<commit_message>
updated for overview, new articles
</commit_message>
<xml_diff>
--- a/articles/2_курс/КолбекоАБ_обзорная.docx
+++ b/articles/2_курс/КолбекоАБ_обзорная.docx
@@ -85,7 +85,7 @@
         <w:rPr>
           <w:rFonts w:eastAsia="Times New Roman" w:cs="Arial"/>
           <w:szCs w:val="28"/>
-          <w:lang w:val="ru" w:eastAsia="ru-RU"/>
+          <w:lang w:eastAsia="ru-RU"/>
         </w:rPr>
       </w:pPr>
       <w:r>
@@ -932,7 +932,8 @@
               <w:rFonts w:cstheme="minorBidi"/>
               <w:noProof/>
               <w:kern w:val="2"/>
-              <w:sz w:val="22"/>
+              <w:sz w:val="24"/>
+              <w:szCs w:val="24"/>
               <w14:ligatures w14:val="standardContextual"/>
             </w:rPr>
           </w:pPr>
@@ -957,13 +958,13 @@
             </w:rPr>
             <w:fldChar w:fldCharType="separate"/>
           </w:r>
-          <w:hyperlink w:anchor="_Toc185795874" w:history="1">
+          <w:hyperlink w:anchor="_Toc187617004" w:history="1">
             <w:r>
               <w:rPr>
                 <w:rStyle w:val="ae"/>
                 <w:noProof/>
               </w:rPr>
-              <w:t>1 ОБЗОР И АНАЛИЗ ЛИТЕРАТУРЫ</w:t>
+              <w:t>1. ОБЗОР И АНАЛИЗ ЛИТЕРАТУРЫ</w:t>
             </w:r>
             <w:r>
               <w:rPr>
@@ -984,79 +985,7 @@
                 <w:noProof/>
                 <w:webHidden/>
               </w:rPr>
-              <w:instrText xml:space="preserve"> PAGEREF _Toc185795874 \h </w:instrText>
-            </w:r>
-            <w:r>
-              <w:rPr>
-                <w:noProof/>
-                <w:webHidden/>
-              </w:rPr>
-            </w:r>
-            <w:r>
-              <w:rPr>
-                <w:noProof/>
-                <w:webHidden/>
-              </w:rPr>
-              <w:fldChar w:fldCharType="separate"/>
-            </w:r>
-            <w:r>
-              <w:rPr>
-                <w:noProof/>
-                <w:webHidden/>
-              </w:rPr>
-              <w:t>3</w:t>
-            </w:r>
-            <w:r>
-              <w:rPr>
-                <w:noProof/>
-                <w:webHidden/>
-              </w:rPr>
-              <w:fldChar w:fldCharType="end"/>
-            </w:r>
-          </w:hyperlink>
-        </w:p>
-        <w:p>
-          <w:pPr>
-            <w:pStyle w:val="21"/>
-            <w:tabs>
-              <w:tab w:val="right" w:leader="dot" w:pos="9629"/>
-            </w:tabs>
-            <w:rPr>
-              <w:rFonts w:cstheme="minorBidi"/>
-              <w:noProof/>
-              <w:kern w:val="2"/>
-              <w:sz w:val="22"/>
-              <w14:ligatures w14:val="standardContextual"/>
-            </w:rPr>
-          </w:pPr>
-          <w:hyperlink w:anchor="_Toc185795875" w:history="1">
-            <w:r>
-              <w:rPr>
-                <w:rStyle w:val="ae"/>
-                <w:noProof/>
-              </w:rPr>
-              <w:t>1.1 ОБЗОР СУЩЕСТВУЮЩИХ РЕШЕНИЙ</w:t>
-            </w:r>
-            <w:r>
-              <w:rPr>
-                <w:noProof/>
-                <w:webHidden/>
-              </w:rPr>
-              <w:tab/>
-            </w:r>
-            <w:r>
-              <w:rPr>
-                <w:noProof/>
-                <w:webHidden/>
-              </w:rPr>
-              <w:fldChar w:fldCharType="begin"/>
-            </w:r>
-            <w:r>
-              <w:rPr>
-                <w:noProof/>
-                <w:webHidden/>
-              </w:rPr>
-              <w:instrText xml:space="preserve"> PAGEREF _Toc185795875 \h </w:instrText>
+              <w:instrText xml:space="preserve"> PAGEREF _Toc187617004 \h </w:instrText>
             </w:r>
             <w:r>
               <w:rPr>
@@ -1094,11 +1023,12 @@
               <w:rFonts w:cstheme="minorBidi"/>
               <w:noProof/>
               <w:kern w:val="2"/>
-              <w:sz w:val="22"/>
+              <w:sz w:val="24"/>
+              <w:szCs w:val="24"/>
               <w14:ligatures w14:val="standardContextual"/>
             </w:rPr>
           </w:pPr>
-          <w:hyperlink w:anchor="_Toc185795876" w:history="1">
+          <w:hyperlink w:anchor="_Toc187617005" w:history="1">
             <w:r>
               <w:rPr>
                 <w:rStyle w:val="ae"/>
@@ -1125,7 +1055,7 @@
                 <w:noProof/>
                 <w:webHidden/>
               </w:rPr>
-              <w:instrText xml:space="preserve"> PAGEREF _Toc185795876 \h </w:instrText>
+              <w:instrText xml:space="preserve"> PAGEREF _Toc187617005 \h </w:instrText>
             </w:r>
             <w:r>
               <w:rPr>
@@ -1145,7 +1075,7 @@
                 <w:noProof/>
                 <w:webHidden/>
               </w:rPr>
-              <w:t>9</w:t>
+              <w:t>11</w:t>
             </w:r>
             <w:r>
               <w:rPr>
@@ -1215,14 +1145,28 @@
           <w:sz w:val="32"/>
         </w:rPr>
       </w:pPr>
-      <w:bookmarkStart w:id="0" w:name="_Toc185795874"/>
+      <w:bookmarkStart w:id="0" w:name="_Toc187617004"/>
       <w:r>
         <w:rPr>
           <w:color w:val="auto"/>
           <w:sz w:val="32"/>
         </w:rPr>
         <w:lastRenderedPageBreak/>
-        <w:t>1 ОБЗОР И АНАЛИЗ ЛИТЕРАТУРЫ</w:t>
+        <w:t>1</w:t>
+      </w:r>
+      <w:r>
+        <w:rPr>
+          <w:color w:val="auto"/>
+          <w:sz w:val="32"/>
+        </w:rPr>
+        <w:t>.</w:t>
+      </w:r>
+      <w:r>
+        <w:rPr>
+          <w:color w:val="auto"/>
+          <w:sz w:val="32"/>
+        </w:rPr>
+        <w:t xml:space="preserve"> ОБЗОР И АНАЛИЗ ЛИТЕРАТУРЫ</w:t>
       </w:r>
       <w:bookmarkEnd w:id="0"/>
     </w:p>
@@ -1500,6 +1444,7 @@
       </w:pPr>
       <w:r>
         <w:rPr>
+          <w:noProof/>
           <w:szCs w:val="28"/>
         </w:rPr>
         <w:drawing>
@@ -1689,7 +1634,7 @@
           <w:sz w:val="20"/>
           <w:szCs w:val="20"/>
         </w:rPr>
-        <w:t xml:space="preserve"> </w:t>
+        <w:t xml:space="preserve"> (на основе </w:t>
       </w:r>
       <w:r>
         <w:rPr>
@@ -1698,7 +1643,7 @@
           <w:sz w:val="20"/>
           <w:szCs w:val="20"/>
         </w:rPr>
-        <w:t xml:space="preserve">(на основе </w:t>
+        <w:t>материалов</w:t>
       </w:r>
       <w:r>
         <w:rPr>
@@ -1707,7 +1652,7 @@
           <w:sz w:val="20"/>
           <w:szCs w:val="20"/>
         </w:rPr>
-        <w:t>материалов</w:t>
+        <w:t xml:space="preserve"> [</w:t>
       </w:r>
       <w:r>
         <w:rPr>
@@ -1716,7 +1661,7 @@
           <w:sz w:val="20"/>
           <w:szCs w:val="20"/>
         </w:rPr>
-        <w:t xml:space="preserve"> [</w:t>
+        <w:t>2]</w:t>
       </w:r>
       <w:r>
         <w:rPr>
@@ -1725,15 +1670,6 @@
           <w:sz w:val="20"/>
           <w:szCs w:val="20"/>
         </w:rPr>
-        <w:t>2]</w:t>
-      </w:r>
-      <w:r>
-        <w:rPr>
-          <w:rFonts w:ascii="Arial" w:hAnsi="Arial" w:cs="Arial"/>
-          <w:color w:val="auto"/>
-          <w:sz w:val="20"/>
-          <w:szCs w:val="20"/>
-        </w:rPr>
         <w:t>)</w:t>
       </w:r>
     </w:p>
@@ -2047,20 +1983,161 @@
         <w:rPr>
           <w:szCs w:val="28"/>
         </w:rPr>
+        <w:t xml:space="preserve"> (The </w:t>
+      </w:r>
+      <w:proofErr w:type="spellStart"/>
+      <w:r>
+        <w:rPr>
+          <w:szCs w:val="28"/>
+        </w:rPr>
+        <w:t>Steam</w:t>
+      </w:r>
+      <w:proofErr w:type="spellEnd"/>
+      <w:r>
+        <w:rPr>
+          <w:szCs w:val="28"/>
+        </w:rPr>
+        <w:t xml:space="preserve"> </w:t>
+      </w:r>
+      <w:proofErr w:type="spellStart"/>
+      <w:r>
+        <w:rPr>
+          <w:szCs w:val="28"/>
+        </w:rPr>
+        <w:t>Assisted</w:t>
+      </w:r>
+      <w:proofErr w:type="spellEnd"/>
+      <w:r>
+        <w:rPr>
+          <w:szCs w:val="28"/>
+        </w:rPr>
+        <w:t xml:space="preserve"> </w:t>
+      </w:r>
+      <w:proofErr w:type="spellStart"/>
+      <w:r>
+        <w:rPr>
+          <w:szCs w:val="28"/>
+        </w:rPr>
+        <w:t>Gravity</w:t>
+      </w:r>
+      <w:proofErr w:type="spellEnd"/>
+      <w:r>
+        <w:rPr>
+          <w:szCs w:val="28"/>
+        </w:rPr>
+        <w:t xml:space="preserve"> </w:t>
+      </w:r>
+      <w:proofErr w:type="spellStart"/>
+      <w:r>
+        <w:rPr>
+          <w:szCs w:val="28"/>
+        </w:rPr>
+        <w:t>Drainage</w:t>
+      </w:r>
+      <w:proofErr w:type="spellEnd"/>
+      <w:r>
+        <w:rPr>
+          <w:szCs w:val="28"/>
+        </w:rPr>
+        <w:t xml:space="preserve">), </w:t>
+      </w:r>
+      <w:r>
+        <w:rPr>
+          <w:szCs w:val="28"/>
+        </w:rPr>
+        <w:t>это термический процесс г</w:t>
+      </w:r>
+      <w:r>
+        <w:rPr>
+          <w:szCs w:val="28"/>
+        </w:rPr>
+        <w:t>равитационн</w:t>
+      </w:r>
+      <w:r>
+        <w:rPr>
+          <w:szCs w:val="28"/>
+        </w:rPr>
+        <w:t>ого</w:t>
+      </w:r>
+      <w:r>
+        <w:rPr>
+          <w:szCs w:val="28"/>
+        </w:rPr>
+        <w:t xml:space="preserve"> дренаж</w:t>
+      </w:r>
+      <w:r>
+        <w:rPr>
+          <w:szCs w:val="28"/>
+        </w:rPr>
+        <w:t>а</w:t>
+      </w:r>
+      <w:r>
+        <w:rPr>
+          <w:szCs w:val="28"/>
+        </w:rPr>
+        <w:t xml:space="preserve"> с помощью пара, </w:t>
+      </w:r>
+      <w:r>
+        <w:rPr>
+          <w:szCs w:val="28"/>
+        </w:rPr>
+        <w:t>однако данный метод успешно применяется в относительно толстых коллекторах</w:t>
+      </w:r>
+      <w:r>
+        <w:rPr>
+          <w:szCs w:val="28"/>
+        </w:rPr>
+        <w:t xml:space="preserve">, </w:t>
+      </w:r>
+      <w:r>
+        <w:rPr>
+          <w:szCs w:val="28"/>
+        </w:rPr>
+        <w:t>в</w:t>
+      </w:r>
+      <w:r>
+        <w:rPr>
+          <w:szCs w:val="28"/>
+        </w:rPr>
+        <w:t xml:space="preserve"> более тонких коллекторах и карбонатных породах с низкой пористостью потери тепла помешать применению </w:t>
+      </w:r>
+      <w:r>
+        <w:rPr>
+          <w:szCs w:val="28"/>
+        </w:rPr>
+        <w:t>этого процесса.</w:t>
+      </w:r>
+      <w:r>
+        <w:rPr>
+          <w:szCs w:val="28"/>
+        </w:rPr>
+        <w:t xml:space="preserve"> </w:t>
+      </w:r>
+      <w:r>
+        <w:rPr>
+          <w:szCs w:val="28"/>
+        </w:rPr>
+        <w:t>V</w:t>
+      </w:r>
+      <w:r>
+        <w:rPr>
+          <w:szCs w:val="28"/>
+          <w:lang w:val="en-US"/>
+        </w:rPr>
+        <w:t>APEX</w:t>
+      </w:r>
+      <w:r>
+        <w:rPr>
+          <w:szCs w:val="28"/>
+        </w:rPr>
         <w:t xml:space="preserve"> (</w:t>
       </w:r>
-      <w:r>
-        <w:rPr>
-          <w:szCs w:val="28"/>
-        </w:rPr>
-        <w:t xml:space="preserve">The </w:t>
-      </w:r>
       <w:proofErr w:type="spellStart"/>
       <w:r>
         <w:rPr>
           <w:szCs w:val="28"/>
         </w:rPr>
-        <w:t>Steam</w:t>
+        <w:t>Vapor</w:t>
       </w:r>
       <w:proofErr w:type="spellEnd"/>
       <w:r>
@@ -2074,78 +2151,124 @@
         <w:rPr>
           <w:szCs w:val="28"/>
         </w:rPr>
-        <w:t>Assisted</w:t>
+        <w:t>extraction</w:t>
       </w:r>
       <w:proofErr w:type="spellEnd"/>
       <w:r>
         <w:rPr>
           <w:szCs w:val="28"/>
         </w:rPr>
+        <w:t>),</w:t>
+      </w:r>
+      <w:r>
+        <w:rPr>
+          <w:szCs w:val="28"/>
+        </w:rPr>
         <w:t xml:space="preserve"> </w:t>
       </w:r>
-      <w:proofErr w:type="spellStart"/>
-      <w:r>
-        <w:rPr>
-          <w:szCs w:val="28"/>
-        </w:rPr>
-        <w:t>Gravity</w:t>
-      </w:r>
-      <w:proofErr w:type="spellEnd"/>
+      <w:r>
+        <w:rPr>
+          <w:szCs w:val="28"/>
+        </w:rPr>
+        <w:t xml:space="preserve">является развитием </w:t>
+      </w:r>
+      <w:r>
+        <w:rPr>
+          <w:szCs w:val="28"/>
+          <w:lang w:val="en-US"/>
+        </w:rPr>
+        <w:t>SAGD</w:t>
+      </w:r>
+      <w:r>
+        <w:rPr>
+          <w:szCs w:val="28"/>
+        </w:rPr>
+        <w:t xml:space="preserve">, </w:t>
+      </w:r>
+      <w:r>
+        <w:rPr>
+          <w:szCs w:val="28"/>
+        </w:rPr>
+        <w:t>э</w:t>
+      </w:r>
+      <w:r>
+        <w:rPr>
+          <w:szCs w:val="28"/>
+        </w:rPr>
+        <w:t>то новый процесс</w:t>
+      </w:r>
+      <w:r>
+        <w:rPr>
+          <w:szCs w:val="28"/>
+        </w:rPr>
+        <w:t xml:space="preserve">, </w:t>
+      </w:r>
+      <w:r>
+        <w:rPr>
+          <w:szCs w:val="28"/>
+        </w:rPr>
+        <w:t>основанный на закачке в верхнюю нагнетательную скважину углеводородных растворителей</w:t>
+      </w:r>
+      <w:r>
+        <w:rPr>
+          <w:szCs w:val="28"/>
+        </w:rPr>
+        <w:t xml:space="preserve">, </w:t>
+      </w:r>
+      <w:r>
+        <w:rPr>
+          <w:szCs w:val="28"/>
+        </w:rPr>
+        <w:t xml:space="preserve">которые при растворении в битуме значительно снижают его вязкость </w:t>
+      </w:r>
+      <w:r>
+        <w:rPr>
+          <w:szCs w:val="28"/>
+        </w:rPr>
+        <w:t>и отличается высокой энергоэффективностью по сравнению с паровыми процессами.</w:t>
+      </w:r>
       <w:r>
         <w:rPr>
           <w:szCs w:val="28"/>
         </w:rPr>
         <w:t xml:space="preserve"> </w:t>
       </w:r>
-      <w:proofErr w:type="spellStart"/>
-      <w:r>
-        <w:rPr>
-          <w:szCs w:val="28"/>
-        </w:rPr>
-        <w:t>Drainage</w:t>
-      </w:r>
-      <w:proofErr w:type="spellEnd"/>
-      <w:r>
-        <w:rPr>
-          <w:szCs w:val="28"/>
-        </w:rPr>
-        <w:t xml:space="preserve">), </w:t>
-      </w:r>
-      <w:r>
-        <w:rPr>
-          <w:szCs w:val="28"/>
-        </w:rPr>
-        <w:t>это термический процесс г</w:t>
-      </w:r>
-      <w:r>
-        <w:rPr>
-          <w:szCs w:val="28"/>
-        </w:rPr>
-        <w:t>равитационн</w:t>
-      </w:r>
-      <w:r>
-        <w:rPr>
-          <w:szCs w:val="28"/>
-        </w:rPr>
-        <w:t>ого</w:t>
-      </w:r>
-      <w:r>
-        <w:rPr>
-          <w:szCs w:val="28"/>
-        </w:rPr>
-        <w:t xml:space="preserve"> дренаж</w:t>
-      </w:r>
-      <w:r>
-        <w:rPr>
-          <w:szCs w:val="28"/>
-        </w:rPr>
-        <w:t>а</w:t>
-      </w:r>
-      <w:r>
-        <w:rPr>
-          <w:szCs w:val="28"/>
-        </w:rPr>
-        <w:t xml:space="preserve"> с помощью пара</w:t>
+      <w:r>
+        <w:rPr>
+          <w:szCs w:val="28"/>
+        </w:rPr>
+        <w:t>Дальнейш</w:t>
+      </w:r>
+      <w:r>
+        <w:rPr>
+          <w:szCs w:val="28"/>
+        </w:rPr>
+        <w:t>им</w:t>
+      </w:r>
+      <w:r>
+        <w:rPr>
+          <w:szCs w:val="28"/>
+        </w:rPr>
+        <w:t xml:space="preserve"> развитие</w:t>
+      </w:r>
+      <w:r>
+        <w:rPr>
+          <w:szCs w:val="28"/>
+        </w:rPr>
+        <w:t>м стал процесс</w:t>
+      </w:r>
+      <w:r>
+        <w:rPr>
+          <w:szCs w:val="28"/>
+        </w:rPr>
+        <w:t xml:space="preserve"> </w:t>
+      </w:r>
+      <w:r>
+        <w:rPr>
+          <w:szCs w:val="28"/>
+          <w:lang w:val="en-US"/>
+        </w:rPr>
+        <w:t>BUTEX</w:t>
       </w:r>
       <w:r>
         <w:rPr>
@@ -2157,230 +2280,13 @@
         <w:rPr>
           <w:szCs w:val="28"/>
         </w:rPr>
-        <w:t>однако данный метод успешно применяется в относительно толстых коллекторах</w:t>
-      </w:r>
-      <w:r>
-        <w:rPr>
-          <w:szCs w:val="28"/>
-        </w:rPr>
-        <w:t xml:space="preserve">, </w:t>
-      </w:r>
-      <w:r>
-        <w:rPr>
-          <w:szCs w:val="28"/>
-        </w:rPr>
-        <w:t>в</w:t>
-      </w:r>
-      <w:r>
-        <w:rPr>
-          <w:szCs w:val="28"/>
-        </w:rPr>
-        <w:t xml:space="preserve"> более тонких коллекторах и карбонатных породах с низкой пористостью потери тепла помешать применению </w:t>
-      </w:r>
-      <w:r>
-        <w:rPr>
-          <w:szCs w:val="28"/>
-        </w:rPr>
-        <w:t>этого процесса.</w:t>
-      </w:r>
-      <w:r>
-        <w:rPr>
-          <w:szCs w:val="28"/>
-        </w:rPr>
-        <w:t xml:space="preserve"> </w:t>
-      </w:r>
-      <w:r>
-        <w:rPr>
-          <w:szCs w:val="28"/>
-        </w:rPr>
-        <w:t>V</w:t>
-      </w:r>
-      <w:r>
-        <w:rPr>
-          <w:szCs w:val="28"/>
-          <w:lang w:val="en-US"/>
-        </w:rPr>
-        <w:t>APEX</w:t>
-      </w:r>
-      <w:r>
-        <w:rPr>
-          <w:szCs w:val="28"/>
-        </w:rPr>
-        <w:t xml:space="preserve"> (</w:t>
-      </w:r>
-      <w:proofErr w:type="spellStart"/>
-      <w:r>
-        <w:rPr>
-          <w:szCs w:val="28"/>
-        </w:rPr>
-        <w:t>Vapor</w:t>
-      </w:r>
-      <w:proofErr w:type="spellEnd"/>
-      <w:r>
-        <w:rPr>
-          <w:szCs w:val="28"/>
-        </w:rPr>
-        <w:t xml:space="preserve"> </w:t>
-      </w:r>
-      <w:proofErr w:type="spellStart"/>
-      <w:r>
-        <w:rPr>
-          <w:szCs w:val="28"/>
-        </w:rPr>
-        <w:t>extraction</w:t>
-      </w:r>
-      <w:proofErr w:type="spellEnd"/>
-      <w:r>
-        <w:rPr>
-          <w:szCs w:val="28"/>
-        </w:rPr>
-        <w:t>)</w:t>
-      </w:r>
-      <w:r>
-        <w:rPr>
-          <w:szCs w:val="28"/>
-        </w:rPr>
-        <w:t>,</w:t>
-      </w:r>
-      <w:r>
-        <w:rPr>
-          <w:szCs w:val="28"/>
-        </w:rPr>
-        <w:t xml:space="preserve"> </w:t>
-      </w:r>
-      <w:r>
-        <w:rPr>
-          <w:szCs w:val="28"/>
-        </w:rPr>
-        <w:t xml:space="preserve">является развитием </w:t>
-      </w:r>
-      <w:r>
-        <w:rPr>
-          <w:szCs w:val="28"/>
-          <w:lang w:val="en-US"/>
-        </w:rPr>
-        <w:t>SAGD</w:t>
-      </w:r>
-      <w:r>
-        <w:rPr>
-          <w:szCs w:val="28"/>
-        </w:rPr>
-        <w:t xml:space="preserve">, </w:t>
-      </w:r>
-      <w:r>
-        <w:rPr>
-          <w:szCs w:val="28"/>
-        </w:rPr>
-        <w:t>э</w:t>
-      </w:r>
-      <w:r>
-        <w:rPr>
-          <w:szCs w:val="28"/>
-        </w:rPr>
-        <w:t>то новый процесс</w:t>
-      </w:r>
-      <w:r>
-        <w:rPr>
-          <w:szCs w:val="28"/>
-        </w:rPr>
-        <w:t xml:space="preserve">, </w:t>
-      </w:r>
-      <w:r>
-        <w:rPr>
-          <w:szCs w:val="28"/>
-        </w:rPr>
-        <w:t>основанный на закачке в верхнюю нагнетательную скважину углеводородных растворителей</w:t>
-      </w:r>
-      <w:r>
-        <w:rPr>
-          <w:szCs w:val="28"/>
-        </w:rPr>
-        <w:t xml:space="preserve">, </w:t>
-      </w:r>
-      <w:r>
-        <w:rPr>
-          <w:szCs w:val="28"/>
-        </w:rPr>
-        <w:t xml:space="preserve">которые при растворении в битуме значительно снижают его вязкость </w:t>
-      </w:r>
-      <w:r>
-        <w:rPr>
-          <w:szCs w:val="28"/>
-        </w:rPr>
-        <w:t>и отличается высокой энергоэффективностью по сравнению с паровыми процессами.</w:t>
-      </w:r>
-      <w:r>
-        <w:rPr>
-          <w:szCs w:val="28"/>
-        </w:rPr>
-        <w:t xml:space="preserve"> </w:t>
-      </w:r>
-      <w:r>
-        <w:rPr>
-          <w:szCs w:val="28"/>
-        </w:rPr>
-        <w:t>Дальнейш</w:t>
-      </w:r>
-      <w:r>
-        <w:rPr>
-          <w:szCs w:val="28"/>
-        </w:rPr>
-        <w:t>им</w:t>
-      </w:r>
-      <w:r>
-        <w:rPr>
-          <w:szCs w:val="28"/>
-        </w:rPr>
-        <w:t xml:space="preserve"> развитие</w:t>
-      </w:r>
-      <w:r>
-        <w:rPr>
-          <w:szCs w:val="28"/>
-        </w:rPr>
-        <w:t>м стал процесс</w:t>
-      </w:r>
-      <w:r>
-        <w:rPr>
-          <w:szCs w:val="28"/>
-        </w:rPr>
-        <w:t xml:space="preserve"> </w:t>
-      </w:r>
-      <w:r>
-        <w:rPr>
-          <w:szCs w:val="28"/>
-          <w:lang w:val="en-US"/>
-        </w:rPr>
-        <w:t>BUTEX</w:t>
-      </w:r>
-      <w:r>
-        <w:rPr>
-          <w:szCs w:val="28"/>
-        </w:rPr>
-        <w:t xml:space="preserve">, </w:t>
-      </w:r>
-      <w:r>
-        <w:rPr>
-          <w:szCs w:val="28"/>
-        </w:rPr>
         <w:t xml:space="preserve">представляющей собой закачку </w:t>
       </w:r>
       <w:r>
         <w:rPr>
           <w:szCs w:val="28"/>
         </w:rPr>
-        <w:t>неконденсируемого</w:t>
-      </w:r>
-      <w:r>
-        <w:rPr>
-          <w:szCs w:val="28"/>
-        </w:rPr>
-        <w:t xml:space="preserve"> </w:t>
-      </w:r>
-      <w:r>
-        <w:rPr>
-          <w:szCs w:val="28"/>
-        </w:rPr>
-        <w:t>газа-носителя вместе с растворителем для повышения</w:t>
+        <w:t>неконденсируемого газа-носителя вместе с растворителем для повышения</w:t>
       </w:r>
       <w:r>
         <w:rPr>
@@ -2586,19 +2492,7 @@
         <w:rPr>
           <w:szCs w:val="28"/>
         </w:rPr>
-        <w:t xml:space="preserve"> </w:t>
-      </w:r>
-      <w:r>
-        <w:rPr>
-          <w:szCs w:val="28"/>
-        </w:rPr>
-        <w:t>одномерной нагнетательной горизонтальной скважины</w:t>
-      </w:r>
-      <w:r>
-        <w:rPr>
-          <w:szCs w:val="28"/>
-        </w:rPr>
-        <w:t xml:space="preserve">, </w:t>
+        <w:t xml:space="preserve"> одномерной нагнетательной горизонтальной скважины, </w:t>
       </w:r>
       <w:r>
         <w:rPr>
@@ -2749,14 +2643,7 @@
                   <w:rFonts w:ascii="Cambria Math" w:hAnsi="Cambria Math"/>
                   <w:szCs w:val="28"/>
                 </w:rPr>
-                <m:t xml:space="preserve">= </m:t>
-              </m:r>
-              <m:r>
-                <w:rPr>
-                  <w:rFonts w:ascii="Cambria Math" w:hAnsi="Cambria Math"/>
-                  <w:szCs w:val="28"/>
-                </w:rPr>
-                <m:t>-∆</m:t>
+                <m:t>= -∆</m:t>
               </m:r>
               <m:r>
                 <w:rPr>
@@ -2837,14 +2724,7 @@
                       <w:rFonts w:ascii="Cambria Math" w:hAnsi="Cambria Math"/>
                       <w:szCs w:val="28"/>
                     </w:rPr>
-                    <m:t>k</m:t>
-                  </m:r>
-                  <m:r>
-                    <w:rPr>
-                      <w:rFonts w:ascii="Cambria Math" w:hAnsi="Cambria Math"/>
-                      <w:szCs w:val="28"/>
-                    </w:rPr>
-                    <m:t>∙</m:t>
+                    <m:t>k∙</m:t>
                   </m:r>
                   <m:sSub>
                     <m:sSubPr>
@@ -2959,7 +2839,6 @@
         <w:jc w:val="both"/>
         <w:rPr>
           <w:szCs w:val="28"/>
-          <w:lang w:val="en-US"/>
         </w:rPr>
       </w:pPr>
       <w:r>
@@ -3048,7 +2927,21 @@
         <w:rPr>
           <w:szCs w:val="28"/>
         </w:rPr>
-        <w:t xml:space="preserve"> 0,5÷0,8 Вт к ).</w:t>
+        <w:t xml:space="preserve"> 0,5÷0,8 Вт </w:t>
+      </w:r>
+      <w:proofErr w:type="gramStart"/>
+      <w:r>
+        <w:rPr>
+          <w:szCs w:val="28"/>
+        </w:rPr>
+        <w:t>к )</w:t>
+      </w:r>
+      <w:proofErr w:type="gramEnd"/>
+      <w:r>
+        <w:rPr>
+          <w:szCs w:val="28"/>
+        </w:rPr>
+        <w:t>.</w:t>
       </w:r>
       <w:r>
         <w:rPr>
@@ -3111,13 +3004,7 @@
         <w:rPr>
           <w:szCs w:val="28"/>
         </w:rPr>
-        <w:t xml:space="preserve"> в водной фазе в каплях воды была оценена с использованием корреляции, приведенной в работе Уоллиса</w:t>
-      </w:r>
-      <w:r>
-        <w:rPr>
-          <w:szCs w:val="28"/>
-        </w:rPr>
-        <w:t xml:space="preserve"> </w:t>
+        <w:t xml:space="preserve"> в водной фазе в каплях воды была оценена с использованием корреляции, приведенной в работе Уоллиса </w:t>
       </w:r>
       <w:r>
         <w:rPr>
@@ -3407,15 +3294,7 @@
                           <w:szCs w:val="28"/>
                           <w:lang w:val="en-US"/>
                         </w:rPr>
-                        <m:t>S</m:t>
-                      </m:r>
-                      <m:r>
-                        <w:rPr>
-                          <w:rFonts w:ascii="Cambria Math" w:hAnsi="Cambria Math"/>
-                          <w:szCs w:val="28"/>
-                          <w:lang w:val="en-US"/>
-                        </w:rPr>
-                        <m:t>V</m:t>
+                        <m:t>SV</m:t>
                       </m:r>
                     </m:sub>
                   </m:sSub>
@@ -3614,7 +3493,6 @@
         <w:jc w:val="both"/>
         <w:rPr>
           <w:szCs w:val="28"/>
-          <w:lang w:val="en-US"/>
         </w:rPr>
       </w:pPr>
       <w:r>
@@ -3768,37 +3646,37 @@
         <w:rPr>
           <w:szCs w:val="28"/>
         </w:rPr>
-        <w:t xml:space="preserve"> Затем вводится поправка на случай р</w:t>
-      </w:r>
-      <w:r>
-        <w:rPr>
-          <w:szCs w:val="28"/>
-        </w:rPr>
-        <w:t>аздельн</w:t>
-      </w:r>
-      <w:r>
-        <w:rPr>
-          <w:szCs w:val="28"/>
-        </w:rPr>
-        <w:t>ого</w:t>
-      </w:r>
-      <w:r>
-        <w:rPr>
-          <w:szCs w:val="28"/>
-        </w:rPr>
-        <w:t xml:space="preserve"> отток</w:t>
-      </w:r>
-      <w:r>
-        <w:rPr>
-          <w:szCs w:val="28"/>
-        </w:rPr>
-        <w:t>а</w:t>
-      </w:r>
-      <w:r>
-        <w:rPr>
-          <w:szCs w:val="28"/>
-        </w:rPr>
-        <w:t xml:space="preserve"> воды и пара</w:t>
+        <w:t xml:space="preserve"> </w:t>
+      </w:r>
+      <w:r>
+        <w:rPr>
+          <w:szCs w:val="28"/>
+        </w:rPr>
+        <w:t>Для моделирования</w:t>
+      </w:r>
+      <w:r>
+        <w:rPr>
+          <w:szCs w:val="28"/>
+        </w:rPr>
+        <w:t xml:space="preserve"> профиля давления</w:t>
+      </w:r>
+      <w:r>
+        <w:rPr>
+          <w:szCs w:val="28"/>
+        </w:rPr>
+        <w:t xml:space="preserve"> </w:t>
+      </w:r>
+      <w:r>
+        <w:rPr>
+          <w:szCs w:val="28"/>
+        </w:rPr>
+        <w:t>авторы</w:t>
+      </w:r>
+      <w:r>
+        <w:rPr>
+          <w:szCs w:val="28"/>
+        </w:rPr>
+        <w:t xml:space="preserve"> явно не пишут</w:t>
       </w:r>
       <w:r>
         <w:rPr>
@@ -3810,25 +3688,103 @@
         <w:rPr>
           <w:szCs w:val="28"/>
         </w:rPr>
-        <w:t>учитывающая</w:t>
-      </w:r>
-      <w:r>
-        <w:rPr>
-          <w:szCs w:val="28"/>
-        </w:rPr>
-        <w:t xml:space="preserve"> наличи</w:t>
-      </w:r>
-      <w:r>
-        <w:rPr>
-          <w:szCs w:val="28"/>
-        </w:rPr>
-        <w:t>е</w:t>
-      </w:r>
-      <w:r>
-        <w:rPr>
-          <w:szCs w:val="28"/>
-        </w:rPr>
-        <w:t xml:space="preserve"> сухого пара в стволе скважины через несколько метров.</w:t>
+        <w:t>какую модель используют</w:t>
+      </w:r>
+      <w:r>
+        <w:rPr>
+          <w:szCs w:val="28"/>
+        </w:rPr>
+        <w:t xml:space="preserve">, </w:t>
+      </w:r>
+      <w:r>
+        <w:rPr>
+          <w:szCs w:val="28"/>
+        </w:rPr>
+        <w:t>но</w:t>
+      </w:r>
+      <w:r>
+        <w:rPr>
+          <w:szCs w:val="28"/>
+        </w:rPr>
+        <w:t xml:space="preserve"> ссылаются на работ</w:t>
+      </w:r>
+      <w:r>
+        <w:rPr>
+          <w:szCs w:val="28"/>
+        </w:rPr>
+        <w:t>у</w:t>
+      </w:r>
+      <w:r>
+        <w:rPr>
+          <w:szCs w:val="28"/>
+        </w:rPr>
+        <w:t xml:space="preserve"> Хасана А</w:t>
+      </w:r>
+      <w:r>
+        <w:rPr>
+          <w:szCs w:val="28"/>
+        </w:rPr>
+        <w:t>.</w:t>
+      </w:r>
+      <w:r>
+        <w:rPr>
+          <w:szCs w:val="28"/>
+        </w:rPr>
+        <w:t>Р</w:t>
+      </w:r>
+      <w:r>
+        <w:rPr>
+          <w:szCs w:val="28"/>
+        </w:rPr>
+        <w:t>.</w:t>
+      </w:r>
+      <w:r>
+        <w:rPr>
+          <w:szCs w:val="28"/>
+        </w:rPr>
+        <w:t xml:space="preserve"> и</w:t>
+      </w:r>
+      <w:r>
+        <w:rPr>
+          <w:szCs w:val="28"/>
+        </w:rPr>
+        <w:t xml:space="preserve"> </w:t>
+      </w:r>
+      <w:r>
+        <w:rPr>
+          <w:szCs w:val="28"/>
+        </w:rPr>
+        <w:t xml:space="preserve">Кабира К.С </w:t>
+      </w:r>
+      <w:r>
+        <w:rPr>
+          <w:szCs w:val="28"/>
+        </w:rPr>
+        <w:t>[5</w:t>
+      </w:r>
+      <w:r>
+        <w:rPr>
+          <w:szCs w:val="28"/>
+        </w:rPr>
+        <w:t>]</w:t>
+      </w:r>
+      <w:r>
+        <w:rPr>
+          <w:szCs w:val="28"/>
+        </w:rPr>
+        <w:t xml:space="preserve"> и вводят уравнение </w:t>
+      </w:r>
+      <w:r>
+        <w:rPr>
+          <w:szCs w:val="28"/>
+        </w:rPr>
+        <w:t>(</w:t>
+      </w:r>
+      <w:r>
+        <w:rPr>
+          <w:szCs w:val="28"/>
+        </w:rPr>
+        <w:t>4).</w:t>
       </w:r>
     </w:p>
     <w:p>
@@ -3839,18 +3795,389 @@
           <w:szCs w:val="28"/>
         </w:rPr>
       </w:pPr>
-      <w:r>
-        <w:rPr>
-          <w:szCs w:val="28"/>
-          <w:lang w:val="en-US"/>
-        </w:rPr>
-        <w:tab/>
-      </w:r>
-      <w:r>
-        <w:rPr>
-          <w:szCs w:val="28"/>
-        </w:rPr>
-        <w:t>Однако стоит отметить</w:t>
+      <m:oMathPara>
+        <m:oMath>
+          <m:eqArr>
+            <m:eqArrPr>
+              <m:maxDist m:val="1"/>
+              <m:ctrlPr>
+                <w:rPr>
+                  <w:rFonts w:ascii="Cambria Math" w:hAnsi="Cambria Math"/>
+                  <w:i/>
+                  <w:szCs w:val="28"/>
+                  <w:lang w:val="en-US"/>
+                </w:rPr>
+              </m:ctrlPr>
+            </m:eqArrPr>
+            <m:e>
+              <m:f>
+                <m:fPr>
+                  <m:ctrlPr>
+                    <w:rPr>
+                      <w:rFonts w:ascii="Cambria Math" w:hAnsi="Cambria Math"/>
+                      <w:i/>
+                      <w:szCs w:val="28"/>
+                    </w:rPr>
+                  </m:ctrlPr>
+                </m:fPr>
+                <m:num>
+                  <m:r>
+                    <w:rPr>
+                      <w:rFonts w:ascii="Cambria Math" w:hAnsi="Cambria Math"/>
+                      <w:szCs w:val="28"/>
+                      <w:lang w:val="en-US"/>
+                    </w:rPr>
+                    <m:t>d</m:t>
+                  </m:r>
+                  <m:r>
+                    <w:rPr>
+                      <w:rFonts w:ascii="Cambria Math" w:hAnsi="Cambria Math"/>
+                      <w:szCs w:val="28"/>
+                      <w:lang w:val="en-US"/>
+                    </w:rPr>
+                    <m:t>p</m:t>
+                  </m:r>
+                </m:num>
+                <m:den>
+                  <m:r>
+                    <w:rPr>
+                      <w:rFonts w:ascii="Cambria Math" w:hAnsi="Cambria Math"/>
+                      <w:szCs w:val="28"/>
+                    </w:rPr>
+                    <m:t>d</m:t>
+                  </m:r>
+                  <m:r>
+                    <w:rPr>
+                      <w:rFonts w:ascii="Cambria Math" w:hAnsi="Cambria Math"/>
+                      <w:szCs w:val="28"/>
+                      <w:lang w:val="en-US"/>
+                    </w:rPr>
+                    <m:t>x</m:t>
+                  </m:r>
+                </m:den>
+              </m:f>
+              <m:r>
+                <w:rPr>
+                  <w:rFonts w:ascii="Cambria Math" w:hAnsi="Cambria Math"/>
+                  <w:szCs w:val="28"/>
+                </w:rPr>
+                <m:t>= -</m:t>
+              </m:r>
+              <m:f>
+                <m:fPr>
+                  <m:ctrlPr>
+                    <w:rPr>
+                      <w:rFonts w:ascii="Cambria Math" w:hAnsi="Cambria Math"/>
+                      <w:i/>
+                      <w:szCs w:val="28"/>
+                    </w:rPr>
+                  </m:ctrlPr>
+                </m:fPr>
+                <m:num>
+                  <m:sSub>
+                    <m:sSubPr>
+                      <m:ctrlPr>
+                        <w:rPr>
+                          <w:rFonts w:ascii="Cambria Math" w:hAnsi="Cambria Math"/>
+                          <w:i/>
+                          <w:szCs w:val="28"/>
+                        </w:rPr>
+                      </m:ctrlPr>
+                    </m:sSubPr>
+                    <m:e>
+                      <m:r>
+                        <w:rPr>
+                          <w:rFonts w:ascii="Cambria Math" w:hAnsi="Cambria Math"/>
+                          <w:szCs w:val="28"/>
+                        </w:rPr>
+                        <m:t>ξ</m:t>
+                      </m:r>
+                    </m:e>
+                    <m:sub>
+                      <m:r>
+                        <w:rPr>
+                          <w:rFonts w:ascii="Cambria Math" w:hAnsi="Cambria Math"/>
+                          <w:szCs w:val="28"/>
+                        </w:rPr>
+                        <m:t>F</m:t>
+                      </m:r>
+                      <m:r>
+                        <w:rPr>
+                          <w:rFonts w:ascii="Cambria Math" w:hAnsi="Cambria Math"/>
+                          <w:szCs w:val="28"/>
+                          <w:lang w:val="en-US"/>
+                        </w:rPr>
+                        <m:t>V</m:t>
+                      </m:r>
+                    </m:sub>
+                  </m:sSub>
+                  <m:sSub>
+                    <m:sSubPr>
+                      <m:ctrlPr>
+                        <w:rPr>
+                          <w:rFonts w:ascii="Cambria Math" w:hAnsi="Cambria Math"/>
+                          <w:i/>
+                          <w:szCs w:val="28"/>
+                          <w:lang w:val="en-US"/>
+                        </w:rPr>
+                      </m:ctrlPr>
+                    </m:sSubPr>
+                    <m:e>
+                      <m:r>
+                        <w:rPr>
+                          <w:rFonts w:ascii="Cambria Math" w:hAnsi="Cambria Math"/>
+                          <w:szCs w:val="28"/>
+                          <w:lang w:val="en-US"/>
+                        </w:rPr>
+                        <m:t>∙</m:t>
+                      </m:r>
+                      <m:r>
+                        <w:rPr>
+                          <w:rFonts w:ascii="Cambria Math" w:hAnsi="Cambria Math"/>
+                          <w:szCs w:val="28"/>
+                          <w:lang w:val="en-US"/>
+                        </w:rPr>
+                        <m:t>ρ</m:t>
+                      </m:r>
+                    </m:e>
+                    <m:sub>
+                      <m:r>
+                        <w:rPr>
+                          <w:rFonts w:ascii="Cambria Math" w:hAnsi="Cambria Math"/>
+                          <w:szCs w:val="28"/>
+                          <w:lang w:val="en-US"/>
+                        </w:rPr>
+                        <m:t>V</m:t>
+                      </m:r>
+                    </m:sub>
+                  </m:sSub>
+                  <m:r>
+                    <w:rPr>
+                      <w:rFonts w:ascii="Cambria Math" w:hAnsi="Cambria Math"/>
+                      <w:szCs w:val="28"/>
+                      <w:lang w:val="en-US"/>
+                    </w:rPr>
+                    <m:t>∙</m:t>
+                  </m:r>
+                  <m:sSubSup>
+                    <m:sSubSupPr>
+                      <m:ctrlPr>
+                        <w:rPr>
+                          <w:rFonts w:ascii="Cambria Math" w:hAnsi="Cambria Math"/>
+                          <w:i/>
+                          <w:szCs w:val="28"/>
+                          <w:lang w:val="en-US"/>
+                        </w:rPr>
+                      </m:ctrlPr>
+                    </m:sSubSupPr>
+                    <m:e>
+                      <m:r>
+                        <w:rPr>
+                          <w:rFonts w:ascii="Cambria Math" w:hAnsi="Cambria Math"/>
+                          <w:szCs w:val="28"/>
+                          <w:lang w:val="en-US"/>
+                        </w:rPr>
+                        <m:t>ν</m:t>
+                      </m:r>
+                    </m:e>
+                    <m:sub>
+                      <m:r>
+                        <w:rPr>
+                          <w:rFonts w:ascii="Cambria Math" w:hAnsi="Cambria Math"/>
+                          <w:szCs w:val="28"/>
+                          <w:lang w:val="en-US"/>
+                        </w:rPr>
+                        <m:t>V</m:t>
+                      </m:r>
+                    </m:sub>
+                    <m:sup>
+                      <m:r>
+                        <w:rPr>
+                          <w:rFonts w:ascii="Cambria Math" w:hAnsi="Cambria Math"/>
+                          <w:szCs w:val="28"/>
+                          <w:lang w:val="en-US"/>
+                        </w:rPr>
+                        <m:t>2</m:t>
+                      </m:r>
+                    </m:sup>
+                  </m:sSubSup>
+                  <m:r>
+                    <w:rPr>
+                      <w:rFonts w:ascii="Cambria Math" w:hAnsi="Cambria Math"/>
+                      <w:szCs w:val="28"/>
+                      <w:lang w:val="en-US"/>
+                    </w:rPr>
+                    <m:t>∙S</m:t>
+                  </m:r>
+                </m:num>
+                <m:den>
+                  <m:r>
+                    <w:rPr>
+                      <w:rFonts w:ascii="Cambria Math" w:hAnsi="Cambria Math"/>
+                      <w:szCs w:val="28"/>
+                    </w:rPr>
+                    <m:t>2</m:t>
+                  </m:r>
+                  <m:r>
+                    <w:rPr>
+                      <w:rFonts w:ascii="Cambria Math" w:hAnsi="Cambria Math"/>
+                      <w:szCs w:val="28"/>
+                      <w:lang w:val="en-US"/>
+                    </w:rPr>
+                    <m:t>A</m:t>
+                  </m:r>
+                </m:den>
+              </m:f>
+              <m:r>
+                <w:rPr>
+                  <w:rFonts w:ascii="Cambria Math" w:hAnsi="Cambria Math"/>
+                  <w:szCs w:val="28"/>
+                </w:rPr>
+                <m:t>,#</m:t>
+              </m:r>
+              <m:d>
+                <m:dPr>
+                  <m:ctrlPr>
+                    <w:rPr>
+                      <w:rFonts w:ascii="Cambria Math" w:hAnsi="Cambria Math"/>
+                      <w:i/>
+                      <w:szCs w:val="28"/>
+                      <w:lang w:val="en-US"/>
+                    </w:rPr>
+                  </m:ctrlPr>
+                </m:dPr>
+                <m:e>
+                  <m:r>
+                    <w:rPr>
+                      <w:rFonts w:ascii="Cambria Math" w:hAnsi="Cambria Math"/>
+                      <w:szCs w:val="28"/>
+                      <w:lang w:val="en-US"/>
+                    </w:rPr>
+                    <m:t>4</m:t>
+                  </m:r>
+                </m:e>
+              </m:d>
+              <m:ctrlPr>
+                <w:rPr>
+                  <w:rFonts w:ascii="Cambria Math" w:hAnsi="Cambria Math"/>
+                  <w:i/>
+                  <w:szCs w:val="28"/>
+                </w:rPr>
+              </m:ctrlPr>
+            </m:e>
+          </m:eqArr>
+        </m:oMath>
+      </m:oMathPara>
+    </w:p>
+    <w:p>
+      <w:pPr>
+        <w:spacing w:after="0" w:line="360" w:lineRule="auto"/>
+        <w:jc w:val="both"/>
+        <w:rPr>
+          <w:szCs w:val="28"/>
+          <w:lang w:val="en-US"/>
+        </w:rPr>
+      </w:pPr>
+      <w:r>
+        <w:rPr>
+          <w:szCs w:val="28"/>
+        </w:rPr>
+        <w:t>Где</w:t>
+      </w:r>
+      <w:r>
+        <w:rPr>
+          <w:szCs w:val="28"/>
+        </w:rPr>
+        <w:t xml:space="preserve"> </w:t>
+      </w:r>
+      <m:oMath>
+        <m:sSub>
+          <m:sSubPr>
+            <m:ctrlPr>
+              <w:rPr>
+                <w:rFonts w:ascii="Cambria Math" w:hAnsi="Cambria Math"/>
+                <w:i/>
+                <w:szCs w:val="28"/>
+                <w:lang w:val="en-US"/>
+              </w:rPr>
+            </m:ctrlPr>
+          </m:sSubPr>
+          <m:e>
+            <m:r>
+              <w:rPr>
+                <w:rFonts w:ascii="Cambria Math" w:hAnsi="Cambria Math"/>
+                <w:szCs w:val="28"/>
+                <w:lang w:val="en-US"/>
+              </w:rPr>
+              <m:t>ν</m:t>
+            </m:r>
+          </m:e>
+          <m:sub>
+            <m:r>
+              <w:rPr>
+                <w:rFonts w:ascii="Cambria Math" w:hAnsi="Cambria Math"/>
+                <w:szCs w:val="28"/>
+                <w:lang w:val="en-US"/>
+              </w:rPr>
+              <m:t>V</m:t>
+            </m:r>
+          </m:sub>
+        </m:sSub>
+      </m:oMath>
+      <w:r>
+        <w:rPr>
+          <w:szCs w:val="28"/>
+        </w:rPr>
+        <w:t xml:space="preserve"> – </w:t>
+      </w:r>
+      <w:r>
+        <w:rPr>
+          <w:szCs w:val="28"/>
+        </w:rPr>
+        <w:t>скорость газовой фазы</w:t>
+      </w:r>
+      <w:r>
+        <w:rPr>
+          <w:szCs w:val="28"/>
+        </w:rPr>
+        <w:t>,</w:t>
+      </w:r>
+      <w:r>
+        <w:rPr>
+          <w:szCs w:val="28"/>
+        </w:rPr>
+        <w:t xml:space="preserve"> </w:t>
+      </w:r>
+      <w:r>
+        <w:rPr>
+          <w:szCs w:val="28"/>
+          <w:lang w:val="en-US"/>
+        </w:rPr>
+        <w:t>A</w:t>
+      </w:r>
+      <w:r>
+        <w:rPr>
+          <w:szCs w:val="28"/>
+        </w:rPr>
+        <w:t xml:space="preserve"> </w:t>
+      </w:r>
+      <w:r>
+        <w:rPr>
+          <w:szCs w:val="28"/>
+        </w:rPr>
+        <w:t>–</w:t>
+      </w:r>
+      <w:r>
+        <w:rPr>
+          <w:szCs w:val="28"/>
+        </w:rPr>
+        <w:t xml:space="preserve"> </w:t>
+      </w:r>
+      <w:r>
+        <w:rPr>
+          <w:szCs w:val="28"/>
+        </w:rPr>
+        <w:t>площадь поперечного сечения скважины</w:t>
       </w:r>
       <w:r>
         <w:rPr>
@@ -3861,20 +4188,33 @@
       <w:r>
         <w:rPr>
           <w:szCs w:val="28"/>
-        </w:rPr>
-        <w:t>что исследователи не вдаются в детали моделирования профиля температуры и давления в п</w:t>
-      </w:r>
-      <w:r>
-        <w:rPr>
-          <w:szCs w:val="28"/>
-        </w:rPr>
-        <w:t>л</w:t>
-      </w:r>
-      <w:r>
-        <w:rPr>
-          <w:szCs w:val="28"/>
-        </w:rPr>
-        <w:t>асте</w:t>
+          <w:lang w:val="en-US"/>
+        </w:rPr>
+        <w:t>S</w:t>
+      </w:r>
+      <w:r>
+        <w:rPr>
+          <w:szCs w:val="28"/>
+        </w:rPr>
+        <w:t xml:space="preserve"> </w:t>
+      </w:r>
+      <w:r>
+        <w:rPr>
+          <w:szCs w:val="28"/>
+        </w:rPr>
+        <w:t>–</w:t>
+      </w:r>
+      <w:r>
+        <w:rPr>
+          <w:szCs w:val="28"/>
+        </w:rPr>
+        <w:t xml:space="preserve"> </w:t>
+      </w:r>
+      <w:r>
+        <w:rPr>
+          <w:szCs w:val="28"/>
+        </w:rPr>
+        <w:t>параметр потока</w:t>
       </w:r>
       <w:r>
         <w:rPr>
@@ -3882,11 +4222,56 @@
         </w:rPr>
         <w:t xml:space="preserve">, </w:t>
       </w:r>
-      <w:r>
-        <w:rPr>
-          <w:szCs w:val="28"/>
-        </w:rPr>
-        <w:t>выбираемые численные методы</w:t>
+      <m:oMath>
+        <m:sSub>
+          <m:sSubPr>
+            <m:ctrlPr>
+              <w:rPr>
+                <w:rFonts w:ascii="Cambria Math" w:hAnsi="Cambria Math"/>
+                <w:i/>
+                <w:szCs w:val="28"/>
+              </w:rPr>
+            </m:ctrlPr>
+          </m:sSubPr>
+          <m:e>
+            <m:r>
+              <w:rPr>
+                <w:rFonts w:ascii="Cambria Math" w:hAnsi="Cambria Math"/>
+                <w:szCs w:val="28"/>
+              </w:rPr>
+              <m:t>ξ</m:t>
+            </m:r>
+          </m:e>
+          <m:sub>
+            <m:r>
+              <w:rPr>
+                <w:rFonts w:ascii="Cambria Math" w:hAnsi="Cambria Math"/>
+                <w:szCs w:val="28"/>
+              </w:rPr>
+              <m:t>F</m:t>
+            </m:r>
+            <m:r>
+              <w:rPr>
+                <w:rFonts w:ascii="Cambria Math" w:hAnsi="Cambria Math"/>
+                <w:szCs w:val="28"/>
+                <w:lang w:val="en-US"/>
+              </w:rPr>
+              <m:t>V</m:t>
+            </m:r>
+          </m:sub>
+        </m:sSub>
+      </m:oMath>
+      <w:r>
+        <w:rPr>
+          <w:szCs w:val="28"/>
+        </w:rPr>
+        <w:t xml:space="preserve"> – </w:t>
+      </w:r>
+      <w:r>
+        <w:rPr>
+          <w:szCs w:val="28"/>
+        </w:rPr>
+        <w:t>коэффициент трения для пара.</w:t>
       </w:r>
       <w:r>
         <w:rPr>
@@ -3898,13 +4283,33 @@
         <w:rPr>
           <w:szCs w:val="28"/>
         </w:rPr>
-        <w:t>и реализацию численной схемы в виде программ</w:t>
-      </w:r>
-      <w:r>
-        <w:rPr>
-          <w:szCs w:val="28"/>
-        </w:rPr>
-        <w:t>ы</w:t>
+        <w:t xml:space="preserve">Возвращаясь к работе </w:t>
+      </w:r>
+      <w:r>
+        <w:rPr>
+          <w:szCs w:val="28"/>
+        </w:rPr>
+        <w:t>[5</w:t>
+      </w:r>
+      <w:proofErr w:type="gramStart"/>
+      <w:r>
+        <w:rPr>
+          <w:szCs w:val="28"/>
+        </w:rPr>
+        <w:t>]</w:t>
+      </w:r>
+      <w:proofErr w:type="gramEnd"/>
+      <w:r>
+        <w:rPr>
+          <w:szCs w:val="28"/>
+        </w:rPr>
+        <w:t xml:space="preserve"> можно</w:t>
+      </w:r>
+      <w:r>
+        <w:rPr>
+          <w:szCs w:val="28"/>
+        </w:rPr>
+        <w:t xml:space="preserve"> найти</w:t>
       </w:r>
       <w:r>
         <w:rPr>
@@ -3916,13 +4321,13 @@
         <w:rPr>
           <w:szCs w:val="28"/>
         </w:rPr>
-        <w:t>не описана методика апробации результатов</w:t>
-      </w:r>
-      <w:r>
-        <w:rPr>
-          <w:szCs w:val="28"/>
-        </w:rPr>
-        <w:t>,</w:t>
+        <w:t xml:space="preserve">что в основе разработанного метода лежит </w:t>
+      </w:r>
+      <w:r>
+        <w:rPr>
+          <w:szCs w:val="28"/>
+        </w:rPr>
+        <w:t>корреляция</w:t>
       </w:r>
       <w:r>
         <w:rPr>
@@ -3934,49 +4339,8 @@
         <w:rPr>
           <w:szCs w:val="28"/>
         </w:rPr>
-        <w:t xml:space="preserve">а </w:t>
-      </w:r>
-      <w:r>
-        <w:rPr>
-          <w:szCs w:val="28"/>
-        </w:rPr>
-        <w:t>да</w:t>
-      </w:r>
-      <w:r>
-        <w:rPr>
-          <w:szCs w:val="28"/>
-        </w:rPr>
-        <w:t>ют</w:t>
-      </w:r>
-      <w:r>
-        <w:rPr>
-          <w:szCs w:val="28"/>
-        </w:rPr>
-        <w:t xml:space="preserve"> лишь ссылку</w:t>
-      </w:r>
-      <w:r>
-        <w:rPr>
-          <w:szCs w:val="28"/>
-        </w:rPr>
-        <w:t xml:space="preserve"> на</w:t>
-      </w:r>
-      <w:r>
-        <w:rPr>
-          <w:szCs w:val="28"/>
-        </w:rPr>
-        <w:t xml:space="preserve"> пособие </w:t>
-      </w:r>
-      <w:r>
-        <w:rPr>
-          <w:szCs w:val="28"/>
-        </w:rPr>
-        <w:t>[5]</w:t>
-      </w:r>
-      <w:r>
-        <w:rPr>
-          <w:szCs w:val="28"/>
-        </w:rPr>
-        <w:t xml:space="preserve"> и упоминают разработанную сильно позднее модель</w:t>
+        <w:lastRenderedPageBreak/>
+        <w:t>Локхарта-Мартинелли</w:t>
       </w:r>
       <w:r>
         <w:rPr>
@@ -3988,68 +4352,13 @@
         <w:rPr>
           <w:szCs w:val="28"/>
         </w:rPr>
-        <w:t xml:space="preserve">описание которой </w:t>
-      </w:r>
-      <w:r>
-        <w:rPr>
-          <w:szCs w:val="28"/>
-        </w:rPr>
-        <w:lastRenderedPageBreak/>
-        <w:t xml:space="preserve">опубликовано в </w:t>
-      </w:r>
-      <w:r>
-        <w:rPr>
-          <w:szCs w:val="28"/>
-        </w:rPr>
-        <w:t xml:space="preserve">[6], </w:t>
-      </w:r>
-      <w:r>
-        <w:rPr>
-          <w:szCs w:val="28"/>
-        </w:rPr>
-        <w:t>что так же может требовать дополнительной проверки</w:t>
-      </w:r>
-      <w:r>
-        <w:rPr>
-          <w:szCs w:val="28"/>
-        </w:rPr>
-        <w:t xml:space="preserve">, </w:t>
-      </w:r>
-      <w:r>
-        <w:rPr>
-          <w:szCs w:val="28"/>
-        </w:rPr>
-        <w:t xml:space="preserve">пробы различных </w:t>
-      </w:r>
-      <w:r>
-        <w:rPr>
-          <w:szCs w:val="28"/>
-        </w:rPr>
-        <w:t xml:space="preserve">численных </w:t>
-      </w:r>
-      <w:r>
-        <w:rPr>
-          <w:szCs w:val="28"/>
-        </w:rPr>
-        <w:t>методов и аппроксимаций</w:t>
-      </w:r>
-      <w:r>
-        <w:rPr>
-          <w:szCs w:val="28"/>
-        </w:rPr>
-        <w:t xml:space="preserve"> производных</w:t>
-      </w:r>
-      <w:r>
-        <w:rPr>
-          <w:szCs w:val="28"/>
-        </w:rPr>
-        <w:t xml:space="preserve"> для решения уравнения теплопроводности и неразрывности</w:t>
-      </w:r>
-      <w:r>
-        <w:rPr>
-          <w:szCs w:val="28"/>
-        </w:rPr>
-        <w:t xml:space="preserve">. </w:t>
+        <w:t xml:space="preserve">которая </w:t>
+      </w:r>
+      <w:r>
+        <w:rPr>
+          <w:szCs w:val="28"/>
+        </w:rPr>
+        <w:t>специально выведена для горизонтального течения без значительного ускорения. Его применение в других ситуациях, где градиент трения сравнительно невелик (например, в вертикальных системах), может привести к ошибкам. Одним из аспектов корреляции Локхарта-Мартинелли является то, что она не затрагивает проблему структуры потока. Преимущество такого упрощения заключается в том, что оно позволяет избежать разрывов структуры потока на границах перехода, хотя и за счет снижения производительности модели. Другим хорошо известным недостатком модели является ее неудовлетворительное представление влияния системных переменных, в частности скорости потока.</w:t>
       </w:r>
     </w:p>
     <w:p>
@@ -4065,6 +4374,157 @@
         <w:rPr>
           <w:szCs w:val="28"/>
         </w:rPr>
+        <w:t>Таким образом можно сделать вывод</w:t>
+      </w:r>
+      <w:r>
+        <w:rPr>
+          <w:szCs w:val="28"/>
+        </w:rPr>
+        <w:t xml:space="preserve">, </w:t>
+      </w:r>
+      <w:r>
+        <w:rPr>
+          <w:szCs w:val="28"/>
+        </w:rPr>
+        <w:t>что точность результатов распространения профиля температуры на основе</w:t>
+      </w:r>
+      <w:r>
+        <w:t xml:space="preserve"> </w:t>
+      </w:r>
+      <w:r>
+        <w:rPr>
+          <w:szCs w:val="28"/>
+        </w:rPr>
+        <w:t>много сегментной</w:t>
+      </w:r>
+      <w:r>
+        <w:rPr>
+          <w:szCs w:val="28"/>
+        </w:rPr>
+        <w:t xml:space="preserve"> скважины Eclipse </w:t>
+      </w:r>
+      <w:r>
+        <w:rPr>
+          <w:szCs w:val="28"/>
+        </w:rPr>
+        <w:t>опубликованной</w:t>
+      </w:r>
+      <w:r>
+        <w:rPr>
+          <w:szCs w:val="28"/>
+        </w:rPr>
+        <w:t xml:space="preserve"> в</w:t>
+      </w:r>
+      <w:r>
+        <w:rPr>
+          <w:szCs w:val="28"/>
+        </w:rPr>
+        <w:t xml:space="preserve"> работе </w:t>
+      </w:r>
+      <w:r>
+        <w:rPr>
+          <w:szCs w:val="28"/>
+        </w:rPr>
+        <w:t>[6]</w:t>
+      </w:r>
+      <w:r>
+        <w:rPr>
+          <w:szCs w:val="28"/>
+        </w:rPr>
+        <w:t xml:space="preserve">, </w:t>
+      </w:r>
+      <w:r>
+        <w:rPr>
+          <w:szCs w:val="28"/>
+        </w:rPr>
+        <w:t>может требовать дополнительной проверки</w:t>
+      </w:r>
+      <w:r>
+        <w:rPr>
+          <w:szCs w:val="28"/>
+        </w:rPr>
+        <w:t xml:space="preserve">, </w:t>
+      </w:r>
+      <w:r>
+        <w:rPr>
+          <w:szCs w:val="28"/>
+        </w:rPr>
+        <w:t xml:space="preserve">пробы различных </w:t>
+      </w:r>
+      <w:r>
+        <w:rPr>
+          <w:szCs w:val="28"/>
+        </w:rPr>
+        <w:t xml:space="preserve">численных </w:t>
+      </w:r>
+      <w:r>
+        <w:rPr>
+          <w:szCs w:val="28"/>
+        </w:rPr>
+        <w:t>методов</w:t>
+      </w:r>
+      <w:r>
+        <w:rPr>
+          <w:szCs w:val="28"/>
+        </w:rPr>
+        <w:t xml:space="preserve"> и</w:t>
+      </w:r>
+      <w:r>
+        <w:rPr>
+          <w:szCs w:val="28"/>
+        </w:rPr>
+        <w:t xml:space="preserve"> </w:t>
+      </w:r>
+      <w:r>
+        <w:rPr>
+          <w:szCs w:val="28"/>
+        </w:rPr>
+        <w:t>корреляций</w:t>
+      </w:r>
+      <w:r>
+        <w:rPr>
+          <w:szCs w:val="28"/>
+        </w:rPr>
+        <w:t xml:space="preserve"> </w:t>
+      </w:r>
+      <w:r>
+        <w:rPr>
+          <w:szCs w:val="28"/>
+        </w:rPr>
+        <w:t xml:space="preserve">для учета </w:t>
+      </w:r>
+      <w:r>
+        <w:rPr>
+          <w:szCs w:val="28"/>
+        </w:rPr>
+        <w:t>дол</w:t>
+      </w:r>
+      <w:r>
+        <w:rPr>
+          <w:szCs w:val="28"/>
+        </w:rPr>
+        <w:t xml:space="preserve">ей </w:t>
+      </w:r>
+      <w:r>
+        <w:rPr>
+          <w:szCs w:val="28"/>
+        </w:rPr>
+        <w:t>текущей жидкости.</w:t>
+      </w:r>
+    </w:p>
+    <w:p>
+      <w:pPr>
+        <w:spacing w:after="0" w:line="360" w:lineRule="auto"/>
+        <w:ind w:firstLine="708"/>
+        <w:jc w:val="both"/>
+        <w:rPr>
+          <w:szCs w:val="28"/>
+        </w:rPr>
+      </w:pPr>
+      <w:r>
+        <w:rPr>
+          <w:szCs w:val="28"/>
+        </w:rPr>
         <w:t>В целом можно сказать</w:t>
       </w:r>
       <w:r>
@@ -4275,13 +4735,7 @@
         <w:rPr>
           <w:szCs w:val="28"/>
         </w:rPr>
-        <w:t xml:space="preserve">, </w:t>
-      </w:r>
-      <w:r>
-        <w:rPr>
-          <w:szCs w:val="28"/>
-        </w:rPr>
-        <w:t>термодинамическ</w:t>
+        <w:t>, термодинамическ</w:t>
       </w:r>
       <w:r>
         <w:rPr>
@@ -4432,7 +4886,14 @@
         <w:rPr>
           <w:szCs w:val="28"/>
         </w:rPr>
-        <w:t xml:space="preserve"> 2005, 2006), проведенных при температуре, близкой к температуре окружающей среды, с использованием бутана в качестве закачиваемого растворителя.</w:t>
+        <w:t xml:space="preserve"> 2005, 2006), проведенных при </w:t>
+      </w:r>
+      <w:r>
+        <w:rPr>
+          <w:szCs w:val="28"/>
+        </w:rPr>
+        <w:lastRenderedPageBreak/>
+        <w:t>температуре, близкой к температуре окружающей среды, с использованием бутана в качестве закачиваемого растворителя.</w:t>
       </w:r>
     </w:p>
     <w:p>
@@ -4538,13 +4999,129 @@
         <w:rPr>
           <w:szCs w:val="28"/>
         </w:rPr>
+        <w:t xml:space="preserve"> В более ранних работах</w:t>
+      </w:r>
+      <w:r>
+        <w:rPr>
+          <w:szCs w:val="28"/>
+        </w:rPr>
+        <w:t xml:space="preserve">, </w:t>
+      </w:r>
+      <w:r>
+        <w:rPr>
+          <w:szCs w:val="28"/>
+        </w:rPr>
+        <w:t>например</w:t>
+      </w:r>
+      <w:r>
+        <w:rPr>
+          <w:szCs w:val="28"/>
+        </w:rPr>
+        <w:t>,</w:t>
+      </w:r>
+      <w:r>
+        <w:rPr>
+          <w:szCs w:val="28"/>
+        </w:rPr>
+        <w:t xml:space="preserve"> проводили исследование влияния содержания конденсата в пластовых системах и пришли к выводу</w:t>
+      </w:r>
+      <w:r>
+        <w:rPr>
+          <w:szCs w:val="28"/>
+        </w:rPr>
+        <w:t xml:space="preserve">, </w:t>
+      </w:r>
+      <w:r>
+        <w:rPr>
+          <w:szCs w:val="28"/>
+        </w:rPr>
+        <w:t>что даже незначительное содержание конденсата может привести к уменьшению показатели добычи до 50</w:t>
+      </w:r>
+      <w:r>
+        <w:rPr>
+          <w:szCs w:val="28"/>
+        </w:rPr>
+        <w:t xml:space="preserve">% </w:t>
+      </w:r>
+      <w:r>
+        <w:rPr>
+          <w:szCs w:val="28"/>
+        </w:rPr>
+        <w:t>при потере состояния фазового равновесия</w:t>
+      </w:r>
+      <w:r>
+        <w:rPr>
+          <w:szCs w:val="28"/>
+        </w:rPr>
+        <w:t xml:space="preserve">, </w:t>
+      </w:r>
+      <w:r>
+        <w:rPr>
+          <w:szCs w:val="28"/>
+        </w:rPr>
+        <w:t xml:space="preserve">такие результаты приведены в работе </w:t>
+      </w:r>
+      <w:r>
+        <w:rPr>
+          <w:szCs w:val="28"/>
+        </w:rPr>
+        <w:t>[</w:t>
+      </w:r>
+      <w:r>
+        <w:rPr>
+          <w:szCs w:val="28"/>
+        </w:rPr>
+        <w:t>1</w:t>
+      </w:r>
+      <w:r>
+        <w:rPr>
+          <w:szCs w:val="28"/>
+        </w:rPr>
+        <w:t>]</w:t>
+      </w:r>
+      <w:r>
+        <w:rPr>
+          <w:szCs w:val="28"/>
+        </w:rPr>
         <w:t xml:space="preserve"> </w:t>
       </w:r>
-      <w:r>
-        <w:rPr>
-          <w:szCs w:val="28"/>
-        </w:rPr>
-        <w:t>В более ранних работах</w:t>
+      <w:proofErr w:type="spellStart"/>
+      <w:r>
+        <w:rPr>
+          <w:szCs w:val="28"/>
+        </w:rPr>
+        <w:t>Бессер</w:t>
+      </w:r>
+      <w:proofErr w:type="spellEnd"/>
+      <w:r>
+        <w:rPr>
+          <w:szCs w:val="28"/>
+        </w:rPr>
+        <w:t>,</w:t>
+      </w:r>
+      <w:r>
+        <w:rPr>
+          <w:szCs w:val="28"/>
+        </w:rPr>
+        <w:t xml:space="preserve"> Робинсон на основе исследования и изотермического моделирования процессов происходящих при эксплуатации газоконденсатных месторождений. </w:t>
+      </w:r>
+      <w:r>
+        <w:rPr>
+          <w:szCs w:val="28"/>
+        </w:rPr>
+        <w:t xml:space="preserve"> Как правило в задачах прогнозирования добычи принимают изотермические модели</w:t>
+      </w:r>
+      <w:r>
+        <w:rPr>
+          <w:szCs w:val="28"/>
+        </w:rPr>
+        <w:t>,</w:t>
+      </w:r>
+      <w:r>
+        <w:rPr>
+          <w:szCs w:val="28"/>
+        </w:rPr>
+        <w:t xml:space="preserve"> во многом это связно с тем</w:t>
       </w:r>
       <w:r>
         <w:rPr>
@@ -4556,7 +5133,113 @@
         <w:rPr>
           <w:szCs w:val="28"/>
         </w:rPr>
-        <w:t>например</w:t>
+        <w:t>что особенности поведения пластовых углеводородов в большей степени проявляются при снижении давления как по залежи в целом, так и в районе призабойной зоны скважины</w:t>
+      </w:r>
+      <w:r>
+        <w:rPr>
+          <w:szCs w:val="28"/>
+        </w:rPr>
+        <w:t>. Например</w:t>
+      </w:r>
+      <w:r>
+        <w:rPr>
+          <w:szCs w:val="28"/>
+        </w:rPr>
+        <w:t xml:space="preserve">, </w:t>
+      </w:r>
+      <w:r>
+        <w:rPr>
+          <w:szCs w:val="28"/>
+        </w:rPr>
+        <w:t>такая математическ</w:t>
+      </w:r>
+      <w:r>
+        <w:rPr>
+          <w:szCs w:val="28"/>
+        </w:rPr>
+        <w:t>ая</w:t>
+      </w:r>
+      <w:r>
+        <w:rPr>
+          <w:szCs w:val="28"/>
+        </w:rPr>
+        <w:t xml:space="preserve"> модель для</w:t>
+      </w:r>
+      <w:r>
+        <w:rPr>
+          <w:szCs w:val="28"/>
+        </w:rPr>
+        <w:t xml:space="preserve"> расчета изменения компонентного и фазового состава газоконденсатной смеси</w:t>
+      </w:r>
+      <w:r>
+        <w:rPr>
+          <w:szCs w:val="28"/>
+        </w:rPr>
+        <w:t xml:space="preserve"> сформулирована в работе А.Б. </w:t>
+      </w:r>
+      <w:proofErr w:type="spellStart"/>
+      <w:r>
+        <w:rPr>
+          <w:szCs w:val="28"/>
+        </w:rPr>
+        <w:t>Шабарова</w:t>
+      </w:r>
+      <w:proofErr w:type="spellEnd"/>
+      <w:r>
+        <w:rPr>
+          <w:szCs w:val="28"/>
+        </w:rPr>
+        <w:t xml:space="preserve">, </w:t>
+      </w:r>
+      <w:proofErr w:type="spellStart"/>
+      <w:r>
+        <w:rPr>
+          <w:szCs w:val="28"/>
+        </w:rPr>
+        <w:t>С.А.Заночуева</w:t>
+      </w:r>
+      <w:proofErr w:type="spellEnd"/>
+      <w:r>
+        <w:rPr>
+          <w:szCs w:val="28"/>
+        </w:rPr>
+        <w:t xml:space="preserve"> </w:t>
+      </w:r>
+      <w:r>
+        <w:rPr>
+          <w:szCs w:val="28"/>
+        </w:rPr>
+        <w:t>[17].</w:t>
+      </w:r>
+      <w:r>
+        <w:rPr>
+          <w:szCs w:val="28"/>
+        </w:rPr>
+        <w:t xml:space="preserve"> </w:t>
+      </w:r>
+      <w:r>
+        <w:rPr>
+          <w:szCs w:val="28"/>
+        </w:rPr>
+        <w:t xml:space="preserve">В </w:t>
+      </w:r>
+      <w:r>
+        <w:rPr>
+          <w:szCs w:val="28"/>
+        </w:rPr>
+        <w:t xml:space="preserve">последние годы </w:t>
+      </w:r>
+      <w:r>
+        <w:rPr>
+          <w:szCs w:val="28"/>
+        </w:rPr>
+        <w:t xml:space="preserve">активное развитие получили инструменты </w:t>
+      </w:r>
+      <w:r>
+        <w:rPr>
+          <w:szCs w:val="28"/>
+        </w:rPr>
+        <w:t>термогидродинамического моделирования</w:t>
       </w:r>
       <w:r>
         <w:rPr>
@@ -4568,7 +5251,43 @@
         <w:rPr>
           <w:szCs w:val="28"/>
         </w:rPr>
-        <w:t xml:space="preserve"> проводили исследование влияния содержания конденсата в пластовых системах и пришли к выводу</w:t>
+        <w:t xml:space="preserve"> </w:t>
+      </w:r>
+      <w:r>
+        <w:rPr>
+          <w:szCs w:val="28"/>
+        </w:rPr>
+        <w:t xml:space="preserve">позволяющие </w:t>
+      </w:r>
+      <w:r>
+        <w:rPr>
+          <w:szCs w:val="28"/>
+        </w:rPr>
+        <w:t xml:space="preserve">учитывать температуры </w:t>
+      </w:r>
+      <w:r>
+        <w:rPr>
+          <w:szCs w:val="28"/>
+        </w:rPr>
+        <w:t xml:space="preserve">в </w:t>
+      </w:r>
+      <w:r>
+        <w:rPr>
+          <w:szCs w:val="28"/>
+        </w:rPr>
+        <w:t>динами</w:t>
+      </w:r>
+      <w:r>
+        <w:rPr>
+          <w:szCs w:val="28"/>
+        </w:rPr>
+        <w:t>ке</w:t>
+      </w:r>
+      <w:r>
+        <w:rPr>
+          <w:szCs w:val="28"/>
+        </w:rPr>
+        <w:t xml:space="preserve"> в процессах массопереноса</w:t>
       </w:r>
       <w:r>
         <w:rPr>
@@ -4580,19 +5299,31 @@
         <w:rPr>
           <w:szCs w:val="28"/>
         </w:rPr>
-        <w:t>что даже незначительное содержание конденсата может привести к уменьшению показатели добычи до 50</w:t>
-      </w:r>
-      <w:r>
-        <w:rPr>
-          <w:szCs w:val="28"/>
-        </w:rPr>
-        <w:t xml:space="preserve">% </w:t>
-      </w:r>
-      <w:r>
-        <w:rPr>
-          <w:szCs w:val="28"/>
-        </w:rPr>
-        <w:t>при потере состояния фазового равновесия</w:t>
+        <w:t xml:space="preserve">хотя такие модели требуют большего времени на </w:t>
+      </w:r>
+      <w:r>
+        <w:rPr>
+          <w:szCs w:val="28"/>
+        </w:rPr>
+        <w:t>расчёт</w:t>
+      </w:r>
+      <w:r>
+        <w:rPr>
+          <w:szCs w:val="28"/>
+        </w:rPr>
+        <w:t xml:space="preserve"> и применяются не так часто</w:t>
+      </w:r>
+      <w:r>
+        <w:rPr>
+          <w:szCs w:val="28"/>
+        </w:rPr>
+        <w:t xml:space="preserve"> ввиду сложности их адаптации.</w:t>
+      </w:r>
+      <w:r>
+        <w:rPr>
+          <w:szCs w:val="28"/>
+        </w:rPr>
+        <w:t xml:space="preserve"> При этом</w:t>
       </w:r>
       <w:r>
         <w:rPr>
@@ -4604,26 +5335,55 @@
         <w:rPr>
           <w:szCs w:val="28"/>
         </w:rPr>
-        <w:t xml:space="preserve">такие результаты приведены в работе </w:t>
-      </w:r>
-      <w:r>
-        <w:rPr>
-          <w:szCs w:val="28"/>
-        </w:rPr>
-        <w:lastRenderedPageBreak/>
-        <w:t>[</w:t>
-      </w:r>
-      <w:r>
-        <w:rPr>
-          <w:szCs w:val="28"/>
-        </w:rPr>
-        <w:t>1</w:t>
-      </w:r>
-      <w:r>
-        <w:rPr>
-          <w:szCs w:val="28"/>
-        </w:rPr>
-        <w:t>]</w:t>
+        <w:t>модель,</w:t>
+      </w:r>
+      <w:r>
+        <w:rPr>
+          <w:szCs w:val="28"/>
+        </w:rPr>
+        <w:t xml:space="preserve"> представленную в статье </w:t>
+      </w:r>
+      <w:r>
+        <w:rPr>
+          <w:szCs w:val="28"/>
+        </w:rPr>
+        <w:t xml:space="preserve">[17] </w:t>
+      </w:r>
+      <w:r>
+        <w:rPr>
+          <w:szCs w:val="28"/>
+        </w:rPr>
+        <w:t>можно уточнить</w:t>
+      </w:r>
+      <w:r>
+        <w:rPr>
+          <w:szCs w:val="28"/>
+        </w:rPr>
+        <w:t xml:space="preserve">, </w:t>
+      </w:r>
+      <w:r>
+        <w:rPr>
+          <w:szCs w:val="28"/>
+        </w:rPr>
+        <w:t>убрав допущение о термодинамическом равновесии</w:t>
+      </w:r>
+      <w:r>
+        <w:rPr>
+          <w:szCs w:val="28"/>
+        </w:rPr>
+        <w:t xml:space="preserve">, </w:t>
+      </w:r>
+      <w:r>
+        <w:rPr>
+          <w:szCs w:val="28"/>
+        </w:rPr>
+        <w:t>а полученные результаты сопоставить с модул</w:t>
+      </w:r>
+      <w:r>
+        <w:rPr>
+          <w:szCs w:val="28"/>
+        </w:rPr>
+        <w:t>ем</w:t>
       </w:r>
       <w:r>
         <w:rPr>
@@ -4631,299 +5391,17 @@
         </w:rPr>
         <w:t xml:space="preserve"> </w:t>
       </w:r>
-      <w:proofErr w:type="spellStart"/>
-      <w:r>
-        <w:rPr>
-          <w:szCs w:val="28"/>
-        </w:rPr>
-        <w:t>Бессер</w:t>
-      </w:r>
-      <w:proofErr w:type="spellEnd"/>
-      <w:r>
-        <w:rPr>
-          <w:szCs w:val="28"/>
-        </w:rPr>
-        <w:t>,</w:t>
-      </w:r>
-      <w:r>
-        <w:rPr>
-          <w:szCs w:val="28"/>
-        </w:rPr>
-        <w:t xml:space="preserve"> Робинсон на основе исследования и изотермического моделирования процессов происходящих при эксплуатации газоконденсатных месторождений. </w:t>
-      </w:r>
-      <w:r>
-        <w:rPr>
-          <w:szCs w:val="28"/>
-        </w:rPr>
-        <w:t xml:space="preserve"> Как правило в задачах прогнозирования добычи принимают изотермические модели</w:t>
-      </w:r>
-      <w:r>
-        <w:rPr>
-          <w:szCs w:val="28"/>
-        </w:rPr>
-        <w:t>,</w:t>
-      </w:r>
-      <w:r>
-        <w:rPr>
-          <w:szCs w:val="28"/>
-        </w:rPr>
-        <w:t xml:space="preserve"> во многом это связно с тем</w:t>
-      </w:r>
-      <w:r>
-        <w:rPr>
-          <w:szCs w:val="28"/>
-        </w:rPr>
-        <w:t xml:space="preserve">, </w:t>
-      </w:r>
-      <w:r>
-        <w:rPr>
-          <w:szCs w:val="28"/>
-        </w:rPr>
-        <w:t>что особенности поведения пластовых углеводородов в большей степени проявляются при снижении давления как по залежи в целом, так и в районе призабойной зоны скважины</w:t>
-      </w:r>
-      <w:r>
-        <w:rPr>
-          <w:szCs w:val="28"/>
-        </w:rPr>
-        <w:t>. Например</w:t>
-      </w:r>
-      <w:r>
-        <w:rPr>
-          <w:szCs w:val="28"/>
-        </w:rPr>
-        <w:t xml:space="preserve">, </w:t>
-      </w:r>
-      <w:r>
-        <w:rPr>
-          <w:szCs w:val="28"/>
-        </w:rPr>
-        <w:t>такая математическ</w:t>
-      </w:r>
-      <w:r>
-        <w:rPr>
-          <w:szCs w:val="28"/>
-        </w:rPr>
-        <w:t>ая</w:t>
-      </w:r>
-      <w:r>
-        <w:rPr>
-          <w:szCs w:val="28"/>
-        </w:rPr>
-        <w:t xml:space="preserve"> модель для</w:t>
-      </w:r>
-      <w:r>
-        <w:rPr>
-          <w:szCs w:val="28"/>
-        </w:rPr>
-        <w:t xml:space="preserve"> расчета изменения компонентного и фазового состава газоконденсатной смеси</w:t>
-      </w:r>
-      <w:r>
-        <w:rPr>
-          <w:szCs w:val="28"/>
-        </w:rPr>
-        <w:t xml:space="preserve"> сформулирована в работе А.Б. </w:t>
-      </w:r>
-      <w:proofErr w:type="spellStart"/>
-      <w:r>
-        <w:rPr>
-          <w:szCs w:val="28"/>
-        </w:rPr>
-        <w:t>Шабарова</w:t>
-      </w:r>
-      <w:proofErr w:type="spellEnd"/>
-      <w:r>
-        <w:rPr>
-          <w:szCs w:val="28"/>
-        </w:rPr>
-        <w:t xml:space="preserve">, </w:t>
-      </w:r>
-      <w:proofErr w:type="spellStart"/>
-      <w:r>
-        <w:rPr>
-          <w:szCs w:val="28"/>
-        </w:rPr>
-        <w:t>С.А.Заночуева</w:t>
-      </w:r>
-      <w:proofErr w:type="spellEnd"/>
-      <w:r>
-        <w:rPr>
-          <w:szCs w:val="28"/>
-        </w:rPr>
-        <w:t xml:space="preserve"> </w:t>
-      </w:r>
-      <w:r>
-        <w:rPr>
-          <w:szCs w:val="28"/>
-        </w:rPr>
-        <w:t>[17].</w:t>
-      </w:r>
-      <w:r>
-        <w:rPr>
-          <w:szCs w:val="28"/>
-        </w:rPr>
-        <w:t xml:space="preserve"> </w:t>
-      </w:r>
-      <w:r>
-        <w:rPr>
-          <w:szCs w:val="28"/>
-        </w:rPr>
-        <w:t xml:space="preserve">В </w:t>
-      </w:r>
-      <w:r>
-        <w:rPr>
-          <w:szCs w:val="28"/>
-        </w:rPr>
-        <w:t xml:space="preserve">последние годы </w:t>
-      </w:r>
-      <w:r>
-        <w:rPr>
-          <w:szCs w:val="28"/>
-        </w:rPr>
-        <w:t xml:space="preserve">активное развитие получили инструменты </w:t>
-      </w:r>
-      <w:r>
-        <w:rPr>
-          <w:szCs w:val="28"/>
-        </w:rPr>
-        <w:t>термогидродинамического моделирования</w:t>
-      </w:r>
-      <w:r>
-        <w:rPr>
-          <w:szCs w:val="28"/>
-        </w:rPr>
-        <w:t>,</w:t>
-      </w:r>
-      <w:r>
-        <w:rPr>
-          <w:szCs w:val="28"/>
-        </w:rPr>
-        <w:t xml:space="preserve"> </w:t>
-      </w:r>
-      <w:r>
-        <w:rPr>
-          <w:szCs w:val="28"/>
-        </w:rPr>
-        <w:t xml:space="preserve">позволяющие </w:t>
-      </w:r>
-      <w:r>
-        <w:rPr>
-          <w:szCs w:val="28"/>
-        </w:rPr>
-        <w:t xml:space="preserve">учитывать температуры </w:t>
-      </w:r>
-      <w:r>
-        <w:rPr>
-          <w:szCs w:val="28"/>
-        </w:rPr>
-        <w:t xml:space="preserve">в </w:t>
-      </w:r>
-      <w:r>
-        <w:rPr>
-          <w:szCs w:val="28"/>
-        </w:rPr>
-        <w:t>динами</w:t>
-      </w:r>
-      <w:r>
-        <w:rPr>
-          <w:szCs w:val="28"/>
-        </w:rPr>
-        <w:t>ке</w:t>
-      </w:r>
-      <w:r>
-        <w:rPr>
-          <w:szCs w:val="28"/>
-        </w:rPr>
-        <w:t xml:space="preserve"> в процессах массопереноса</w:t>
-      </w:r>
-      <w:r>
-        <w:rPr>
-          <w:szCs w:val="28"/>
-        </w:rPr>
-        <w:t xml:space="preserve">, </w:t>
-      </w:r>
-      <w:r>
-        <w:rPr>
-          <w:szCs w:val="28"/>
-        </w:rPr>
-        <w:t xml:space="preserve">хотя такие модели требуют большего времени на </w:t>
-      </w:r>
-      <w:r>
-        <w:rPr>
-          <w:szCs w:val="28"/>
-        </w:rPr>
-        <w:t>расчёт</w:t>
-      </w:r>
-      <w:r>
-        <w:rPr>
-          <w:szCs w:val="28"/>
-        </w:rPr>
-        <w:t xml:space="preserve"> и применяются не так часто</w:t>
-      </w:r>
-      <w:r>
-        <w:rPr>
-          <w:szCs w:val="28"/>
-        </w:rPr>
-        <w:t xml:space="preserve"> ввиду сложности их адаптации.</w:t>
-      </w:r>
-      <w:r>
-        <w:rPr>
-          <w:szCs w:val="28"/>
-        </w:rPr>
-        <w:t xml:space="preserve"> При этом</w:t>
-      </w:r>
-      <w:r>
-        <w:rPr>
-          <w:szCs w:val="28"/>
-        </w:rPr>
-        <w:t xml:space="preserve">, </w:t>
-      </w:r>
-      <w:r>
-        <w:rPr>
-          <w:szCs w:val="28"/>
-        </w:rPr>
-        <w:t>модель,</w:t>
-      </w:r>
-      <w:r>
-        <w:rPr>
-          <w:szCs w:val="28"/>
-        </w:rPr>
-        <w:t xml:space="preserve"> представленную в статье </w:t>
-      </w:r>
-      <w:r>
-        <w:rPr>
-          <w:szCs w:val="28"/>
-        </w:rPr>
-        <w:t xml:space="preserve">[17] </w:t>
-      </w:r>
-      <w:r>
-        <w:rPr>
-          <w:szCs w:val="28"/>
-        </w:rPr>
-        <w:t>можно уточнить</w:t>
-      </w:r>
-      <w:r>
-        <w:rPr>
-          <w:szCs w:val="28"/>
-        </w:rPr>
-        <w:t xml:space="preserve">, </w:t>
-      </w:r>
-      <w:r>
-        <w:rPr>
-          <w:szCs w:val="28"/>
-        </w:rPr>
-        <w:t>убрав допущение о термодинамическом равновесии</w:t>
-      </w:r>
-      <w:r>
-        <w:rPr>
-          <w:szCs w:val="28"/>
-        </w:rPr>
-        <w:t xml:space="preserve">, </w:t>
-      </w:r>
-      <w:r>
-        <w:rPr>
-          <w:szCs w:val="28"/>
-        </w:rPr>
-        <w:t xml:space="preserve">а полученные результаты сопоставить с модулями термогидродинамического моделирования представленным в </w:t>
+      <w:r>
+        <w:rPr>
+          <w:szCs w:val="28"/>
+        </w:rPr>
+        <w:t>термогидродинамического моделирования,</w:t>
+      </w:r>
+      <w:r>
+        <w:rPr>
+          <w:szCs w:val="28"/>
+        </w:rPr>
+        <w:t xml:space="preserve"> представленным в </w:t>
       </w:r>
       <w:proofErr w:type="spellStart"/>
       <w:r>
@@ -4963,7 +5441,11 @@
         <w:t xml:space="preserve">России </w:t>
       </w:r>
       <w:r>
-        <w:t xml:space="preserve">на газовых месторождениях Восточной Сибири связана с </w:t>
+        <w:t xml:space="preserve">на газовых месторождениях Восточной Сибири </w:t>
+      </w:r>
+      <w:r>
+        <w:lastRenderedPageBreak/>
+        <w:t xml:space="preserve">связана с </w:t>
       </w:r>
       <w:r>
         <w:t>образовани</w:t>
@@ -5427,13 +5909,7 @@
         <w:rPr>
           <w:szCs w:val="28"/>
         </w:rPr>
-        <w:t xml:space="preserve"> </w:t>
-      </w:r>
-      <w:r>
-        <w:rPr>
-          <w:szCs w:val="28"/>
-        </w:rPr>
-        <w:t>последних лет</w:t>
+        <w:t xml:space="preserve"> последних лет</w:t>
       </w:r>
       <w:r>
         <w:rPr>
@@ -5449,76 +5925,579 @@
         <w:jc w:val="both"/>
         <w:rPr>
           <w:szCs w:val="28"/>
-          <w:lang w:val="en-US"/>
-        </w:rPr>
-      </w:pPr>
-      <w:r>
-        <w:rPr>
-          <w:szCs w:val="28"/>
-        </w:rPr>
-        <w:t xml:space="preserve">Хотя тема </w:t>
+        </w:rPr>
+      </w:pPr>
+      <w:r>
+        <w:rPr>
+          <w:szCs w:val="28"/>
+        </w:rPr>
+        <w:t>Т</w:t>
+      </w:r>
+      <w:r>
+        <w:rPr>
+          <w:szCs w:val="28"/>
+        </w:rPr>
+        <w:t>ема</w:t>
+      </w:r>
+      <w:r>
+        <w:rPr>
+          <w:szCs w:val="28"/>
+        </w:rPr>
+        <w:t xml:space="preserve"> </w:t>
+      </w:r>
+      <w:r>
+        <w:rPr>
+          <w:szCs w:val="28"/>
+        </w:rPr>
+        <w:t xml:space="preserve">образования </w:t>
+      </w:r>
+      <w:r>
+        <w:rPr>
+          <w:szCs w:val="28"/>
+        </w:rPr>
+        <w:t>гидрато</w:t>
+      </w:r>
+      <w:r>
+        <w:rPr>
+          <w:szCs w:val="28"/>
+        </w:rPr>
+        <w:t>в</w:t>
+      </w:r>
+      <w:r>
+        <w:rPr>
+          <w:szCs w:val="28"/>
+        </w:rPr>
+        <w:t xml:space="preserve"> </w:t>
+      </w:r>
+      <w:r>
+        <w:rPr>
+          <w:szCs w:val="28"/>
+        </w:rPr>
+        <w:t xml:space="preserve">является </w:t>
+      </w:r>
+      <w:r>
+        <w:rPr>
+          <w:szCs w:val="28"/>
+        </w:rPr>
+        <w:t>актуальной и часто освещаемой</w:t>
+      </w:r>
+      <w:r>
+        <w:rPr>
+          <w:szCs w:val="28"/>
+        </w:rPr>
+        <w:t>,</w:t>
+      </w:r>
+      <w:r>
+        <w:rPr>
+          <w:szCs w:val="28"/>
+        </w:rPr>
+        <w:t xml:space="preserve"> хорошо </w:t>
+      </w:r>
+      <w:r>
+        <w:rPr>
+          <w:szCs w:val="28"/>
+        </w:rPr>
+        <w:t>известны основные механизмы образования гидратов</w:t>
+      </w:r>
+      <w:r>
+        <w:rPr>
+          <w:szCs w:val="28"/>
+        </w:rPr>
+        <w:t xml:space="preserve"> и борьбы с ним</w:t>
+      </w:r>
+      <w:r>
+        <w:rPr>
+          <w:szCs w:val="28"/>
+        </w:rPr>
+        <w:t xml:space="preserve">, </w:t>
+      </w:r>
+      <w:r>
+        <w:rPr>
+          <w:szCs w:val="28"/>
+        </w:rPr>
+        <w:t>т.к.</w:t>
+      </w:r>
+      <w:r>
+        <w:rPr>
+          <w:szCs w:val="28"/>
+        </w:rPr>
+        <w:t xml:space="preserve"> </w:t>
+      </w:r>
+      <w:r>
+        <w:rPr>
+          <w:szCs w:val="28"/>
+        </w:rPr>
+        <w:t xml:space="preserve">для </w:t>
+      </w:r>
+      <w:r>
+        <w:rPr>
+          <w:szCs w:val="28"/>
+        </w:rPr>
+        <w:t xml:space="preserve">нефтегазовой промышленности данный процесс </w:t>
+      </w:r>
+      <w:r>
+        <w:rPr>
+          <w:szCs w:val="28"/>
+        </w:rPr>
+        <w:t>является важным ввиду того</w:t>
+      </w:r>
+      <w:r>
+        <w:rPr>
+          <w:szCs w:val="28"/>
+        </w:rPr>
+        <w:t xml:space="preserve">, </w:t>
+      </w:r>
+      <w:r>
+        <w:rPr>
+          <w:szCs w:val="28"/>
+        </w:rPr>
+        <w:t xml:space="preserve">что он </w:t>
+      </w:r>
+      <w:r>
+        <w:rPr>
+          <w:szCs w:val="28"/>
+        </w:rPr>
+        <w:t xml:space="preserve">препятствующим эффективной добыче </w:t>
+      </w:r>
+      <w:r>
+        <w:rPr>
+          <w:szCs w:val="28"/>
+        </w:rPr>
+        <w:t xml:space="preserve">и транспортировке </w:t>
+      </w:r>
+      <w:r>
+        <w:rPr>
+          <w:szCs w:val="28"/>
+        </w:rPr>
+        <w:t xml:space="preserve">углеводородов. Проблема заключается в образовании гидратных </w:t>
+      </w:r>
+      <w:r>
+        <w:rPr>
+          <w:szCs w:val="28"/>
+        </w:rPr>
+        <w:t>пробок</w:t>
+      </w:r>
+      <w:r>
+        <w:rPr>
+          <w:szCs w:val="28"/>
+        </w:rPr>
+        <w:t xml:space="preserve"> </w:t>
+      </w:r>
+      <w:r>
+        <w:rPr>
+          <w:szCs w:val="28"/>
+        </w:rPr>
+        <w:t xml:space="preserve">в </w:t>
+      </w:r>
+      <w:r>
+        <w:rPr>
+          <w:szCs w:val="28"/>
+        </w:rPr>
+        <w:t xml:space="preserve">призабойной зоне и </w:t>
+      </w:r>
+      <w:r>
+        <w:rPr>
+          <w:szCs w:val="28"/>
+        </w:rPr>
+        <w:t>стволе скважин в ходе их эксплуатации</w:t>
+      </w:r>
+      <w:r>
+        <w:rPr>
+          <w:szCs w:val="28"/>
+        </w:rPr>
+        <w:t>.</w:t>
+      </w:r>
+      <w:r>
+        <w:rPr>
+          <w:szCs w:val="28"/>
+        </w:rPr>
+        <w:t xml:space="preserve"> Проблема образования гидратов в пласте характерна для залежей характеризующимися аномальными термобарическими условиями</w:t>
+      </w:r>
+      <w:r>
+        <w:rPr>
+          <w:szCs w:val="28"/>
+        </w:rPr>
+        <w:t xml:space="preserve">, </w:t>
+      </w:r>
+      <w:r>
+        <w:rPr>
+          <w:szCs w:val="28"/>
+        </w:rPr>
+        <w:t xml:space="preserve">составом газа и имеет меньшее распространение. В то же время образование гидрата в стволе скважины возникает из-за </w:t>
+      </w:r>
+      <w:r>
+        <w:rPr>
+          <w:szCs w:val="28"/>
+        </w:rPr>
+        <w:t>значительн</w:t>
+      </w:r>
+      <w:r>
+        <w:rPr>
+          <w:szCs w:val="28"/>
+        </w:rPr>
+        <w:t>ой</w:t>
+      </w:r>
+      <w:r>
+        <w:rPr>
+          <w:szCs w:val="28"/>
+        </w:rPr>
+        <w:t xml:space="preserve"> мощност</w:t>
+      </w:r>
+      <w:r>
+        <w:rPr>
+          <w:szCs w:val="28"/>
+        </w:rPr>
+        <w:t>и</w:t>
+      </w:r>
+      <w:r>
+        <w:rPr>
+          <w:szCs w:val="28"/>
+        </w:rPr>
+        <w:t xml:space="preserve"> </w:t>
+      </w:r>
+      <w:r>
+        <w:rPr>
+          <w:szCs w:val="28"/>
+        </w:rPr>
+        <w:t xml:space="preserve">вскрываемых </w:t>
+      </w:r>
+      <w:r>
+        <w:rPr>
+          <w:szCs w:val="28"/>
+        </w:rPr>
+        <w:t>вечномерзлых поро</w:t>
+      </w:r>
+      <w:r>
+        <w:rPr>
+          <w:szCs w:val="28"/>
+        </w:rPr>
+        <w:t>д</w:t>
+      </w:r>
+      <w:r>
+        <w:rPr>
+          <w:szCs w:val="28"/>
+        </w:rPr>
+        <w:t>,</w:t>
+      </w:r>
+      <w:r>
+        <w:rPr>
+          <w:szCs w:val="28"/>
+        </w:rPr>
+        <w:t xml:space="preserve"> состава</w:t>
+      </w:r>
+      <w:r>
+        <w:rPr>
+          <w:szCs w:val="28"/>
+        </w:rPr>
+        <w:t xml:space="preserve"> </w:t>
+      </w:r>
+      <w:r>
+        <w:rPr>
+          <w:szCs w:val="28"/>
+        </w:rPr>
+        <w:t>газ</w:t>
+      </w:r>
+      <w:r>
+        <w:rPr>
+          <w:szCs w:val="28"/>
+        </w:rPr>
+        <w:t>. Активно развиваются модели и методы</w:t>
+      </w:r>
+      <w:r>
+        <w:rPr>
+          <w:szCs w:val="28"/>
+        </w:rPr>
+        <w:t>, описывающ</w:t>
+      </w:r>
+      <w:r>
+        <w:rPr>
+          <w:szCs w:val="28"/>
+        </w:rPr>
+        <w:t>ие</w:t>
+      </w:r>
+      <w:r>
+        <w:rPr>
+          <w:szCs w:val="28"/>
+        </w:rPr>
+        <w:t xml:space="preserve"> образование газовых гидратов</w:t>
+      </w:r>
+      <w:r>
+        <w:rPr>
+          <w:szCs w:val="28"/>
+        </w:rPr>
+        <w:t xml:space="preserve"> в стволе скважины</w:t>
+      </w:r>
+      <w:r>
+        <w:rPr>
+          <w:szCs w:val="28"/>
+        </w:rPr>
+        <w:t xml:space="preserve">, </w:t>
+      </w:r>
+      <w:r>
+        <w:rPr>
+          <w:szCs w:val="28"/>
+        </w:rPr>
+        <w:t>как применимые для газовых</w:t>
+      </w:r>
+      <w:r>
+        <w:rPr>
+          <w:szCs w:val="28"/>
+        </w:rPr>
+        <w:t xml:space="preserve">, </w:t>
+      </w:r>
+      <w:r>
+        <w:rPr>
+          <w:szCs w:val="28"/>
+        </w:rPr>
+        <w:t>так и нефтяных месторождений</w:t>
+      </w:r>
+      <w:r>
+        <w:rPr>
+          <w:szCs w:val="28"/>
+        </w:rPr>
+        <w:t xml:space="preserve">, </w:t>
+      </w:r>
+      <w:r>
+        <w:rPr>
+          <w:szCs w:val="28"/>
+        </w:rPr>
+        <w:t>методики добычи из гидратных пластов</w:t>
+      </w:r>
+      <w:r>
+        <w:rPr>
+          <w:szCs w:val="28"/>
+        </w:rPr>
+        <w:t xml:space="preserve"> </w:t>
+      </w:r>
+      <w:r>
+        <w:rPr>
+          <w:szCs w:val="28"/>
+        </w:rPr>
+        <w:t>[2</w:t>
+      </w:r>
+      <w:r>
+        <w:rPr>
+          <w:szCs w:val="28"/>
+        </w:rPr>
+        <w:t>1-24</w:t>
+      </w:r>
+      <w:r>
+        <w:rPr>
+          <w:szCs w:val="28"/>
+        </w:rPr>
+        <w:t>]</w:t>
+      </w:r>
+      <w:r>
+        <w:rPr>
+          <w:szCs w:val="28"/>
+        </w:rPr>
+        <w:t>.</w:t>
+      </w:r>
+      <w:r>
+        <w:rPr>
+          <w:szCs w:val="28"/>
+        </w:rPr>
+        <w:t xml:space="preserve"> В то же самое время</w:t>
+      </w:r>
+      <w:r>
+        <w:rPr>
+          <w:szCs w:val="28"/>
+        </w:rPr>
+        <w:t xml:space="preserve">, </w:t>
+      </w:r>
+      <w:r>
+        <w:rPr>
+          <w:szCs w:val="28"/>
+        </w:rPr>
+        <w:t xml:space="preserve">исследования в направлении </w:t>
+      </w:r>
+      <w:r>
+        <w:rPr>
+          <w:szCs w:val="28"/>
+        </w:rPr>
+        <w:t xml:space="preserve">прогнозирования образования гидратов </w:t>
+      </w:r>
+      <w:r>
+        <w:rPr>
+          <w:szCs w:val="28"/>
+        </w:rPr>
+        <w:t>в пласте является не таким популярным</w:t>
+      </w:r>
+      <w:r>
+        <w:rPr>
+          <w:szCs w:val="28"/>
+        </w:rPr>
+        <w:t>. По большей части это связано с распространённостью пластов</w:t>
+      </w:r>
+      <w:r>
+        <w:rPr>
+          <w:szCs w:val="28"/>
+        </w:rPr>
+        <w:t xml:space="preserve">, </w:t>
+      </w:r>
+      <w:r>
+        <w:rPr>
+          <w:szCs w:val="28"/>
+        </w:rPr>
+        <w:t>термобарические условия которых близки к условиям образования гидрата</w:t>
+      </w:r>
+      <w:r>
+        <w:rPr>
+          <w:szCs w:val="28"/>
+        </w:rPr>
+        <w:t xml:space="preserve">, </w:t>
+      </w:r>
+      <w:r>
+        <w:rPr>
+          <w:szCs w:val="28"/>
+        </w:rPr>
+        <w:t>но до начала эксплуатации газогидрат содержащими не являются</w:t>
+      </w:r>
+      <w:r>
+        <w:rPr>
+          <w:szCs w:val="28"/>
+        </w:rPr>
+        <w:t xml:space="preserve">, </w:t>
+      </w:r>
+      <w:r>
+        <w:rPr>
+          <w:szCs w:val="28"/>
+        </w:rPr>
+        <w:t>в следствие этого не представлено коммерческих программные решения</w:t>
+      </w:r>
+      <w:r>
+        <w:rPr>
+          <w:szCs w:val="28"/>
+        </w:rPr>
+        <w:t xml:space="preserve">, </w:t>
+      </w:r>
+      <w:r>
+        <w:rPr>
+          <w:szCs w:val="28"/>
+        </w:rPr>
+        <w:t xml:space="preserve">позволяющие прогнозировать образование гидратов в процессе эксплуатации месторождений. Данная проблема и подход к ее </w:t>
+      </w:r>
+      <w:proofErr w:type="gramStart"/>
+      <w:r>
+        <w:rPr>
+          <w:szCs w:val="28"/>
+        </w:rPr>
+        <w:lastRenderedPageBreak/>
+        <w:t>решение например</w:t>
+      </w:r>
+      <w:proofErr w:type="gramEnd"/>
+      <w:r>
+        <w:rPr>
+          <w:szCs w:val="28"/>
+        </w:rPr>
+        <w:t xml:space="preserve"> рассматривается в </w:t>
+      </w:r>
+      <w:r>
+        <w:rPr>
+          <w:szCs w:val="28"/>
+        </w:rPr>
+        <w:t>работе Р.И. Шарипова</w:t>
+      </w:r>
+      <w:r>
+        <w:rPr>
+          <w:szCs w:val="28"/>
+        </w:rPr>
+        <w:t xml:space="preserve"> </w:t>
+      </w:r>
+      <w:r>
+        <w:rPr>
+          <w:szCs w:val="28"/>
+        </w:rPr>
+        <w:t>[19]</w:t>
+      </w:r>
+      <w:r>
+        <w:rPr>
+          <w:szCs w:val="28"/>
+        </w:rPr>
+        <w:t xml:space="preserve"> рассматривается данная проблема при разработке </w:t>
       </w:r>
       <w:proofErr w:type="spellStart"/>
       <w:r>
         <w:rPr>
           <w:szCs w:val="28"/>
         </w:rPr>
-        <w:t>гидратообразования</w:t>
+        <w:t>туронских</w:t>
       </w:r>
       <w:proofErr w:type="spellEnd"/>
       <w:r>
         <w:rPr>
           <w:szCs w:val="28"/>
         </w:rPr>
-        <w:t xml:space="preserve"> в трубопроводах является хорошо изученной и освещенной </w:t>
-      </w:r>
-      <w:r>
-        <w:rPr>
-          <w:szCs w:val="28"/>
-          <w:highlight w:val="red"/>
-        </w:rPr>
-        <w:t xml:space="preserve">[5 статей из вестника на тему условий </w:t>
+        <w:t xml:space="preserve"> залежей. </w:t>
+      </w:r>
+      <w:r>
+        <w:rPr>
+          <w:szCs w:val="28"/>
+        </w:rPr>
+        <w:t xml:space="preserve">Автор </w:t>
+      </w:r>
+      <w:r>
+        <w:rPr>
+          <w:szCs w:val="28"/>
+        </w:rPr>
+        <w:t>отмечает,</w:t>
+      </w:r>
+      <w:r>
+        <w:rPr>
+          <w:szCs w:val="28"/>
+        </w:rPr>
+        <w:t xml:space="preserve"> что в условиях низких коллекторских свойств для экономически эффективной добычи необходима эксплуатация скважин на максимально допустимой депрессии</w:t>
+      </w:r>
+      <w:r>
+        <w:rPr>
+          <w:szCs w:val="28"/>
+        </w:rPr>
+        <w:t xml:space="preserve">, </w:t>
+      </w:r>
+      <w:r>
+        <w:rPr>
+          <w:szCs w:val="28"/>
+        </w:rPr>
+        <w:t>при этом необходимо обеспечивать отсутствие условий для образования гидратов в газоносном интервале и в интервалах систем заканчивания скважин.</w:t>
+      </w:r>
+      <w:r>
+        <w:rPr>
+          <w:szCs w:val="28"/>
+        </w:rPr>
+        <w:t xml:space="preserve"> Метода построения и адаптации термогидродинамической модели в статьей построена с применение гидродинамического симулятора </w:t>
       </w:r>
       <w:proofErr w:type="spellStart"/>
       <w:r>
         <w:rPr>
           <w:szCs w:val="28"/>
-          <w:highlight w:val="red"/>
-        </w:rPr>
-        <w:lastRenderedPageBreak/>
-        <w:t>гидратообразования</w:t>
+          <w:lang w:val="en-US"/>
+        </w:rPr>
+        <w:t>tNavigator</w:t>
       </w:r>
       <w:proofErr w:type="spellEnd"/>
       <w:r>
         <w:rPr>
           <w:szCs w:val="28"/>
-          <w:highlight w:val="red"/>
-        </w:rPr>
-        <w:t xml:space="preserve"> в </w:t>
-      </w:r>
-      <w:r>
-        <w:rPr>
-          <w:szCs w:val="28"/>
-          <w:highlight w:val="red"/>
-        </w:rPr>
-        <w:t xml:space="preserve">ссылках </w:t>
-      </w:r>
-      <w:proofErr w:type="spellStart"/>
-      <w:r>
-        <w:rPr>
-          <w:szCs w:val="28"/>
-          <w:highlight w:val="red"/>
-          <w:lang w:val="en-US"/>
-        </w:rPr>
-        <w:t>excell</w:t>
-      </w:r>
-      <w:proofErr w:type="spellEnd"/>
-      <w:r>
-        <w:rPr>
-          <w:szCs w:val="28"/>
-          <w:highlight w:val="red"/>
-        </w:rPr>
-        <w:t>]</w:t>
+        </w:rPr>
+        <w:t>.</w:t>
+      </w:r>
+      <w:r>
+        <w:rPr>
+          <w:szCs w:val="28"/>
+        </w:rPr>
+        <w:t xml:space="preserve"> При этом</w:t>
+      </w:r>
+      <w:r>
+        <w:rPr>
+          <w:szCs w:val="28"/>
+        </w:rPr>
+        <w:t>,</w:t>
+      </w:r>
+      <w:r>
+        <w:rPr>
+          <w:szCs w:val="28"/>
+        </w:rPr>
+        <w:t xml:space="preserve"> стоит отметить</w:t>
       </w:r>
       <w:r>
         <w:rPr>
@@ -5530,95 +6509,19 @@
         <w:rPr>
           <w:szCs w:val="28"/>
         </w:rPr>
-        <w:t xml:space="preserve">направление прогнозирования </w:t>
-      </w:r>
-      <w:r>
-        <w:rPr>
-          <w:szCs w:val="28"/>
-        </w:rPr>
-        <w:t>образования гидратов</w:t>
-      </w:r>
-      <w:r>
-        <w:rPr>
-          <w:szCs w:val="28"/>
-        </w:rPr>
-        <w:t xml:space="preserve"> с </w:t>
-      </w:r>
-      <w:r>
-        <w:rPr>
-          <w:szCs w:val="28"/>
-        </w:rPr>
-        <w:t xml:space="preserve">помощью </w:t>
-      </w:r>
-      <w:proofErr w:type="spellStart"/>
-      <w:r>
-        <w:rPr>
-          <w:szCs w:val="28"/>
-        </w:rPr>
-        <w:t>термогидродимаческих</w:t>
-      </w:r>
-      <w:proofErr w:type="spellEnd"/>
-      <w:r>
-        <w:rPr>
-          <w:szCs w:val="28"/>
-        </w:rPr>
-        <w:t xml:space="preserve"> моделей в пласте и на </w:t>
-      </w:r>
-      <w:r>
-        <w:rPr>
-          <w:szCs w:val="28"/>
-        </w:rPr>
-        <w:t>забое</w:t>
-      </w:r>
-      <w:r>
-        <w:rPr>
-          <w:szCs w:val="28"/>
-        </w:rPr>
-        <w:t xml:space="preserve"> еще не является устоявшимся</w:t>
-      </w:r>
-      <w:r>
-        <w:rPr>
-          <w:szCs w:val="28"/>
-        </w:rPr>
-        <w:t>.</w:t>
-      </w:r>
-      <w:r>
-        <w:rPr>
-          <w:szCs w:val="28"/>
-        </w:rPr>
-        <w:t xml:space="preserve"> В работе </w:t>
-      </w:r>
-      <w:r>
-        <w:rPr>
-          <w:szCs w:val="28"/>
-        </w:rPr>
-        <w:t>[19]</w:t>
-      </w:r>
-      <w:r>
-        <w:rPr>
-          <w:szCs w:val="28"/>
-        </w:rPr>
-        <w:t xml:space="preserve"> Р.И. Шарипова рассматривается данная проблема при разработке </w:t>
-      </w:r>
-      <w:proofErr w:type="spellStart"/>
-      <w:r>
-        <w:rPr>
-          <w:szCs w:val="28"/>
-        </w:rPr>
-        <w:t>туронских</w:t>
-      </w:r>
-      <w:proofErr w:type="spellEnd"/>
-      <w:r>
-        <w:rPr>
-          <w:szCs w:val="28"/>
-        </w:rPr>
-        <w:t xml:space="preserve"> залежей. </w:t>
-      </w:r>
-      <w:r>
-        <w:rPr>
-          <w:szCs w:val="28"/>
-        </w:rPr>
-        <w:t>Автор отмечает что в условиях низких коллекторских свойств для экономически эффективной добычи необходима эксплуатация скважин на максимально допустимой депрессии</w:t>
+        <w:t xml:space="preserve">что согласно технической документации симулятора </w:t>
+      </w:r>
+      <w:r>
+        <w:rPr>
+          <w:szCs w:val="28"/>
+        </w:rPr>
+        <w:t xml:space="preserve">[20] </w:t>
+      </w:r>
+      <w:r>
+        <w:rPr>
+          <w:szCs w:val="28"/>
+        </w:rPr>
+        <w:t>сказано</w:t>
       </w:r>
       <w:r>
         <w:rPr>
@@ -5630,100 +6533,13 @@
         <w:rPr>
           <w:szCs w:val="28"/>
         </w:rPr>
-        <w:t>при этом необходимо обеспечивать отсутствие условий для образования гидратов в газоносном интервале и в интервалах систем заканчивания скважин.</w:t>
-      </w:r>
-      <w:r>
-        <w:rPr>
-          <w:szCs w:val="28"/>
-        </w:rPr>
-        <w:t xml:space="preserve"> Метода построения и адаптации термогидродинамической модели в статьей построена с применение гидродинамического симулятора </w:t>
-      </w:r>
-      <w:proofErr w:type="spellStart"/>
-      <w:r>
-        <w:rPr>
-          <w:szCs w:val="28"/>
-          <w:lang w:val="en-US"/>
-        </w:rPr>
-        <w:t>tNavigator</w:t>
-      </w:r>
-      <w:proofErr w:type="spellEnd"/>
-      <w:r>
-        <w:rPr>
-          <w:szCs w:val="28"/>
-        </w:rPr>
-        <w:t>.</w:t>
-      </w:r>
-      <w:r>
-        <w:rPr>
-          <w:szCs w:val="28"/>
-        </w:rPr>
-        <w:t xml:space="preserve"> При этом</w:t>
-      </w:r>
-      <w:r>
-        <w:rPr>
-          <w:szCs w:val="28"/>
-        </w:rPr>
-        <w:t>,</w:t>
-      </w:r>
-      <w:r>
-        <w:rPr>
-          <w:szCs w:val="28"/>
-        </w:rPr>
-        <w:t xml:space="preserve"> стоит отметить</w:t>
-      </w:r>
-      <w:r>
-        <w:rPr>
-          <w:szCs w:val="28"/>
-        </w:rPr>
-        <w:t xml:space="preserve">, </w:t>
-      </w:r>
-      <w:r>
-        <w:rPr>
-          <w:szCs w:val="28"/>
-        </w:rPr>
-        <w:t xml:space="preserve">что согласно технической документации симулятора </w:t>
-      </w:r>
-      <w:r>
-        <w:rPr>
-          <w:szCs w:val="28"/>
-        </w:rPr>
-        <w:t xml:space="preserve">[20] </w:t>
-      </w:r>
-      <w:r>
-        <w:rPr>
-          <w:szCs w:val="28"/>
-        </w:rPr>
-        <w:t>сказано</w:t>
-      </w:r>
-      <w:r>
-        <w:rPr>
-          <w:szCs w:val="28"/>
-        </w:rPr>
-        <w:t xml:space="preserve">, </w:t>
-      </w:r>
-      <w:r>
-        <w:rPr>
-          <w:szCs w:val="28"/>
-        </w:rPr>
         <w:t xml:space="preserve">что в рамках реализованной модели </w:t>
       </w:r>
       <w:r>
         <w:rPr>
           <w:szCs w:val="28"/>
         </w:rPr>
-        <w:t>выпавшие гидраты не оказывают влияния на течение</w:t>
-      </w:r>
-      <w:r>
-        <w:rPr>
-          <w:szCs w:val="28"/>
-        </w:rPr>
-        <w:t xml:space="preserve"> </w:t>
-      </w:r>
-      <w:r>
-        <w:rPr>
-          <w:szCs w:val="28"/>
-        </w:rPr>
-        <w:t>флюидов и не учитываются в расчете. Этот параметр является</w:t>
+        <w:t>выпавшие гидраты не оказывают влияния на течение флюидов и не учитываются в расчете. Этот параметр является</w:t>
       </w:r>
       <w:r>
         <w:rPr>
@@ -6150,20 +6966,13 @@
         <w:jc w:val="both"/>
         <w:rPr>
           <w:szCs w:val="28"/>
-          <w:lang w:val="en-US"/>
-        </w:rPr>
-      </w:pPr>
-      <w:r>
-        <w:rPr>
-          <w:szCs w:val="28"/>
-        </w:rPr>
-        <w:t>где:</w:t>
-      </w:r>
-      <w:r>
-        <w:rPr>
-          <w:szCs w:val="28"/>
-        </w:rPr>
-        <w:t xml:space="preserve"> </w:t>
+        </w:rPr>
+      </w:pPr>
+      <w:r>
+        <w:rPr>
+          <w:szCs w:val="28"/>
+        </w:rPr>
+        <w:t xml:space="preserve">где: </w:t>
       </w:r>
     </w:p>
     <w:p>
@@ -6489,14 +7298,7 @@
         <w:rPr>
           <w:szCs w:val="28"/>
         </w:rPr>
-        <w:t xml:space="preserve">что практическую пользу могла бы принести даже полученная путем </w:t>
-      </w:r>
-      <w:r>
-        <w:rPr>
-          <w:szCs w:val="28"/>
-        </w:rPr>
-        <w:lastRenderedPageBreak/>
-        <w:t xml:space="preserve">численного моделирования эмпирическая зависимость некоего </w:t>
+        <w:t xml:space="preserve">что практическую пользу могла бы принести даже полученная путем численного моделирования эмпирическая зависимость некоего </w:t>
       </w:r>
       <w:r>
         <w:rPr>
@@ -6542,6 +7344,7 @@
         <w:rPr>
           <w:szCs w:val="28"/>
         </w:rPr>
+        <w:lastRenderedPageBreak/>
         <w:t>Исходя из вышесказанного можно заключить, что использование</w:t>
       </w:r>
       <w:r>
@@ -6730,7 +7533,7 @@
           <w:sz w:val="32"/>
         </w:rPr>
       </w:pPr>
-      <w:bookmarkStart w:id="1" w:name="_Toc185795876"/>
+      <w:bookmarkStart w:id="1" w:name="_Toc187617005"/>
       <w:r>
         <w:rPr>
           <w:sz w:val="32"/>
@@ -6986,9 +7789,18 @@
           <w:szCs w:val="28"/>
           <w:lang w:val="en-US"/>
         </w:rPr>
-        <w:t>S.K.Das</w:t>
+        <w:t>S.</w:t>
+      </w:r>
+      <w:proofErr w:type="gramStart"/>
+      <w:r>
+        <w:rPr>
+          <w:szCs w:val="28"/>
+          <w:lang w:val="en-US"/>
+        </w:rPr>
+        <w:t>K.Das</w:t>
       </w:r>
       <w:proofErr w:type="spellEnd"/>
+      <w:proofErr w:type="gramEnd"/>
       <w:r>
         <w:rPr>
           <w:szCs w:val="28"/>
@@ -7114,6 +7926,40 @@
         </w:rPr>
         <w:t>Hasan A.R., Kabir C.S., “Fluid Flow and Heat Transfer in Wellbores”, SPE, Richardson, Texas, 2002</w:t>
       </w:r>
+      <w:r>
+        <w:rPr>
+          <w:szCs w:val="28"/>
+          <w:lang w:val="en-US"/>
+        </w:rPr>
+        <w:t xml:space="preserve"> </w:t>
+      </w:r>
+      <w:r>
+        <w:rPr>
+          <w:szCs w:val="28"/>
+          <w:lang w:val="en-US"/>
+        </w:rPr>
+        <w:t>–</w:t>
+      </w:r>
+      <w:r>
+        <w:rPr>
+          <w:szCs w:val="28"/>
+          <w:lang w:val="en-US"/>
+        </w:rPr>
+        <w:t xml:space="preserve"> </w:t>
+      </w:r>
+      <w:r>
+        <w:rPr>
+          <w:szCs w:val="28"/>
+        </w:rPr>
+        <w:t>С</w:t>
+      </w:r>
+      <w:r>
+        <w:rPr>
+          <w:szCs w:val="28"/>
+          <w:lang w:val="en-US"/>
+        </w:rPr>
+        <w:t>.32-43</w:t>
+      </w:r>
     </w:p>
     <w:p>
       <w:pPr>
@@ -7138,6 +7984,7 @@
         <w:t xml:space="preserve">. Holmes, J.A., </w:t>
       </w:r>
       <w:proofErr w:type="spellStart"/>
+      <w:proofErr w:type="gramStart"/>
       <w:r>
         <w:rPr>
           <w:szCs w:val="28"/>
@@ -7151,7 +7998,15 @@
           <w:szCs w:val="28"/>
           <w:lang w:val="en-US"/>
         </w:rPr>
-        <w:t xml:space="preserve">. and Lund, O.: “Application of a </w:t>
+        <w:t>.</w:t>
+      </w:r>
+      <w:proofErr w:type="gramEnd"/>
+      <w:r>
+        <w:rPr>
+          <w:szCs w:val="28"/>
+          <w:lang w:val="en-US"/>
+        </w:rPr>
+        <w:t xml:space="preserve"> and Lund, O.: “Application of a </w:t>
       </w:r>
       <w:proofErr w:type="spellStart"/>
       <w:r>
@@ -7318,6 +8173,7 @@
         </w:rPr>
         <w:t xml:space="preserve"> </w:t>
       </w:r>
+      <w:proofErr w:type="gramStart"/>
       <w:r>
         <w:rPr>
           <w:szCs w:val="28"/>
@@ -7332,6 +8188,7 @@
         </w:rPr>
         <w:t>,</w:t>
       </w:r>
+      <w:proofErr w:type="gramEnd"/>
       <w:r>
         <w:rPr>
           <w:szCs w:val="28"/>
@@ -7410,6 +8267,7 @@
         <w:t xml:space="preserve">/ SPE EOR Conference at Oil and Gas West Asia held in Muscat. — </w:t>
       </w:r>
       <w:proofErr w:type="spellStart"/>
+      <w:proofErr w:type="gramStart"/>
       <w:r>
         <w:rPr>
           <w:szCs w:val="28"/>
@@ -7418,6 +8276,7 @@
         <w:t>Oman:SPE</w:t>
       </w:r>
       <w:proofErr w:type="spellEnd"/>
+      <w:proofErr w:type="gramEnd"/>
       <w:r>
         <w:rPr>
           <w:szCs w:val="28"/>
@@ -7529,23 +8388,10 @@
           <w:szCs w:val="28"/>
           <w:lang w:val="en-US"/>
         </w:rPr>
-        <w:t xml:space="preserve"> Evaluation of Diffusion of Light Hydrocarbon Solvents in Bitumen /</w:t>
-      </w:r>
-      <w:r>
-        <w:rPr>
-          <w:szCs w:val="28"/>
-          <w:lang w:val="en-US"/>
-        </w:rPr>
-        <w:t>/ SPE</w:t>
-      </w:r>
-      <w:r>
-        <w:rPr>
-          <w:szCs w:val="28"/>
-          <w:lang w:val="en-US"/>
-        </w:rPr>
-        <w:t xml:space="preserve"> Canada Heavy Oil Technical Conference. — </w:t>
+        <w:t xml:space="preserve"> Evaluation of Diffusion of Light Hydrocarbon Solvents in Bitumen // SPE Canada Heavy Oil Technical Conference. — </w:t>
       </w:r>
       <w:proofErr w:type="spellStart"/>
+      <w:proofErr w:type="gramStart"/>
       <w:r>
         <w:rPr>
           <w:szCs w:val="28"/>
@@ -7554,6 +8400,7 @@
         <w:t>Calgary:SPE</w:t>
       </w:r>
       <w:proofErr w:type="spellEnd"/>
+      <w:proofErr w:type="gramEnd"/>
       <w:r>
         <w:rPr>
           <w:szCs w:val="28"/>
@@ -7617,6 +8464,7 @@
         <w:t xml:space="preserve">, Jalal Abedi, and S. M. Farouq Ali // SPE Reservoir Simulation Conference. </w:t>
       </w:r>
       <w:proofErr w:type="spellStart"/>
+      <w:proofErr w:type="gramStart"/>
       <w:r>
         <w:rPr>
           <w:szCs w:val="28"/>
@@ -7625,6 +8473,7 @@
         <w:t>Montgomery:SPE</w:t>
       </w:r>
       <w:proofErr w:type="spellEnd"/>
+      <w:proofErr w:type="gramEnd"/>
       <w:r>
         <w:rPr>
           <w:szCs w:val="28"/>
@@ -7714,6 +8563,7 @@
         <w:t xml:space="preserve"> — </w:t>
       </w:r>
       <w:proofErr w:type="spellStart"/>
+      <w:proofErr w:type="gramStart"/>
       <w:r>
         <w:rPr>
           <w:szCs w:val="28"/>
@@ -7722,6 +8572,7 @@
         <w:t>Calgary:SPE</w:t>
       </w:r>
       <w:proofErr w:type="spellEnd"/>
+      <w:proofErr w:type="gramEnd"/>
       <w:r>
         <w:rPr>
           <w:szCs w:val="28"/>
@@ -7914,7 +8765,23 @@
           <w:szCs w:val="28"/>
           <w:lang w:val="en-US"/>
         </w:rPr>
-        <w:t xml:space="preserve"> Qualities vin Equation for Accurate Modeling of Pore Scale Thermodynamics of Different Solvent Gases // Canadian Unconventional Resources Conference. - Calgary: SPE, 2011</w:t>
+        <w:t xml:space="preserve"> Qualities </w:t>
+      </w:r>
+      <w:proofErr w:type="gramStart"/>
+      <w:r>
+        <w:rPr>
+          <w:szCs w:val="28"/>
+          <w:lang w:val="en-US"/>
+        </w:rPr>
+        <w:t>vin</w:t>
+      </w:r>
+      <w:proofErr w:type="gramEnd"/>
+      <w:r>
+        <w:rPr>
+          <w:szCs w:val="28"/>
+          <w:lang w:val="en-US"/>
+        </w:rPr>
+        <w:t xml:space="preserve"> Equation for Accurate Modeling of Pore Scale Thermodynamics of Different Solvent Gases // Canadian Unconventional Resources Conference. - Calgary: SPE, 2011</w:t>
       </w:r>
     </w:p>
     <w:p>
@@ -8111,7 +8978,286 @@
         <w:t xml:space="preserve"> Техническое руководство. - стр.451 изд. - 2024. - 4389 с.</w:t>
       </w:r>
     </w:p>
-    <w:p/>
+    <w:p>
+      <w:pPr>
+        <w:pStyle w:val="a4"/>
+        <w:numPr>
+          <w:ilvl w:val="0"/>
+          <w:numId w:val="22"/>
+        </w:numPr>
+        <w:spacing w:after="0" w:line="360" w:lineRule="auto"/>
+        <w:ind w:left="426" w:hanging="426"/>
+        <w:jc w:val="both"/>
+        <w:rPr>
+          <w:szCs w:val="28"/>
+        </w:rPr>
+      </w:pPr>
+      <w:r>
+        <w:rPr>
+          <w:szCs w:val="28"/>
+        </w:rPr>
+        <w:t>В. Ш. ШАГАПОВ, А. С. ЧИГЛИНЦЕВА, А. А. РУСИНОВ Особенности процесса образования гидратных частиц в стоячей воде // Вестник ТюмГУ. - Тюмень: 2015. - С. 6-14.</w:t>
+      </w:r>
+    </w:p>
+    <w:p>
+      <w:pPr>
+        <w:pStyle w:val="a4"/>
+        <w:numPr>
+          <w:ilvl w:val="0"/>
+          <w:numId w:val="22"/>
+        </w:numPr>
+        <w:spacing w:after="0" w:line="360" w:lineRule="auto"/>
+        <w:ind w:left="426" w:hanging="426"/>
+        <w:jc w:val="both"/>
+        <w:rPr>
+          <w:szCs w:val="28"/>
+        </w:rPr>
+      </w:pPr>
+      <w:r>
+        <w:rPr>
+          <w:szCs w:val="28"/>
+        </w:rPr>
+        <w:t>Молчанов</w:t>
+      </w:r>
+      <w:r>
+        <w:rPr>
+          <w:szCs w:val="28"/>
+        </w:rPr>
+        <w:t xml:space="preserve"> </w:t>
+      </w:r>
+      <w:r>
+        <w:rPr>
+          <w:szCs w:val="28"/>
+        </w:rPr>
+        <w:t xml:space="preserve">Д.А., </w:t>
+      </w:r>
+      <w:r>
+        <w:rPr>
+          <w:szCs w:val="28"/>
+        </w:rPr>
+        <w:t xml:space="preserve">Ширшова </w:t>
+      </w:r>
+      <w:r>
+        <w:rPr>
+          <w:szCs w:val="28"/>
+        </w:rPr>
+        <w:t>А.В.</w:t>
+      </w:r>
+      <w:r>
+        <w:rPr>
+          <w:szCs w:val="28"/>
+        </w:rPr>
+        <w:t>,</w:t>
+      </w:r>
+      <w:r>
+        <w:rPr>
+          <w:szCs w:val="28"/>
+        </w:rPr>
+        <w:t xml:space="preserve"> </w:t>
+      </w:r>
+      <w:r>
+        <w:rPr>
+          <w:szCs w:val="28"/>
+        </w:rPr>
+        <w:t>Политова</w:t>
+      </w:r>
+      <w:r>
+        <w:rPr>
+          <w:szCs w:val="28"/>
+        </w:rPr>
+        <w:t xml:space="preserve"> </w:t>
+      </w:r>
+      <w:r>
+        <w:rPr>
+          <w:szCs w:val="28"/>
+        </w:rPr>
+        <w:t xml:space="preserve">С.С. </w:t>
+      </w:r>
+      <w:r>
+        <w:rPr>
+          <w:szCs w:val="28"/>
+        </w:rPr>
+        <w:t xml:space="preserve">Определение глубины </w:t>
+      </w:r>
+      <w:proofErr w:type="spellStart"/>
+      <w:r>
+        <w:rPr>
+          <w:szCs w:val="28"/>
+        </w:rPr>
+        <w:t>газогидратообразования</w:t>
+      </w:r>
+      <w:proofErr w:type="spellEnd"/>
+      <w:r>
+        <w:rPr>
+          <w:szCs w:val="28"/>
+        </w:rPr>
+        <w:t xml:space="preserve"> в нефтяных скважинах с учетом режима ее работы и состава попутного газа // Вестник ТюмГУ. - Тюмень: 2015. - С. 22-28.</w:t>
+      </w:r>
+    </w:p>
+    <w:p>
+      <w:pPr>
+        <w:pStyle w:val="a4"/>
+        <w:numPr>
+          <w:ilvl w:val="0"/>
+          <w:numId w:val="22"/>
+        </w:numPr>
+        <w:spacing w:after="0" w:line="360" w:lineRule="auto"/>
+        <w:ind w:left="426" w:hanging="426"/>
+        <w:jc w:val="both"/>
+        <w:rPr>
+          <w:szCs w:val="28"/>
+        </w:rPr>
+      </w:pPr>
+      <w:r>
+        <w:rPr>
+          <w:szCs w:val="28"/>
+        </w:rPr>
+        <w:t>В</w:t>
+      </w:r>
+      <w:r>
+        <w:rPr>
+          <w:szCs w:val="28"/>
+        </w:rPr>
+        <w:t xml:space="preserve">.Ш. </w:t>
+      </w:r>
+      <w:proofErr w:type="spellStart"/>
+      <w:r>
+        <w:rPr>
+          <w:szCs w:val="28"/>
+        </w:rPr>
+        <w:t>Шагапов</w:t>
+      </w:r>
+      <w:proofErr w:type="spellEnd"/>
+      <w:r>
+        <w:rPr>
+          <w:szCs w:val="28"/>
+        </w:rPr>
+        <w:t>,</w:t>
+      </w:r>
+      <w:r>
+        <w:rPr>
+          <w:szCs w:val="28"/>
+        </w:rPr>
+        <w:t xml:space="preserve"> </w:t>
+      </w:r>
+      <w:r>
+        <w:rPr>
+          <w:szCs w:val="28"/>
+        </w:rPr>
+        <w:t>А.В.</w:t>
+      </w:r>
+      <w:r>
+        <w:rPr>
+          <w:szCs w:val="28"/>
+        </w:rPr>
+        <w:t xml:space="preserve"> </w:t>
+      </w:r>
+      <w:proofErr w:type="spellStart"/>
+      <w:r>
+        <w:rPr>
+          <w:szCs w:val="28"/>
+        </w:rPr>
+        <w:t>Ялаев</w:t>
+      </w:r>
+      <w:proofErr w:type="spellEnd"/>
+      <w:r>
+        <w:rPr>
+          <w:szCs w:val="28"/>
+        </w:rPr>
+        <w:t>, О.А.</w:t>
+      </w:r>
+      <w:r>
+        <w:rPr>
+          <w:szCs w:val="28"/>
+        </w:rPr>
+        <w:t xml:space="preserve"> </w:t>
+      </w:r>
+      <w:proofErr w:type="spellStart"/>
+      <w:r>
+        <w:rPr>
+          <w:szCs w:val="28"/>
+        </w:rPr>
+        <w:t>Шепелькевич</w:t>
+      </w:r>
+      <w:proofErr w:type="spellEnd"/>
+      <w:r>
+        <w:rPr>
+          <w:szCs w:val="28"/>
+        </w:rPr>
+        <w:t xml:space="preserve"> Период индукции </w:t>
+      </w:r>
+      <w:proofErr w:type="spellStart"/>
+      <w:r>
+        <w:rPr>
+          <w:szCs w:val="28"/>
+        </w:rPr>
+        <w:t>гидратообразования</w:t>
+      </w:r>
+      <w:proofErr w:type="spellEnd"/>
+      <w:r>
+        <w:rPr>
+          <w:szCs w:val="28"/>
+        </w:rPr>
+        <w:t xml:space="preserve"> при контакте газа и воды // Вестник ТюмГУ. - Тюмень: 2015. - С. 50-58.</w:t>
+      </w:r>
+    </w:p>
+    <w:p>
+      <w:pPr>
+        <w:pStyle w:val="a4"/>
+        <w:numPr>
+          <w:ilvl w:val="0"/>
+          <w:numId w:val="22"/>
+        </w:numPr>
+        <w:spacing w:after="0" w:line="360" w:lineRule="auto"/>
+        <w:ind w:left="426" w:hanging="426"/>
+        <w:jc w:val="both"/>
+        <w:rPr>
+          <w:szCs w:val="28"/>
+        </w:rPr>
+      </w:pPr>
+      <w:proofErr w:type="spellStart"/>
+      <w:r>
+        <w:rPr>
+          <w:szCs w:val="28"/>
+        </w:rPr>
+        <w:t>Шагапов</w:t>
+      </w:r>
+      <w:proofErr w:type="spellEnd"/>
+      <w:r>
+        <w:rPr>
+          <w:szCs w:val="28"/>
+        </w:rPr>
+        <w:t xml:space="preserve"> В.Ш., </w:t>
+      </w:r>
+      <w:proofErr w:type="spellStart"/>
+      <w:r>
+        <w:rPr>
+          <w:szCs w:val="28"/>
+        </w:rPr>
+        <w:t>Чиглинцева</w:t>
+      </w:r>
+      <w:proofErr w:type="spellEnd"/>
+      <w:r>
+        <w:rPr>
+          <w:szCs w:val="28"/>
+        </w:rPr>
+        <w:t xml:space="preserve"> А. С., Русинов А.А. Описание </w:t>
+      </w:r>
+      <w:proofErr w:type="spellStart"/>
+      <w:r>
+        <w:rPr>
+          <w:szCs w:val="28"/>
+        </w:rPr>
+        <w:t>гидрадинамических</w:t>
+      </w:r>
+      <w:proofErr w:type="spellEnd"/>
+      <w:r>
+        <w:rPr>
+          <w:szCs w:val="28"/>
+        </w:rPr>
+        <w:t xml:space="preserve"> и температурных полей при разработке газогидратных пластов // Вестник ТюмГУ. - Тюмень: 2015. - С. 84-91.</w:t>
+      </w:r>
+    </w:p>
     <w:sectPr>
       <w:pgSz w:w="11906" w:h="16838"/>
       <w:pgMar w:top="1134" w:right="566" w:bottom="1134" w:left="1701" w:header="708" w:footer="708" w:gutter="0"/>

</xml_diff>

<commit_message>
update in links and article text
</commit_message>
<xml_diff>
--- a/articles/2_курс/КолбекоАБ_обзорная.docx
+++ b/articles/2_курс/КолбекоАБ_обзорная.docx
@@ -764,7 +764,7 @@
             </w:rPr>
             <w:fldChar w:fldCharType="separate"/>
           </w:r>
-          <w:hyperlink w:anchor="_Toc188215586" w:history="1">
+          <w:hyperlink w:anchor="_Toc188265631" w:history="1">
             <w:r>
               <w:rPr>
                 <w:rStyle w:val="ae"/>
@@ -791,7 +791,7 @@
                 <w:noProof/>
                 <w:webHidden/>
               </w:rPr>
-              <w:instrText xml:space="preserve"> PAGEREF _Toc188215586 \h </w:instrText>
+              <w:instrText xml:space="preserve"> PAGEREF _Toc188265631 \h </w:instrText>
             </w:r>
             <w:r>
               <w:rPr>
@@ -837,7 +837,7 @@
               <w14:ligatures w14:val="standardContextual"/>
             </w:rPr>
           </w:pPr>
-          <w:hyperlink w:anchor="_Toc188215587" w:history="1">
+          <w:hyperlink w:anchor="_Toc188265632" w:history="1">
             <w:r>
               <w:rPr>
                 <w:rStyle w:val="ae"/>
@@ -864,7 +864,7 @@
                 <w:noProof/>
                 <w:webHidden/>
               </w:rPr>
-              <w:instrText xml:space="preserve"> PAGEREF _Toc188215587 \h </w:instrText>
+              <w:instrText xml:space="preserve"> PAGEREF _Toc188265632 \h </w:instrText>
             </w:r>
             <w:r>
               <w:rPr>
@@ -910,7 +910,7 @@
               <w14:ligatures w14:val="standardContextual"/>
             </w:rPr>
           </w:pPr>
-          <w:hyperlink w:anchor="_Toc188215588" w:history="1">
+          <w:hyperlink w:anchor="_Toc188265633" w:history="1">
             <w:r>
               <w:rPr>
                 <w:rStyle w:val="ae"/>
@@ -937,7 +937,7 @@
                 <w:noProof/>
                 <w:webHidden/>
               </w:rPr>
-              <w:instrText xml:space="preserve"> PAGEREF _Toc188215588 \h </w:instrText>
+              <w:instrText xml:space="preserve"> PAGEREF _Toc188265633 \h </w:instrText>
             </w:r>
             <w:r>
               <w:rPr>
@@ -983,7 +983,7 @@
               <w14:ligatures w14:val="standardContextual"/>
             </w:rPr>
           </w:pPr>
-          <w:hyperlink w:anchor="_Toc188215589" w:history="1">
+          <w:hyperlink w:anchor="_Toc188265634" w:history="1">
             <w:r>
               <w:rPr>
                 <w:rStyle w:val="ae"/>
@@ -1010,7 +1010,7 @@
                 <w:noProof/>
                 <w:webHidden/>
               </w:rPr>
-              <w:instrText xml:space="preserve"> PAGEREF _Toc188215589 \h </w:instrText>
+              <w:instrText xml:space="preserve"> PAGEREF _Toc188265634 \h </w:instrText>
             </w:r>
             <w:r>
               <w:rPr>
@@ -1056,7 +1056,7 @@
               <w14:ligatures w14:val="standardContextual"/>
             </w:rPr>
           </w:pPr>
-          <w:hyperlink w:anchor="_Toc188215590" w:history="1">
+          <w:hyperlink w:anchor="_Toc188265635" w:history="1">
             <w:r>
               <w:rPr>
                 <w:rStyle w:val="ae"/>
@@ -1101,80 +1101,7 @@
                 <w:noProof/>
                 <w:webHidden/>
               </w:rPr>
-              <w:instrText xml:space="preserve"> PAGEREF _Toc188215590 \h </w:instrText>
-            </w:r>
-            <w:r>
-              <w:rPr>
-                <w:noProof/>
-                <w:webHidden/>
-              </w:rPr>
-            </w:r>
-            <w:r>
-              <w:rPr>
-                <w:noProof/>
-                <w:webHidden/>
-              </w:rPr>
-              <w:fldChar w:fldCharType="separate"/>
-            </w:r>
-            <w:r>
-              <w:rPr>
-                <w:noProof/>
-                <w:webHidden/>
-              </w:rPr>
-              <w:t>6</w:t>
-            </w:r>
-            <w:r>
-              <w:rPr>
-                <w:noProof/>
-                <w:webHidden/>
-              </w:rPr>
-              <w:fldChar w:fldCharType="end"/>
-            </w:r>
-          </w:hyperlink>
-        </w:p>
-        <w:p>
-          <w:pPr>
-            <w:pStyle w:val="21"/>
-            <w:tabs>
-              <w:tab w:val="right" w:leader="dot" w:pos="9629"/>
-            </w:tabs>
-            <w:rPr>
-              <w:rFonts w:cstheme="minorBidi"/>
-              <w:noProof/>
-              <w:kern w:val="2"/>
-              <w:sz w:val="24"/>
-              <w:szCs w:val="24"/>
-              <w14:ligatures w14:val="standardContextual"/>
-            </w:rPr>
-          </w:pPr>
-          <w:hyperlink w:anchor="_Toc188215591" w:history="1">
-            <w:r>
-              <w:rPr>
-                <w:rStyle w:val="ae"/>
-                <w:noProof/>
-              </w:rPr>
-              <w:t>2.4 Итог по разделу</w:t>
-            </w:r>
-            <w:r>
-              <w:rPr>
-                <w:noProof/>
-                <w:webHidden/>
-              </w:rPr>
-              <w:tab/>
-            </w:r>
-            <w:r>
-              <w:rPr>
-                <w:noProof/>
-                <w:webHidden/>
-              </w:rPr>
-              <w:fldChar w:fldCharType="begin"/>
-            </w:r>
-            <w:r>
-              <w:rPr>
-                <w:noProof/>
-                <w:webHidden/>
-              </w:rPr>
-              <w:instrText xml:space="preserve"> PAGEREF _Toc188215591 \h </w:instrText>
+              <w:instrText xml:space="preserve"> PAGEREF _Toc188265635 \h </w:instrText>
             </w:r>
             <w:r>
               <w:rPr>
@@ -1220,7 +1147,7 @@
               <w14:ligatures w14:val="standardContextual"/>
             </w:rPr>
           </w:pPr>
-          <w:hyperlink w:anchor="_Toc188215592" w:history="1">
+          <w:hyperlink w:anchor="_Toc188265636" w:history="1">
             <w:r>
               <w:rPr>
                 <w:rStyle w:val="ae"/>
@@ -1265,7 +1192,7 @@
                 <w:noProof/>
                 <w:webHidden/>
               </w:rPr>
-              <w:instrText xml:space="preserve"> PAGEREF _Toc188215592 \h </w:instrText>
+              <w:instrText xml:space="preserve"> PAGEREF _Toc188265636 \h </w:instrText>
             </w:r>
             <w:r>
               <w:rPr>
@@ -1285,7 +1212,7 @@
                 <w:noProof/>
                 <w:webHidden/>
               </w:rPr>
-              <w:t>6</w:t>
+              <w:t>8</w:t>
             </w:r>
             <w:r>
               <w:rPr>
@@ -1308,7 +1235,7 @@
               <w14:ligatures w14:val="standardContextual"/>
             </w:rPr>
           </w:pPr>
-          <w:hyperlink w:anchor="_Toc188215593" w:history="1">
+          <w:hyperlink w:anchor="_Toc188265637" w:history="1">
             <w:r>
               <w:rPr>
                 <w:rStyle w:val="ae"/>
@@ -1335,7 +1262,7 @@
                 <w:noProof/>
                 <w:webHidden/>
               </w:rPr>
-              <w:instrText xml:space="preserve"> PAGEREF _Toc188215593 \h </w:instrText>
+              <w:instrText xml:space="preserve"> PAGEREF _Toc188265637 \h </w:instrText>
             </w:r>
             <w:r>
               <w:rPr>
@@ -1355,7 +1282,7 @@
                 <w:noProof/>
                 <w:webHidden/>
               </w:rPr>
-              <w:t>12</w:t>
+              <w:t>14</w:t>
             </w:r>
             <w:r>
               <w:rPr>
@@ -1426,7 +1353,7 @@
           <w:sz w:val="32"/>
         </w:rPr>
       </w:pPr>
-      <w:bookmarkStart w:id="0" w:name="_Toc188215586"/>
+      <w:bookmarkStart w:id="0" w:name="_Toc188265631"/>
       <w:r>
         <w:rPr>
           <w:color w:val="auto"/>
@@ -1453,7 +1380,7 @@
           <w:szCs w:val="32"/>
         </w:rPr>
       </w:pPr>
-      <w:bookmarkStart w:id="1" w:name="_Toc188215587"/>
+      <w:bookmarkStart w:id="1" w:name="_Toc188265632"/>
       <w:r>
         <w:rPr>
           <w:sz w:val="32"/>
@@ -1586,7 +1513,7 @@
           <w:szCs w:val="32"/>
         </w:rPr>
       </w:pPr>
-      <w:bookmarkStart w:id="2" w:name="_Toc188215588"/>
+      <w:bookmarkStart w:id="2" w:name="_Toc188265633"/>
       <w:r>
         <w:rPr>
           <w:sz w:val="32"/>
@@ -1708,11 +1635,29 @@
         <w:t>ваются</w:t>
       </w:r>
       <w:r>
-        <w:t xml:space="preserve"> методы термического воздействия на углеводороды, целью которых является уменьшение вязкости флюида. Самый популярный метод SAGD (The Steam Assisted Gravity Drainage), это термический процесс гравитационного дренажа с помощью пара, однако данный метод успешно применяется в относительно толстых коллекторах, в более тонких коллекторах и карбонатных породах с низкой пористостью потери тепла помешать применению этого процесса. VAPEX (Vapor extraction), является развитием SAGD, это новый процесс, основанный на закачке в верхнюю нагнетательную скважину углеводородных растворителей, которые при растворении в битуме значительно снижают его вязкость и отличается высокой энергоэффективностью по сравнению с паровыми процессами. Дальнейшим развитием стал процесс BUTEX, представляющей собой закачку неконденсируемого газа-носителя вместе с растворителем для повышения рабочего давления. Газ-носитель частично или в больших количествах </w:t>
+        <w:t xml:space="preserve"> методы </w:t>
+      </w:r>
+      <w:r>
+        <w:t>полимерного заводнения</w:t>
+      </w:r>
+      <w:r>
+        <w:t xml:space="preserve">, </w:t>
+      </w:r>
+      <w:r>
+        <w:t xml:space="preserve">тепловые методы </w:t>
+      </w:r>
+      <w:r>
+        <w:t xml:space="preserve">воздействия на углеводороды, целью которых является уменьшение вязкости флюида. Самый популярный </w:t>
+      </w:r>
+      <w:r>
+        <w:t xml:space="preserve">тепловой метод </w:t>
+      </w:r>
+      <w:r>
+        <w:t xml:space="preserve">SAGD (The Steam Assisted Gravity Drainage), это термический процесс гравитационного дренажа с помощью пара, однако данный метод успешно применяется в относительно толстых коллекторах, в более тонких коллекторах и карбонатных породах с низкой пористостью потери тепла помешать применению этого процесса. VAPEX (Vapor extraction), является развитием SAGD, это новый процесс, основанный на закачке в верхнюю нагнетательную скважину углеводородных растворителей, которые при растворении в битуме значительно снижают его вязкость и отличается высокой энергоэффективностью по сравнению с паровыми процессами. Дальнейшим развитием стал процесс BUTEX, представляющей собой закачку неконденсируемого газа-носителя вместе с растворителем для повышения рабочего давления. Газ-носитель частично или в </w:t>
       </w:r>
       <w:r>
         <w:lastRenderedPageBreak/>
-        <w:t>участвует в процессе выщелачивания, но в полевых условиях в качестве газа-носителя может использоваться природный газ. Для достижения максимальной растворимости растворителя при соответствующей температуре растворитель для выщелачивания вводится в виде жидкости, которая испаряется и переносится газом-носителем к поверхности раздела битума. Удаляемую область оставляют заполненной газом и небольшим количеством паров растворителя [3].</w:t>
+        <w:t>больших количествах участвует в процессе выщелачивания, но в полевых условиях в качестве газа-носителя может использоваться природный газ. Для достижения максимальной растворимости растворителя при соответствующей температуре растворитель для выщелачивания вводится в виде жидкости, которая испаряется и переносится газом-носителем к поверхности раздела битума. Удаляемую область оставляют заполненной газом и небольшим количеством паров растворителя [3].</w:t>
       </w:r>
     </w:p>
     <w:p>
@@ -1725,7 +1670,7 @@
           <w:szCs w:val="32"/>
         </w:rPr>
       </w:pPr>
-      <w:bookmarkStart w:id="3" w:name="_Toc188215589"/>
+      <w:bookmarkStart w:id="3" w:name="_Toc188265634"/>
       <w:r>
         <w:rPr>
           <w:sz w:val="32"/>
@@ -2079,13 +2024,15 @@
           <w:ilvl w:val="0"/>
           <w:numId w:val="24"/>
         </w:numPr>
-        <w:spacing w:line="360" w:lineRule="auto"/>
+        <w:spacing w:before="0" w:line="360" w:lineRule="auto"/>
+        <w:ind w:left="0" w:firstLine="357"/>
+        <w:jc w:val="center"/>
         <w:rPr>
           <w:color w:val="auto"/>
           <w:sz w:val="32"/>
         </w:rPr>
       </w:pPr>
-      <w:bookmarkStart w:id="4" w:name="_Toc188215590"/>
+      <w:bookmarkStart w:id="4" w:name="_Toc188265635"/>
       <w:r>
         <w:rPr>
           <w:color w:val="auto"/>
@@ -2118,84 +2065,797 @@
       <w:bookmarkEnd w:id="4"/>
     </w:p>
     <w:p>
-      <w:r>
-        <w:rPr>
-          <w:highlight w:val="red"/>
-        </w:rPr>
-        <w:t>[Перечисление типовых задач или только тех, которые обозначил в 1 главе]</w:t>
-      </w:r>
-    </w:p>
-    <w:p>
-      <w:r>
-        <w:t>Написать про моделирование гидратов (то что его нет</w:t>
-      </w:r>
-      <w:r>
-        <w:t xml:space="preserve"> </w:t>
-      </w:r>
-      <w:r>
-        <w:t>когда считают подземку</w:t>
-      </w:r>
-      <w:r>
-        <w:t xml:space="preserve">, </w:t>
-      </w:r>
-      <w:r>
-        <w:t>максимум учитывают факт выпадения и предлагают ГТМ в виде закачки по затрубу и спуску кабеля для подогрева)</w:t>
-      </w:r>
-    </w:p>
-    <w:p>
-      <w:pPr>
-        <w:pStyle w:val="2"/>
-        <w:spacing w:after="120" w:line="360" w:lineRule="auto"/>
-        <w:jc w:val="center"/>
-        <w:rPr>
-          <w:sz w:val="32"/>
-          <w:szCs w:val="32"/>
-        </w:rPr>
-      </w:pPr>
-      <w:bookmarkStart w:id="5" w:name="_Toc188215591"/>
-      <w:r>
-        <w:rPr>
-          <w:sz w:val="32"/>
-          <w:szCs w:val="32"/>
-        </w:rPr>
-        <w:t>2</w:t>
-      </w:r>
-      <w:r>
-        <w:rPr>
-          <w:sz w:val="32"/>
-          <w:szCs w:val="32"/>
-        </w:rPr>
-        <w:t>.4 Итог по разделу</w:t>
-      </w:r>
-      <w:bookmarkEnd w:id="5"/>
-    </w:p>
-    <w:p>
       <w:pPr>
         <w:spacing w:after="0" w:line="360" w:lineRule="auto"/>
         <w:ind w:firstLine="709"/>
         <w:jc w:val="both"/>
-        <w:rPr>
-          <w:szCs w:val="28"/>
-        </w:rPr>
-      </w:pPr>
-      <w:r>
-        <w:t>Таким можно заключить</w:t>
+      </w:pPr>
+      <w:r>
+        <w:t>П</w:t>
+      </w:r>
+      <w:r>
+        <w:t xml:space="preserve">рактически каждый </w:t>
+      </w:r>
+      <w:r>
+        <w:t>современный гидродинамических симуляторов поддерживает возможность моделирования температуры</w:t>
       </w:r>
       <w:r>
         <w:t xml:space="preserve">, </w:t>
       </w:r>
       <w:r>
-        <w:t>что условия разработки и осложняющие факторы добычи между залежами Западной и Восточной отличаются</w:t>
+        <w:t xml:space="preserve">к таковым относятся </w:t>
+      </w:r>
+      <w:r>
+        <w:rPr>
+          <w:lang w:val="en-US"/>
+        </w:rPr>
+        <w:t>Eclipse</w:t>
       </w:r>
       <w:r>
         <w:t xml:space="preserve">, </w:t>
       </w:r>
       <w:r>
-        <w:t>при этом общепринятые подходы моделирование современной нефтегазовой промышленности не являются обладающими одинаковой применимостью для моделирования процессов тепломассопереноса и решения актуальных задач по разработке пласта, представленные коммерческие программные комплексы не всегда позволяют выполнять достоверное моделирование или учитывать значимые физические явления. Развитие численных методов необходимо для решения актуальных задач что является перспективным направлениям для развития прикладных численных и аналитических методов в задачах тепломассопереноса.</w:t>
+        <w:rPr>
+          <w:lang w:val="en-US"/>
+        </w:rPr>
+        <w:t>tNavigator</w:t>
+      </w:r>
+      <w:r>
+        <w:t>,</w:t>
+      </w:r>
+      <w:r>
+        <w:t xml:space="preserve"> </w:t>
+      </w:r>
+      <w:r>
+        <w:t>Intersect</w:t>
+      </w:r>
+      <w:r>
+        <w:t xml:space="preserve">, </w:t>
+      </w:r>
+      <w:r>
+        <w:rPr>
+          <w:lang w:val="en-US"/>
+        </w:rPr>
+        <w:t>Tempest</w:t>
+      </w:r>
+      <w:r>
+        <w:t>.</w:t>
+      </w:r>
+      <w:r>
+        <w:t xml:space="preserve"> </w:t>
+      </w:r>
+      <w:r>
+        <w:t xml:space="preserve">Для их решения </w:t>
+      </w:r>
+      <w:r>
+        <w:t xml:space="preserve">более узкопрофильных задач </w:t>
+      </w:r>
+      <w:r>
+        <w:t>используют другие программные продукты, например, UTCHEM (PetroMehras) для моделирования специальных методов физико-химического воздействия, STARS (CMG) для расчета сложных тепловых и термохимических процессов и т.д</w:t>
+      </w:r>
+      <w:r>
+        <w:t>.</w:t>
+      </w:r>
+      <w:r>
+        <w:t xml:space="preserve"> </w:t>
+      </w:r>
+      <w:r>
+        <w:t xml:space="preserve">Ввиду близости и подобия предоставляемых инструментов остановимся на рассмотрении функций из tNavigator. Данный симулятор </w:t>
+      </w:r>
+      <w:r>
+        <w:t xml:space="preserve">позволяет строить </w:t>
+      </w:r>
+      <w:r>
+        <w:t>термические</w:t>
+      </w:r>
+      <w:r>
+        <w:t xml:space="preserve"> модели черной нефти с температурным расширением</w:t>
+      </w:r>
+      <w:r>
+        <w:t xml:space="preserve">, </w:t>
+      </w:r>
+      <w:r>
+        <w:t xml:space="preserve">учитывающей теплообмен между </w:t>
+      </w:r>
+      <w:r>
+        <w:t>нефт</w:t>
+      </w:r>
+      <w:r>
+        <w:t>ью</w:t>
+      </w:r>
+      <w:r>
+        <w:t>, газ</w:t>
+      </w:r>
+      <w:r>
+        <w:t>ом</w:t>
+      </w:r>
+      <w:r>
+        <w:t>, вод</w:t>
+      </w:r>
+      <w:r>
+        <w:t>ой и породой</w:t>
+      </w:r>
+      <w:r>
+        <w:t xml:space="preserve">, </w:t>
+      </w:r>
+      <w:r>
+        <w:t>учитывает ф</w:t>
+      </w:r>
+      <w:r>
+        <w:t>азовые переходы парообразовани</w:t>
+      </w:r>
+      <w:r>
+        <w:t>я</w:t>
+      </w:r>
+      <w:r>
+        <w:t>, конденсаци</w:t>
+      </w:r>
+      <w:r>
+        <w:t>и</w:t>
+      </w:r>
+      <w:r>
+        <w:t>, испарени</w:t>
+      </w:r>
+      <w:r>
+        <w:t>я</w:t>
+      </w:r>
+      <w:r>
+        <w:t>, растворени</w:t>
+      </w:r>
+      <w:r>
+        <w:t>я</w:t>
+      </w:r>
+      <w:r>
+        <w:t>, горени</w:t>
+      </w:r>
+      <w:r>
+        <w:t>я</w:t>
+      </w:r>
+      <w:r>
+        <w:t>.</w:t>
+      </w:r>
+      <w:r>
+        <w:t xml:space="preserve"> П</w:t>
+      </w:r>
+      <w:r>
+        <w:t>лотность</w:t>
+      </w:r>
+      <w:r>
+        <w:t xml:space="preserve">, </w:t>
+      </w:r>
+      <w:r>
+        <w:t xml:space="preserve">вязкость </w:t>
+      </w:r>
+      <w:r>
+        <w:t xml:space="preserve">и ОФП </w:t>
+      </w:r>
+      <w:r>
+        <w:t xml:space="preserve">компонентов </w:t>
+      </w:r>
+      <w:r>
+        <w:t xml:space="preserve">модели </w:t>
+      </w:r>
+      <w:r>
+        <w:t xml:space="preserve">флюида </w:t>
+      </w:r>
+      <w:r>
+        <w:t xml:space="preserve">является </w:t>
+      </w:r>
+      <w:r>
+        <w:t>функци</w:t>
+      </w:r>
+      <w:r>
+        <w:t xml:space="preserve">ей </w:t>
+      </w:r>
+      <w:r>
+        <w:t>от температуры и давления</w:t>
+      </w:r>
+      <w:r>
+        <w:t>,</w:t>
+      </w:r>
+      <w:r>
+        <w:t xml:space="preserve"> </w:t>
+      </w:r>
+      <w:r>
+        <w:t>есть п</w:t>
+      </w:r>
+      <w:r>
+        <w:t>оддержка химических реакций для процессов внутрипластового горения</w:t>
+      </w:r>
+      <w:r>
+        <w:t>. Так же модель позволяет учитывать различные н</w:t>
+      </w:r>
+      <w:r>
+        <w:t>агреватели</w:t>
+      </w:r>
+      <w:r>
+        <w:t xml:space="preserve">, </w:t>
+      </w:r>
+      <w:r>
+        <w:t>з</w:t>
+      </w:r>
+      <w:r>
+        <w:t>акачк</w:t>
+      </w:r>
+      <w:r>
+        <w:t xml:space="preserve">у </w:t>
+      </w:r>
+      <w:r>
+        <w:t>пара</w:t>
+      </w:r>
+      <w:r>
+        <w:t xml:space="preserve"> и</w:t>
+      </w:r>
+      <w:r>
+        <w:t xml:space="preserve"> многофазных смесей</w:t>
+      </w:r>
+      <w:r>
+        <w:t xml:space="preserve"> (</w:t>
+      </w:r>
+      <w:r>
+        <w:t>WAG</w:t>
+      </w:r>
+      <w:r>
+        <w:t>)</w:t>
+      </w:r>
+      <w:r>
+        <w:t>,</w:t>
+      </w:r>
+      <w:r>
+        <w:t xml:space="preserve"> </w:t>
+      </w:r>
+      <w:r>
+        <w:t>закачкой пара STARS</w:t>
+      </w:r>
+      <w:r>
+        <w:t xml:space="preserve">, </w:t>
+      </w:r>
+      <w:r>
+        <w:t>поддерживается т</w:t>
+      </w:r>
+      <w:r>
+        <w:t>ехнология разработки тяжёлой нефти (SAGD)</w:t>
+      </w:r>
+      <w:r>
+        <w:t xml:space="preserve"> </w:t>
+      </w:r>
+      <w:r>
+        <w:t>[25]</w:t>
+      </w:r>
+      <w:r>
+        <w:t>.</w:t>
       </w:r>
     </w:p>
-    <w:p/>
-    <w:p/>
+    <w:p>
+      <w:pPr>
+        <w:spacing w:after="0" w:line="360" w:lineRule="auto"/>
+        <w:ind w:firstLine="709"/>
+        <w:jc w:val="both"/>
+      </w:pPr>
+      <w:r>
+        <w:t>Несмотря на активное применение предоставляемых инструментов</w:t>
+      </w:r>
+      <w:r>
+        <w:t>,</w:t>
+      </w:r>
+      <w:r>
+        <w:t xml:space="preserve"> нельзя </w:t>
+      </w:r>
+      <w:r>
+        <w:t>сказать,</w:t>
+      </w:r>
+      <w:r>
+        <w:t xml:space="preserve"> что они лишены недостатков</w:t>
+      </w:r>
+      <w:r>
+        <w:t xml:space="preserve">, </w:t>
+      </w:r>
+      <w:r>
+        <w:t xml:space="preserve">что активно </w:t>
+      </w:r>
+      <w:r>
+        <w:t>обсуждае</w:t>
+      </w:r>
+      <w:r>
+        <w:t>тся</w:t>
+      </w:r>
+      <w:r>
+        <w:t xml:space="preserve"> профессиональн</w:t>
+      </w:r>
+      <w:r>
+        <w:t>ым</w:t>
+      </w:r>
+      <w:r>
+        <w:t xml:space="preserve"> сообществом. Например</w:t>
+      </w:r>
+      <w:r>
+        <w:t xml:space="preserve">, </w:t>
+      </w:r>
+      <w:r>
+        <w:t xml:space="preserve">в одной из тем на веб-портале </w:t>
+      </w:r>
+      <w:r>
+        <w:t>Petroleum Engineers</w:t>
+      </w:r>
+      <w:r>
+        <w:t xml:space="preserve"> обсуждают ошибку </w:t>
+      </w:r>
+      <w:r>
+        <w:rPr>
+          <w:lang w:val="en-US"/>
+        </w:rPr>
+        <w:t>MINTEMP</w:t>
+      </w:r>
+      <w:r>
+        <w:t xml:space="preserve"> возникающую в симуляторе </w:t>
+      </w:r>
+      <w:r>
+        <w:rPr>
+          <w:lang w:val="en-US"/>
+        </w:rPr>
+        <w:t>CMG</w:t>
+      </w:r>
+      <w:r>
+        <w:t xml:space="preserve"> при моделирования нагнетания пара</w:t>
+      </w:r>
+      <w:r>
+        <w:t>.</w:t>
+      </w:r>
+      <w:r>
+        <w:t xml:space="preserve"> </w:t>
+      </w:r>
+      <w:r>
+        <w:t>О</w:t>
+      </w:r>
+      <w:r>
+        <w:t>шибк</w:t>
+      </w:r>
+      <w:r>
+        <w:t xml:space="preserve">а возникает </w:t>
+      </w:r>
+      <w:r>
+        <w:t>из-за того, что</w:t>
+      </w:r>
+      <w:r>
+        <w:t xml:space="preserve"> при использовании в </w:t>
+      </w:r>
+      <w:r>
+        <w:rPr>
+          <w:lang w:val="en-US"/>
+        </w:rPr>
+        <w:t>STARS</w:t>
+      </w:r>
+      <w:r>
+        <w:t xml:space="preserve"> термальной опции про перетоке из одной ячейки в другую происходит потеря тепла, при большом расчетном шаге и обычно больших объемах флюида эти перепады температур могут достигать десятки градусов</w:t>
+      </w:r>
+      <w:r>
+        <w:t xml:space="preserve">, </w:t>
+      </w:r>
+      <w:r>
+        <w:t>вследствие чего могут возникать нефизичные температуры</w:t>
+      </w:r>
+      <w:r>
+        <w:t xml:space="preserve"> [26]</w:t>
+      </w:r>
+      <w:r>
+        <w:t>. Б</w:t>
+      </w:r>
+      <w:r>
+        <w:t xml:space="preserve">ороться с этим </w:t>
+      </w:r>
+      <w:r>
+        <w:t>можно,</w:t>
+      </w:r>
+      <w:r>
+        <w:t xml:space="preserve"> </w:t>
+      </w:r>
+      <w:r>
+        <w:t>увелич</w:t>
+      </w:r>
+      <w:r>
+        <w:t xml:space="preserve">ивая число </w:t>
+      </w:r>
+      <w:r>
+        <w:t>итерации</w:t>
+      </w:r>
+      <w:r>
+        <w:t xml:space="preserve"> при уменьшении </w:t>
+      </w:r>
+      <w:r>
+        <w:lastRenderedPageBreak/>
+        <w:t xml:space="preserve">временного шага </w:t>
+      </w:r>
+      <w:r>
+        <w:t>сходимости по температуре,</w:t>
+      </w:r>
+      <w:r>
+        <w:t xml:space="preserve"> однако вследствие этого временные затраты на моделирование значительно увеличиваются</w:t>
+      </w:r>
+      <w:r>
+        <w:t xml:space="preserve">, </w:t>
+      </w:r>
+      <w:r>
+        <w:t>что может становиться неприемлемым.</w:t>
+      </w:r>
+      <w:r>
+        <w:t xml:space="preserve"> Еще одной проблемой при применения тепловых модулей является н</w:t>
+      </w:r>
+      <w:r>
+        <w:t xml:space="preserve">еобходимость наличия замеров температуры на различных режимах </w:t>
+      </w:r>
+      <w:r>
+        <w:t>работы скважины</w:t>
+      </w:r>
+      <w:r>
+        <w:t>,</w:t>
+      </w:r>
+      <w:r>
+        <w:t xml:space="preserve"> без этих данных предиктивные свойства</w:t>
+      </w:r>
+      <w:r>
+        <w:t xml:space="preserve"> численной</w:t>
+      </w:r>
+      <w:r>
+        <w:t xml:space="preserve"> модели</w:t>
+      </w:r>
+      <w:r>
+        <w:t xml:space="preserve"> не считаются достоверными</w:t>
+      </w:r>
+      <w:r>
+        <w:t>.</w:t>
+      </w:r>
+    </w:p>
+    <w:p>
+      <w:pPr>
+        <w:spacing w:after="0" w:line="360" w:lineRule="auto"/>
+        <w:ind w:firstLine="709"/>
+        <w:jc w:val="both"/>
+      </w:pPr>
+      <w:r>
+        <w:t>Если говорить про моделирование фазовых переходов для газовых и конденсатных залежей</w:t>
+      </w:r>
+      <w:r>
+        <w:t xml:space="preserve">, </w:t>
+      </w:r>
+      <w:r>
+        <w:t>то по современные симуляторы предоставляют композиционные модели</w:t>
+      </w:r>
+      <w:r>
+        <w:t xml:space="preserve">, </w:t>
+      </w:r>
+      <w:r>
+        <w:t xml:space="preserve">позволяющие задавать содержание </w:t>
+      </w:r>
+      <w:r>
+        <w:rPr>
+          <w:lang w:val="en-US"/>
+        </w:rPr>
+        <w:t>i</w:t>
+      </w:r>
+      <w:r>
+        <w:t>-</w:t>
+      </w:r>
+      <w:r>
+        <w:t>компонента</w:t>
+      </w:r>
+      <w:r>
+        <w:t>.</w:t>
+      </w:r>
+      <w:r>
+        <w:t xml:space="preserve"> При решении </w:t>
+      </w:r>
+      <w:r>
+        <w:t>системы дифференциальных уравнений могут использоваться полностью</w:t>
+      </w:r>
+      <w:r>
+        <w:t xml:space="preserve"> </w:t>
+      </w:r>
+      <w:r>
+        <w:t>неявная схема (fully implicit) и адаптивный неявный метод (AIM — adaptive implicit)</w:t>
+      </w:r>
+      <w:r>
+        <w:t>.  Для аппроксимации системы уравнений по пространству как правило и</w:t>
+      </w:r>
+      <w:r>
+        <w:t>спользуется метод конечных объемов с разностной аппроксимацией</w:t>
+      </w:r>
+      <w:r>
+        <w:t xml:space="preserve"> </w:t>
+      </w:r>
+      <w:r>
+        <w:t>дифференциальных операторов. Предполагается направленная аппроксимация по</w:t>
+      </w:r>
+      <w:r>
+        <w:t xml:space="preserve"> </w:t>
+      </w:r>
+      <w:r>
+        <w:t>направлению потока (upstream approximation).</w:t>
+      </w:r>
+      <w:r>
+        <w:t xml:space="preserve"> Стоит </w:t>
+      </w:r>
+      <w:r>
+        <w:t>отметить,</w:t>
+      </w:r>
+      <w:r>
+        <w:t xml:space="preserve"> что при моделировании многокомпонентного флюида применяется сглаживание ОФП вблизи критической точки состояния</w:t>
+      </w:r>
+      <w:r>
+        <w:t xml:space="preserve">, </w:t>
+      </w:r>
+      <w:r>
+        <w:t>из-за</w:t>
+      </w:r>
+      <w:r>
+        <w:t xml:space="preserve"> </w:t>
+      </w:r>
+      <w:r>
+        <w:t>чего происходит резкий скачок относительных фазовых проницаемостей</w:t>
+      </w:r>
+      <w:r>
+        <w:t xml:space="preserve"> </w:t>
+      </w:r>
+      <w:r>
+        <w:t>[20]</w:t>
+      </w:r>
+      <w:r>
+        <w:t>.</w:t>
+      </w:r>
+      <w:r>
+        <w:t xml:space="preserve"> </w:t>
+      </w:r>
+      <w:r>
+        <w:t>При этом как правило в композиционных моделях на каждом шаге делается допущение о достижении локального термодинамического равновесия</w:t>
+      </w:r>
+      <w:r>
+        <w:t xml:space="preserve">, </w:t>
+      </w:r>
+      <w:r>
+        <w:t>н</w:t>
+      </w:r>
+      <w:r>
+        <w:t>аиболее популярны уравнения состояния Пенга-Робинсона и Соаве-Ридлиха-Квонга</w:t>
+      </w:r>
+      <w:r>
+        <w:t xml:space="preserve">, </w:t>
+      </w:r>
+      <w:r>
+        <w:t>представляющие из себя в обобщенном виде полиномы третьей степени.</w:t>
+      </w:r>
+      <w:r>
+        <w:t xml:space="preserve"> Получается</w:t>
+      </w:r>
+      <w:r>
+        <w:t xml:space="preserve">, </w:t>
+      </w:r>
+      <w:r>
+        <w:t>что на каждом расчётом шаге в каждой ячейке имеет место решение задачи фазового равновесия (</w:t>
+      </w:r>
+      <w:r>
+        <w:rPr>
+          <w:lang w:val="en-US"/>
+        </w:rPr>
+        <w:t>flash</w:t>
+      </w:r>
+      <w:r>
+        <w:t>-</w:t>
+      </w:r>
+      <w:r>
+        <w:t xml:space="preserve">задача) </w:t>
+      </w:r>
+      <w:r>
+        <w:t>[</w:t>
+      </w:r>
+      <w:r>
+        <w:t>27</w:t>
+      </w:r>
+      <w:r>
+        <w:t>]</w:t>
+      </w:r>
+      <w:r>
+        <w:t>.</w:t>
+      </w:r>
+    </w:p>
+    <w:p>
+      <w:pPr>
+        <w:spacing w:after="0" w:line="360" w:lineRule="auto"/>
+        <w:ind w:firstLine="709"/>
+        <w:jc w:val="both"/>
+      </w:pPr>
+      <w:r>
+        <w:t>При моделировании симуляторами как правило не учитывается влияние выпадения гидратов на процесс фильтрации</w:t>
+      </w:r>
+      <w:r>
+        <w:t xml:space="preserve">, </w:t>
+      </w:r>
+      <w:r>
+        <w:t xml:space="preserve">несмотря на то что информация в рамках расчета о факте выпадения </w:t>
+      </w:r>
+      <w:r>
+        <w:t xml:space="preserve">частиц гидрата </w:t>
+      </w:r>
+      <w:r>
+        <w:t>присутствует</w:t>
+      </w:r>
+      <w:r>
+        <w:t xml:space="preserve"> </w:t>
+      </w:r>
+      <w:r>
+        <w:t>[2</w:t>
+      </w:r>
+      <w:r>
+        <w:t>0</w:t>
+      </w:r>
+      <w:r>
+        <w:t>]</w:t>
+      </w:r>
+      <w:r>
+        <w:t xml:space="preserve">. Поэтому </w:t>
+      </w:r>
+      <w:r>
+        <w:t xml:space="preserve">при решении </w:t>
+      </w:r>
+      <w:r>
+        <w:t xml:space="preserve">промышленных задачах </w:t>
+      </w:r>
+      <w:r>
+        <w:t xml:space="preserve">как правило </w:t>
+      </w:r>
+      <w:r>
+        <w:t xml:space="preserve">ограничиваются </w:t>
+      </w:r>
+      <w:r>
+        <w:t>экспертными подходами по подбору скин-фактора для адаптации модел</w:t>
+      </w:r>
+      <w:r>
+        <w:t>ей</w:t>
+      </w:r>
+      <w:r>
+        <w:t xml:space="preserve"> и некоторыми</w:t>
+      </w:r>
+      <w:r>
+        <w:t xml:space="preserve"> </w:t>
+      </w:r>
+      <w:r>
+        <w:t>превентивными мерами</w:t>
+      </w:r>
+      <w:r>
+        <w:t xml:space="preserve">, </w:t>
+      </w:r>
+      <w:r>
+        <w:t xml:space="preserve">например </w:t>
+      </w:r>
+      <w:r>
+        <w:t>подачей по затрубн</w:t>
+      </w:r>
+      <w:r>
+        <w:t>ому</w:t>
+      </w:r>
+      <w:r>
+        <w:t xml:space="preserve"> </w:t>
+      </w:r>
+      <w:r>
+        <w:lastRenderedPageBreak/>
+        <w:t>пространств</w:t>
+      </w:r>
+      <w:r>
+        <w:t>у</w:t>
+      </w:r>
+      <w:r>
+        <w:t xml:space="preserve"> реагентов на забой для предотвращения образования </w:t>
+      </w:r>
+      <w:r>
+        <w:t>гидрато</w:t>
+      </w:r>
+      <w:r>
+        <w:t xml:space="preserve">в и спуску </w:t>
+      </w:r>
+      <w:r>
+        <w:t>кабел</w:t>
+      </w:r>
+      <w:r>
+        <w:t xml:space="preserve">ей </w:t>
+      </w:r>
+      <w:r>
+        <w:t>для подогрева</w:t>
+      </w:r>
+      <w:r>
+        <w:t xml:space="preserve"> участков скважины</w:t>
+      </w:r>
+      <w:r>
+        <w:t>,</w:t>
+      </w:r>
+      <w:r>
+        <w:t xml:space="preserve"> </w:t>
+      </w:r>
+      <w:r>
+        <w:t>вскрывающих вечную мерзлоту.</w:t>
+      </w:r>
+    </w:p>
+    <w:p>
+      <w:pPr>
+        <w:spacing w:after="0" w:line="360" w:lineRule="auto"/>
+        <w:ind w:firstLine="709"/>
+        <w:jc w:val="both"/>
+      </w:pPr>
+      <w:r>
+        <w:t>Таким</w:t>
+      </w:r>
+      <w:r>
+        <w:t xml:space="preserve"> образом</w:t>
+      </w:r>
+      <w:r>
+        <w:t>,</w:t>
+      </w:r>
+      <w:r>
+        <w:t xml:space="preserve"> можно заключить</w:t>
+      </w:r>
+      <w:r>
+        <w:t xml:space="preserve">, </w:t>
+      </w:r>
+      <w:r>
+        <w:t>что условия разработки и осложняющие факторы добычи между залежами Западной и Восточной</w:t>
+      </w:r>
+      <w:r>
+        <w:t xml:space="preserve"> Сибири</w:t>
+      </w:r>
+      <w:r>
+        <w:t xml:space="preserve"> отличаются</w:t>
+      </w:r>
+      <w:r>
+        <w:t xml:space="preserve"> значительно</w:t>
+      </w:r>
+      <w:r>
+        <w:t xml:space="preserve">, </w:t>
+      </w:r>
+      <w:r>
+        <w:t>при этом общепринятые подходы моделировани</w:t>
+      </w:r>
+      <w:r>
+        <w:t>я</w:t>
+      </w:r>
+      <w:r>
+        <w:t xml:space="preserve">, </w:t>
+      </w:r>
+      <w:r>
+        <w:t xml:space="preserve">применяемые в </w:t>
+      </w:r>
+      <w:r>
+        <w:t>современной нефтегазовой промышленности не являются обладающими одинаковой применимостью для моделирования процессов тепломассопереноса и решения актуальных задач по разработке пласта</w:t>
+      </w:r>
+      <w:r>
+        <w:t>.</w:t>
+      </w:r>
+      <w:r>
+        <w:t xml:space="preserve"> </w:t>
+      </w:r>
+      <w:r>
+        <w:t>П</w:t>
+      </w:r>
+      <w:r>
+        <w:t>редставленные коммерческие программные комплексы не всегда позволяют выполнять достоверное моделирование или учитывать значимые физические явления</w:t>
+      </w:r>
+      <w:r>
+        <w:t xml:space="preserve">, </w:t>
+      </w:r>
+      <w:r>
+        <w:t>имеют значительную дифференциацию</w:t>
+      </w:r>
+      <w:r>
+        <w:t xml:space="preserve"> </w:t>
+      </w:r>
+      <w:r>
+        <w:t>по профилю решаемых задач</w:t>
+      </w:r>
+      <w:r>
+        <w:t>. Развитие численных методов необходимо для решения актуальных задач что является перспективным направлениям для развития прикладных численных и аналитических методов в задачах тепломассопереноса.</w:t>
+      </w:r>
+    </w:p>
+    <w:p>
+      <w:r>
+        <w:br w:type="page"/>
+      </w:r>
+    </w:p>
     <w:p>
       <w:pPr>
         <w:pStyle w:val="1"/>
@@ -2209,11 +2869,12 @@
           <w:sz w:val="32"/>
         </w:rPr>
       </w:pPr>
-      <w:bookmarkStart w:id="6" w:name="_Toc188215592"/>
+      <w:bookmarkStart w:id="5" w:name="_Toc188265636"/>
       <w:r>
         <w:rPr>
           <w:sz w:val="32"/>
         </w:rPr>
+        <w:lastRenderedPageBreak/>
         <w:t xml:space="preserve">Новые </w:t>
       </w:r>
       <w:r>
@@ -2228,7 +2889,7 @@
         </w:rPr>
         <w:t xml:space="preserve"> и подходы в задачах тепломассопереноса</w:t>
       </w:r>
-      <w:bookmarkEnd w:id="6"/>
+      <w:bookmarkEnd w:id="5"/>
     </w:p>
     <w:p>
       <w:pPr>
@@ -2683,7 +3344,6 @@
         <w:rPr>
           <w:szCs w:val="28"/>
         </w:rPr>
-        <w:lastRenderedPageBreak/>
         <w:t>где Δr ширина зоны фильтрации, k проницаемость пласта, kw относительная фазовая проницаемость воды, pw плотность воды, g ускорение свободного падения и µw вязкость воды при температуре пласта. Учитывая, что под забоем скважины нефтенасыщенность остаточная, а газонасыщенность небольшая (так как водяная пленка на забое скважины изолирует ее от пара), можно предположить, что</w:t>
       </w:r>
       <w:r>
@@ -3821,6 +4481,7 @@
         <w:rPr>
           <w:szCs w:val="28"/>
         </w:rPr>
+        <w:lastRenderedPageBreak/>
         <w:t>Где</w:t>
       </w:r>
       <w:r>
@@ -4094,14 +4755,7 @@
         <w:rPr>
           <w:szCs w:val="28"/>
         </w:rPr>
-        <w:t xml:space="preserve">специально выведена для горизонтального течения без значительного ускорения. Его применение в других ситуациях, где градиент трения сравнительно невелик (например, в вертикальных системах), может привести к ошибкам. Одним из аспектов корреляции Локхарта-Мартинелли является то, что она не затрагивает проблему структуры потока. </w:t>
-      </w:r>
-      <w:r>
-        <w:rPr>
-          <w:szCs w:val="28"/>
-        </w:rPr>
-        <w:lastRenderedPageBreak/>
-        <w:t>Преимущество такого упрощения заключается в том, что оно позволяет избежать разрывов структуры потока на границах перехода, хотя и за счет снижения производительности модели. Другим хорошо известным недостатком модели является ее неудовлетворительное представление влияния системных переменных, в частности скорости потока.</w:t>
+        <w:t>специально выведена для горизонтального течения без значительного ускорения. Его применение в других ситуациях, где градиент трения сравнительно невелик (например, в вертикальных системах), может привести к ошибкам. Одним из аспектов корреляции Локхарта-Мартинелли является то, что она не затрагивает проблему структуры потока. Преимущество такого упрощения заключается в том, что оно позволяет избежать разрывов структуры потока на границах перехода, хотя и за счет снижения производительности модели. Другим хорошо известным недостатком модели является ее неудовлетворительное представление влияния системных переменных, в частности скорости потока.</w:t>
       </w:r>
       <w:r>
         <w:rPr>
@@ -4565,7 +5219,14 @@
         <w:rPr>
           <w:szCs w:val="28"/>
         </w:rPr>
-        <w:t xml:space="preserve"> Авторы подробно описывают разработанную модель и валидируют ее на </w:t>
+        <w:t xml:space="preserve"> Авторы подробно описывают </w:t>
+      </w:r>
+      <w:r>
+        <w:rPr>
+          <w:szCs w:val="28"/>
+        </w:rPr>
+        <w:lastRenderedPageBreak/>
+        <w:t xml:space="preserve">разработанную модель и валидируют ее на </w:t>
       </w:r>
       <w:r>
         <w:rPr>
@@ -4677,14 +5338,7 @@
         <w:rPr>
           <w:szCs w:val="28"/>
         </w:rPr>
-        <w:t xml:space="preserve"> проводили исследование влияния содержания </w:t>
-      </w:r>
-      <w:r>
-        <w:rPr>
-          <w:szCs w:val="28"/>
-        </w:rPr>
-        <w:lastRenderedPageBreak/>
-        <w:t>конденсата в пластовых системах и пришли к выводу</w:t>
+        <w:t xml:space="preserve"> проводили исследование влияния содержания конденсата в пластовых системах и пришли к выводу</w:t>
       </w:r>
       <w:r>
         <w:rPr>
@@ -5057,7 +5711,43 @@
         <w:rPr>
           <w:szCs w:val="28"/>
         </w:rPr>
-        <w:t>.</w:t>
+        <w:t xml:space="preserve">, </w:t>
+      </w:r>
+      <w:r>
+        <w:rPr>
+          <w:szCs w:val="28"/>
+        </w:rPr>
+        <w:t xml:space="preserve">которая в отличии </w:t>
+      </w:r>
+      <w:r>
+        <w:rPr>
+          <w:szCs w:val="28"/>
+        </w:rPr>
+        <w:t xml:space="preserve">от других симуляторов </w:t>
+      </w:r>
+      <w:r>
+        <w:rPr>
+          <w:szCs w:val="28"/>
+        </w:rPr>
+        <w:t xml:space="preserve">предоставляет инструменты </w:t>
+      </w:r>
+      <w:r>
+        <w:rPr>
+          <w:szCs w:val="28"/>
+        </w:rPr>
+        <w:t xml:space="preserve">не только </w:t>
+      </w:r>
+      <w:r>
+        <w:rPr>
+          <w:szCs w:val="28"/>
+        </w:rPr>
+        <w:t xml:space="preserve">для построения </w:t>
+      </w:r>
+      <w:r>
+        <w:rPr>
+          <w:szCs w:val="28"/>
+        </w:rPr>
+        <w:t>модели фазовых превращений, основанной на равновесных предположениях, но и неравновесной модели.</w:t>
       </w:r>
     </w:p>
     <w:p>
@@ -5073,6 +5763,7 @@
         <w:rPr>
           <w:szCs w:val="28"/>
         </w:rPr>
+        <w:lastRenderedPageBreak/>
         <w:t>Т</w:t>
       </w:r>
       <w:r>
@@ -5355,297 +6046,309 @@
         <w:rPr>
           <w:szCs w:val="28"/>
         </w:rPr>
-        <w:t xml:space="preserve"> образование </w:t>
+        <w:t xml:space="preserve"> образование газовых гидратов</w:t>
+      </w:r>
+      <w:r>
+        <w:rPr>
+          <w:szCs w:val="28"/>
+        </w:rPr>
+        <w:t xml:space="preserve"> в стволе скважины</w:t>
+      </w:r>
+      <w:r>
+        <w:rPr>
+          <w:szCs w:val="28"/>
+        </w:rPr>
+        <w:t xml:space="preserve">, </w:t>
+      </w:r>
+      <w:r>
+        <w:rPr>
+          <w:szCs w:val="28"/>
+        </w:rPr>
+        <w:t>как применимые для газовых</w:t>
+      </w:r>
+      <w:r>
+        <w:rPr>
+          <w:szCs w:val="28"/>
+        </w:rPr>
+        <w:t xml:space="preserve">, </w:t>
+      </w:r>
+      <w:r>
+        <w:rPr>
+          <w:szCs w:val="28"/>
+        </w:rPr>
+        <w:t>так и нефтяных месторождений</w:t>
+      </w:r>
+      <w:r>
+        <w:rPr>
+          <w:szCs w:val="28"/>
+        </w:rPr>
+        <w:t xml:space="preserve">, </w:t>
+      </w:r>
+      <w:r>
+        <w:rPr>
+          <w:szCs w:val="28"/>
+        </w:rPr>
+        <w:t>методики добычи из гидратных пластов</w:t>
+      </w:r>
+      <w:r>
+        <w:rPr>
+          <w:szCs w:val="28"/>
+        </w:rPr>
+        <w:t xml:space="preserve"> </w:t>
+      </w:r>
+      <w:r>
+        <w:rPr>
+          <w:szCs w:val="28"/>
+        </w:rPr>
+        <w:t>[2</w:t>
+      </w:r>
+      <w:r>
+        <w:rPr>
+          <w:szCs w:val="28"/>
+        </w:rPr>
+        <w:t>1-24</w:t>
+      </w:r>
+      <w:r>
+        <w:rPr>
+          <w:szCs w:val="28"/>
+        </w:rPr>
+        <w:t>]</w:t>
+      </w:r>
+      <w:r>
+        <w:rPr>
+          <w:szCs w:val="28"/>
+        </w:rPr>
+        <w:t>.</w:t>
+      </w:r>
+      <w:r>
+        <w:rPr>
+          <w:szCs w:val="28"/>
+        </w:rPr>
+        <w:t xml:space="preserve"> В то же самое время</w:t>
+      </w:r>
+      <w:r>
+        <w:rPr>
+          <w:szCs w:val="28"/>
+        </w:rPr>
+        <w:t xml:space="preserve">, </w:t>
+      </w:r>
+      <w:r>
+        <w:rPr>
+          <w:szCs w:val="28"/>
+        </w:rPr>
+        <w:t xml:space="preserve">исследования в направлении </w:t>
+      </w:r>
+      <w:r>
+        <w:rPr>
+          <w:szCs w:val="28"/>
+        </w:rPr>
+        <w:t xml:space="preserve">прогнозирования образования гидратов </w:t>
+      </w:r>
+      <w:r>
+        <w:rPr>
+          <w:szCs w:val="28"/>
+        </w:rPr>
+        <w:t>в пласте является не таким популярным</w:t>
+      </w:r>
+      <w:r>
+        <w:rPr>
+          <w:szCs w:val="28"/>
+        </w:rPr>
+        <w:t>. По большей части это связано с распространённостью пластов</w:t>
+      </w:r>
+      <w:r>
+        <w:rPr>
+          <w:szCs w:val="28"/>
+        </w:rPr>
+        <w:t xml:space="preserve">, </w:t>
+      </w:r>
+      <w:r>
+        <w:rPr>
+          <w:szCs w:val="28"/>
+        </w:rPr>
+        <w:t>термобарические условия которых близки к условиям образования гидрата</w:t>
+      </w:r>
+      <w:r>
+        <w:rPr>
+          <w:szCs w:val="28"/>
+        </w:rPr>
+        <w:t xml:space="preserve">, </w:t>
+      </w:r>
+      <w:r>
+        <w:rPr>
+          <w:szCs w:val="28"/>
+        </w:rPr>
+        <w:t>но до начала эксплуатации газогидрат содержащими не являются</w:t>
+      </w:r>
+      <w:r>
+        <w:rPr>
+          <w:szCs w:val="28"/>
+        </w:rPr>
+        <w:t xml:space="preserve">, </w:t>
+      </w:r>
+      <w:r>
+        <w:rPr>
+          <w:szCs w:val="28"/>
+        </w:rPr>
+        <w:t>в следствие этого не представлено коммерческих программные решения</w:t>
+      </w:r>
+      <w:r>
+        <w:rPr>
+          <w:szCs w:val="28"/>
+        </w:rPr>
+        <w:t xml:space="preserve">, </w:t>
+      </w:r>
+      <w:r>
+        <w:rPr>
+          <w:szCs w:val="28"/>
+        </w:rPr>
+        <w:t xml:space="preserve">позволяющие прогнозировать образование гидратов в процессе эксплуатации месторождений. Данная проблема и подход к ее </w:t>
+      </w:r>
+      <w:r>
+        <w:rPr>
+          <w:szCs w:val="28"/>
+        </w:rPr>
+        <w:t>решение, например</w:t>
+      </w:r>
+      <w:r>
+        <w:rPr>
+          <w:szCs w:val="28"/>
+        </w:rPr>
+        <w:t xml:space="preserve"> рассматривается в </w:t>
+      </w:r>
+      <w:r>
+        <w:rPr>
+          <w:szCs w:val="28"/>
+        </w:rPr>
+        <w:t>работе Р.И. Шарипова</w:t>
+      </w:r>
+      <w:r>
+        <w:rPr>
+          <w:szCs w:val="28"/>
+        </w:rPr>
+        <w:t xml:space="preserve"> </w:t>
+      </w:r>
+      <w:r>
+        <w:rPr>
+          <w:szCs w:val="28"/>
+        </w:rPr>
+        <w:t>[19]</w:t>
+      </w:r>
+      <w:r>
+        <w:rPr>
+          <w:szCs w:val="28"/>
+        </w:rPr>
+        <w:t xml:space="preserve"> рассматривается данная проблема при разработке туронских залежей. </w:t>
+      </w:r>
+      <w:r>
+        <w:rPr>
+          <w:szCs w:val="28"/>
+        </w:rPr>
+        <w:t xml:space="preserve">Автор </w:t>
+      </w:r>
+      <w:r>
+        <w:rPr>
+          <w:szCs w:val="28"/>
+        </w:rPr>
+        <w:t>отмечает,</w:t>
+      </w:r>
+      <w:r>
+        <w:rPr>
+          <w:szCs w:val="28"/>
+        </w:rPr>
+        <w:t xml:space="preserve"> что в условиях низких коллекторских свойств для экономически эффективной добычи необходима эксплуатация скважин на максимально допустимой депрессии</w:t>
+      </w:r>
+      <w:r>
+        <w:rPr>
+          <w:szCs w:val="28"/>
+        </w:rPr>
+        <w:t xml:space="preserve">, </w:t>
+      </w:r>
+      <w:r>
+        <w:rPr>
+          <w:szCs w:val="28"/>
+        </w:rPr>
+        <w:t>при этом необходимо обеспечивать отсутствие условий для образования гидратов в газоносном интервале и в интервалах систем заканчивания скважин.</w:t>
+      </w:r>
+      <w:r>
+        <w:rPr>
+          <w:szCs w:val="28"/>
+        </w:rPr>
+        <w:t xml:space="preserve"> Метода построения и адаптации термогидродинамической модели в статьей построена с применение гидродинамического симулятора </w:t>
+      </w:r>
+      <w:r>
+        <w:rPr>
+          <w:szCs w:val="28"/>
+          <w:lang w:val="en-US"/>
+        </w:rPr>
+        <w:t>tNavigator</w:t>
+      </w:r>
+      <w:r>
+        <w:rPr>
+          <w:szCs w:val="28"/>
+        </w:rPr>
+        <w:t>.</w:t>
+      </w:r>
+      <w:r>
+        <w:rPr>
+          <w:szCs w:val="28"/>
+        </w:rPr>
+        <w:t xml:space="preserve"> При этом</w:t>
+      </w:r>
+      <w:r>
+        <w:rPr>
+          <w:szCs w:val="28"/>
+        </w:rPr>
+        <w:t>,</w:t>
+      </w:r>
+      <w:r>
+        <w:rPr>
+          <w:szCs w:val="28"/>
+        </w:rPr>
+        <w:t xml:space="preserve"> стоит отметить</w:t>
+      </w:r>
+      <w:r>
+        <w:rPr>
+          <w:szCs w:val="28"/>
+        </w:rPr>
+        <w:t xml:space="preserve">, </w:t>
+      </w:r>
+      <w:r>
+        <w:rPr>
+          <w:szCs w:val="28"/>
+        </w:rPr>
+        <w:t xml:space="preserve">что согласно технической документации симулятора </w:t>
+      </w:r>
+      <w:r>
+        <w:rPr>
+          <w:szCs w:val="28"/>
+        </w:rPr>
+        <w:t xml:space="preserve">[20] </w:t>
+      </w:r>
+      <w:r>
+        <w:rPr>
+          <w:szCs w:val="28"/>
+        </w:rPr>
+        <w:t>сказано</w:t>
+      </w:r>
+      <w:r>
+        <w:rPr>
+          <w:szCs w:val="28"/>
+        </w:rPr>
+        <w:t xml:space="preserve">, </w:t>
+      </w:r>
+      <w:r>
+        <w:rPr>
+          <w:szCs w:val="28"/>
+        </w:rPr>
+        <w:t xml:space="preserve">что в рамках </w:t>
       </w:r>
       <w:r>
         <w:rPr>
           <w:szCs w:val="28"/>
         </w:rPr>
         <w:lastRenderedPageBreak/>
-        <w:t>газовых гидратов</w:t>
-      </w:r>
-      <w:r>
-        <w:rPr>
-          <w:szCs w:val="28"/>
-        </w:rPr>
-        <w:t xml:space="preserve"> в стволе скважины</w:t>
-      </w:r>
-      <w:r>
-        <w:rPr>
-          <w:szCs w:val="28"/>
-        </w:rPr>
-        <w:t xml:space="preserve">, </w:t>
-      </w:r>
-      <w:r>
-        <w:rPr>
-          <w:szCs w:val="28"/>
-        </w:rPr>
-        <w:t>как применимые для газовых</w:t>
-      </w:r>
-      <w:r>
-        <w:rPr>
-          <w:szCs w:val="28"/>
-        </w:rPr>
-        <w:t xml:space="preserve">, </w:t>
-      </w:r>
-      <w:r>
-        <w:rPr>
-          <w:szCs w:val="28"/>
-        </w:rPr>
-        <w:t>так и нефтяных месторождений</w:t>
-      </w:r>
-      <w:r>
-        <w:rPr>
-          <w:szCs w:val="28"/>
-        </w:rPr>
-        <w:t xml:space="preserve">, </w:t>
-      </w:r>
-      <w:r>
-        <w:rPr>
-          <w:szCs w:val="28"/>
-        </w:rPr>
-        <w:t>методики добычи из гидратных пластов</w:t>
-      </w:r>
-      <w:r>
-        <w:rPr>
-          <w:szCs w:val="28"/>
-        </w:rPr>
-        <w:t xml:space="preserve"> </w:t>
-      </w:r>
-      <w:r>
-        <w:rPr>
-          <w:szCs w:val="28"/>
-        </w:rPr>
-        <w:t>[2</w:t>
-      </w:r>
-      <w:r>
-        <w:rPr>
-          <w:szCs w:val="28"/>
-        </w:rPr>
-        <w:t>1-24</w:t>
-      </w:r>
-      <w:r>
-        <w:rPr>
-          <w:szCs w:val="28"/>
-        </w:rPr>
-        <w:t>]</w:t>
-      </w:r>
-      <w:r>
-        <w:rPr>
-          <w:szCs w:val="28"/>
-        </w:rPr>
-        <w:t>.</w:t>
-      </w:r>
-      <w:r>
-        <w:rPr>
-          <w:szCs w:val="28"/>
-        </w:rPr>
-        <w:t xml:space="preserve"> В то же самое время</w:t>
-      </w:r>
-      <w:r>
-        <w:rPr>
-          <w:szCs w:val="28"/>
-        </w:rPr>
-        <w:t xml:space="preserve">, </w:t>
-      </w:r>
-      <w:r>
-        <w:rPr>
-          <w:szCs w:val="28"/>
-        </w:rPr>
-        <w:t xml:space="preserve">исследования в направлении </w:t>
-      </w:r>
-      <w:r>
-        <w:rPr>
-          <w:szCs w:val="28"/>
-        </w:rPr>
-        <w:t xml:space="preserve">прогнозирования образования гидратов </w:t>
-      </w:r>
-      <w:r>
-        <w:rPr>
-          <w:szCs w:val="28"/>
-        </w:rPr>
-        <w:t>в пласте является не таким популярным</w:t>
-      </w:r>
-      <w:r>
-        <w:rPr>
-          <w:szCs w:val="28"/>
-        </w:rPr>
-        <w:t>. По большей части это связано с распространённостью пластов</w:t>
-      </w:r>
-      <w:r>
-        <w:rPr>
-          <w:szCs w:val="28"/>
-        </w:rPr>
-        <w:t xml:space="preserve">, </w:t>
-      </w:r>
-      <w:r>
-        <w:rPr>
-          <w:szCs w:val="28"/>
-        </w:rPr>
-        <w:t>термобарические условия которых близки к условиям образования гидрата</w:t>
-      </w:r>
-      <w:r>
-        <w:rPr>
-          <w:szCs w:val="28"/>
-        </w:rPr>
-        <w:t xml:space="preserve">, </w:t>
-      </w:r>
-      <w:r>
-        <w:rPr>
-          <w:szCs w:val="28"/>
-        </w:rPr>
-        <w:t>но до начала эксплуатации газогидрат содержащими не являются</w:t>
-      </w:r>
-      <w:r>
-        <w:rPr>
-          <w:szCs w:val="28"/>
-        </w:rPr>
-        <w:t xml:space="preserve">, </w:t>
-      </w:r>
-      <w:r>
-        <w:rPr>
-          <w:szCs w:val="28"/>
-        </w:rPr>
-        <w:t>в следствие этого не представлено коммерческих программные решения</w:t>
-      </w:r>
-      <w:r>
-        <w:rPr>
-          <w:szCs w:val="28"/>
-        </w:rPr>
-        <w:t xml:space="preserve">, </w:t>
-      </w:r>
-      <w:r>
-        <w:rPr>
-          <w:szCs w:val="28"/>
-        </w:rPr>
-        <w:t xml:space="preserve">позволяющие прогнозировать образование гидратов в процессе эксплуатации месторождений. Данная проблема и подход к ее решение например рассматривается в </w:t>
-      </w:r>
-      <w:r>
-        <w:rPr>
-          <w:szCs w:val="28"/>
-        </w:rPr>
-        <w:t>работе Р.И. Шарипова</w:t>
-      </w:r>
-      <w:r>
-        <w:rPr>
-          <w:szCs w:val="28"/>
-        </w:rPr>
-        <w:t xml:space="preserve"> </w:t>
-      </w:r>
-      <w:r>
-        <w:rPr>
-          <w:szCs w:val="28"/>
-        </w:rPr>
-        <w:t>[19]</w:t>
-      </w:r>
-      <w:r>
-        <w:rPr>
-          <w:szCs w:val="28"/>
-        </w:rPr>
-        <w:t xml:space="preserve"> рассматривается данная проблема при разработке туронских залежей. </w:t>
-      </w:r>
-      <w:r>
-        <w:rPr>
-          <w:szCs w:val="28"/>
-        </w:rPr>
-        <w:t xml:space="preserve">Автор </w:t>
-      </w:r>
-      <w:r>
-        <w:rPr>
-          <w:szCs w:val="28"/>
-        </w:rPr>
-        <w:t>отмечает,</w:t>
-      </w:r>
-      <w:r>
-        <w:rPr>
-          <w:szCs w:val="28"/>
-        </w:rPr>
-        <w:t xml:space="preserve"> что в условиях низких коллекторских свойств для экономически эффективной добычи необходима эксплуатация скважин на максимально допустимой депрессии</w:t>
-      </w:r>
-      <w:r>
-        <w:rPr>
-          <w:szCs w:val="28"/>
-        </w:rPr>
-        <w:t xml:space="preserve">, </w:t>
-      </w:r>
-      <w:r>
-        <w:rPr>
-          <w:szCs w:val="28"/>
-        </w:rPr>
-        <w:t>при этом необходимо обеспечивать отсутствие условий для образования гидратов в газоносном интервале и в интервалах систем заканчивания скважин.</w:t>
-      </w:r>
-      <w:r>
-        <w:rPr>
-          <w:szCs w:val="28"/>
-        </w:rPr>
-        <w:t xml:space="preserve"> Метода построения и адаптации термогидродинамической модели в статьей построена с применение гидродинамического симулятора </w:t>
-      </w:r>
-      <w:r>
-        <w:rPr>
-          <w:szCs w:val="28"/>
-          <w:lang w:val="en-US"/>
-        </w:rPr>
-        <w:t>tNavigator</w:t>
-      </w:r>
-      <w:r>
-        <w:rPr>
-          <w:szCs w:val="28"/>
-        </w:rPr>
-        <w:t>.</w:t>
-      </w:r>
-      <w:r>
-        <w:rPr>
-          <w:szCs w:val="28"/>
-        </w:rPr>
-        <w:t xml:space="preserve"> При этом</w:t>
-      </w:r>
-      <w:r>
-        <w:rPr>
-          <w:szCs w:val="28"/>
-        </w:rPr>
-        <w:t>,</w:t>
-      </w:r>
-      <w:r>
-        <w:rPr>
-          <w:szCs w:val="28"/>
-        </w:rPr>
-        <w:t xml:space="preserve"> стоит отметить</w:t>
-      </w:r>
-      <w:r>
-        <w:rPr>
-          <w:szCs w:val="28"/>
-        </w:rPr>
-        <w:t xml:space="preserve">, </w:t>
-      </w:r>
-      <w:r>
-        <w:rPr>
-          <w:szCs w:val="28"/>
-        </w:rPr>
-        <w:t xml:space="preserve">что согласно технической документации симулятора </w:t>
-      </w:r>
-      <w:r>
-        <w:rPr>
-          <w:szCs w:val="28"/>
-        </w:rPr>
-        <w:t xml:space="preserve">[20] </w:t>
-      </w:r>
-      <w:r>
-        <w:rPr>
-          <w:szCs w:val="28"/>
-        </w:rPr>
-        <w:t>сказано</w:t>
-      </w:r>
-      <w:r>
-        <w:rPr>
-          <w:szCs w:val="28"/>
-        </w:rPr>
-        <w:t xml:space="preserve">, </w:t>
-      </w:r>
-      <w:r>
-        <w:rPr>
-          <w:szCs w:val="28"/>
-        </w:rPr>
-        <w:t xml:space="preserve">что в рамках реализованной модели </w:t>
+        <w:t xml:space="preserve">реализованной модели </w:t>
       </w:r>
       <w:r>
         <w:rPr>
@@ -6094,7 +6797,6 @@
             <w:szCs w:val="28"/>
             <w:lang w:val="en-US"/>
           </w:rPr>
-          <w:lastRenderedPageBreak/>
           <m:t>C</m:t>
         </m:r>
         <m:sSub>
@@ -6373,7 +7075,19 @@
         <w:rPr>
           <w:szCs w:val="28"/>
         </w:rPr>
-        <w:t xml:space="preserve">что практическую пользу могла бы принести даже полученная путем численного моделирования эмпирическая зависимость некоего </w:t>
+        <w:t xml:space="preserve">что практическую пользу могла бы принести даже полученная путем численного моделирования </w:t>
+      </w:r>
+      <w:r>
+        <w:rPr>
+          <w:szCs w:val="28"/>
+        </w:rPr>
+        <w:t>аналитическая</w:t>
+      </w:r>
+      <w:r>
+        <w:rPr>
+          <w:szCs w:val="28"/>
+        </w:rPr>
+        <w:t xml:space="preserve"> зависимость </w:t>
       </w:r>
       <w:r>
         <w:rPr>
@@ -6554,7 +7268,19 @@
         <w:rPr>
           <w:szCs w:val="28"/>
         </w:rPr>
-        <w:t>на свойства коллектора и течение углеводородов</w:t>
+        <w:t>на</w:t>
+      </w:r>
+      <w:r>
+        <w:rPr>
+          <w:szCs w:val="28"/>
+        </w:rPr>
+        <w:t xml:space="preserve"> фильтрационные </w:t>
+      </w:r>
+      <w:r>
+        <w:rPr>
+          <w:szCs w:val="28"/>
+        </w:rPr>
+        <w:t>свойства коллектора и течение углеводородов</w:t>
       </w:r>
       <w:r>
         <w:rPr>
@@ -6579,12 +7305,6 @@
           <w:szCs w:val="28"/>
         </w:rPr>
         <w:t>.</w:t>
-      </w:r>
-      <w:r>
-        <w:rPr>
-          <w:szCs w:val="28"/>
-        </w:rPr>
-        <w:br w:type="page"/>
       </w:r>
     </w:p>
     <w:p>
@@ -6596,23 +7316,55 @@
           <w:szCs w:val="28"/>
         </w:rPr>
       </w:pPr>
+      <w:r>
+        <w:rPr>
+          <w:szCs w:val="28"/>
+        </w:rPr>
+        <w:br w:type="page"/>
+      </w:r>
     </w:p>
     <w:p>
       <w:pPr>
         <w:pStyle w:val="1"/>
+        <w:numPr>
+          <w:ilvl w:val="0"/>
+          <w:numId w:val="24"/>
+        </w:numPr>
         <w:jc w:val="center"/>
         <w:rPr>
           <w:sz w:val="32"/>
         </w:rPr>
       </w:pPr>
-      <w:bookmarkStart w:id="7" w:name="_Toc188215593"/>
       <w:r>
         <w:rPr>
           <w:sz w:val="32"/>
         </w:rPr>
+        <w:lastRenderedPageBreak/>
+        <w:t>Планы и задачи</w:t>
+      </w:r>
+    </w:p>
+    <w:p>
+      <w:r>
+        <w:br w:type="page"/>
+      </w:r>
+    </w:p>
+    <w:p>
+      <w:pPr>
+        <w:pStyle w:val="1"/>
+        <w:jc w:val="center"/>
+        <w:rPr>
+          <w:sz w:val="32"/>
+        </w:rPr>
+      </w:pPr>
+      <w:bookmarkStart w:id="6" w:name="_Toc188265637"/>
+      <w:r>
+        <w:rPr>
+          <w:sz w:val="32"/>
+        </w:rPr>
+        <w:lastRenderedPageBreak/>
         <w:t>СПИСОК ЛИТЕРАТУРЫ</w:t>
       </w:r>
-      <w:bookmarkEnd w:id="7"/>
+      <w:bookmarkEnd w:id="6"/>
     </w:p>
     <w:p/>
     <w:p>
@@ -7060,8 +7812,15 @@
           <w:szCs w:val="28"/>
           <w:lang w:val="en-US"/>
         </w:rPr>
+        <w:t xml:space="preserve">Da Zhu, RGL Reservoir Management Inc.; Gary Bunio, Suncor Energy; Ian D. Gates Phased Heating and Solvent Injection to Enhance Recovery of Heavy Oil </w:t>
+      </w:r>
+      <w:r>
+        <w:rPr>
+          <w:szCs w:val="28"/>
+          <w:lang w:val="en-US"/>
+        </w:rPr>
         <w:lastRenderedPageBreak/>
-        <w:t xml:space="preserve">Da Zhu, RGL Reservoir Management Inc.; Gary Bunio, Suncor Energy; Ian D. Gates Phased Heating and Solvent Injection to Enhance Recovery of Heavy Oil and Bitumen / Da Zhu, RGL Reservoir Management Inc.; Gary Bunio, Suncor Energy; Ian D. </w:t>
+        <w:t xml:space="preserve">and Bitumen / Da Zhu, RGL Reservoir Management Inc.; Gary Bunio, Suncor Energy; Ian D. </w:t>
       </w:r>
       <w:r>
         <w:rPr>
@@ -7343,8 +8102,15 @@
           <w:szCs w:val="28"/>
           <w:lang w:val="en-US"/>
         </w:rPr>
+        <w:t xml:space="preserve">Kelvin D. Knorr, SPE, Muhammad Imran Solvent Chamber Development in 3D Physical Model Experiments of Solvent Vapour Extraction Processes (SVX) With Various Permeabilities and Solvent Vapour Qualities vin Equation for </w:t>
+      </w:r>
+      <w:r>
+        <w:rPr>
+          <w:szCs w:val="28"/>
+          <w:lang w:val="en-US"/>
+        </w:rPr>
         <w:lastRenderedPageBreak/>
-        <w:t>Kelvin D. Knorr, SPE, Muhammad Imran Solvent Chamber Development in 3D Physical Model Experiments of Solvent Vapour Extraction Processes (SVX) With Various Permeabilities and Solvent Vapour Qualities vin Equation for Accurate Modeling of Pore Scale Thermodynamics of Different Solvent Gases // Canadian Unconventional Resources Conference. - Calgary: SPE, 2011</w:t>
+        <w:t>Accurate Modeling of Pore Scale Thermodynamics of Different Solvent Gases // Canadian Unconventional Resources Conference. - Calgary: SPE, 2011</w:t>
       </w:r>
     </w:p>
     <w:p>
@@ -7675,6 +8441,88 @@
           <w:szCs w:val="28"/>
         </w:rPr>
         <w:t>Шагапов В.Ш., Чиглинцева А. С., Русинов А.А. Описание гидрадинамических и температурных полей при разработке газогидратных пластов // Вестник ТюмГУ. - Тюмень: 2015. - С. 84-91.</w:t>
+      </w:r>
+    </w:p>
+    <w:p>
+      <w:pPr>
+        <w:pStyle w:val="a4"/>
+        <w:numPr>
+          <w:ilvl w:val="0"/>
+          <w:numId w:val="22"/>
+        </w:numPr>
+        <w:spacing w:after="0" w:line="360" w:lineRule="auto"/>
+        <w:ind w:left="426" w:hanging="426"/>
+        <w:jc w:val="both"/>
+        <w:rPr>
+          <w:szCs w:val="28"/>
+        </w:rPr>
+      </w:pPr>
+      <w:r>
+        <w:rPr>
+          <w:szCs w:val="28"/>
+        </w:rPr>
+        <w:t>RFD Обзор модулей tNavigator. - www.rfdyn.ru, 2022. - 26 с.</w:t>
+      </w:r>
+    </w:p>
+    <w:p>
+      <w:pPr>
+        <w:pStyle w:val="a4"/>
+        <w:numPr>
+          <w:ilvl w:val="0"/>
+          <w:numId w:val="22"/>
+        </w:numPr>
+        <w:spacing w:after="0" w:line="360" w:lineRule="auto"/>
+        <w:ind w:left="426" w:hanging="426"/>
+        <w:jc w:val="both"/>
+        <w:rPr>
+          <w:szCs w:val="28"/>
+        </w:rPr>
+      </w:pPr>
+      <w:r>
+        <w:rPr>
+          <w:szCs w:val="28"/>
+        </w:rPr>
+        <w:lastRenderedPageBreak/>
+        <w:t>Проблема с закачкой пара в STARS // Petroleum Engineers URL: https://www.petroleumengineers.ru/node/4325?ysclid=m64kf5hju5925364188 (дата обращения: 20.01.2025).</w:t>
+      </w:r>
+    </w:p>
+    <w:p>
+      <w:pPr>
+        <w:pStyle w:val="a4"/>
+        <w:numPr>
+          <w:ilvl w:val="0"/>
+          <w:numId w:val="22"/>
+        </w:numPr>
+        <w:spacing w:after="0" w:line="360" w:lineRule="auto"/>
+        <w:ind w:left="426" w:hanging="426"/>
+        <w:jc w:val="both"/>
+        <w:rPr>
+          <w:szCs w:val="28"/>
+        </w:rPr>
+      </w:pPr>
+      <w:r>
+        <w:rPr>
+          <w:szCs w:val="28"/>
+        </w:rPr>
+        <w:t xml:space="preserve">Лобанова О.А., Индрупский И.М. </w:t>
+      </w:r>
+      <w:r>
+        <w:rPr>
+          <w:szCs w:val="28"/>
+        </w:rPr>
+        <w:t>О</w:t>
+      </w:r>
+      <w:r>
+        <w:rPr>
+          <w:szCs w:val="28"/>
+        </w:rPr>
+        <w:t>собенности реализации алгоритмов композиционного моделирования в современных гидродинамических симуляторах</w:t>
+      </w:r>
+      <w:r>
+        <w:rPr>
+          <w:szCs w:val="28"/>
+        </w:rPr>
+        <w:t xml:space="preserve"> // SOCAR Proceedings. - 2023. - №3. - С. 120-130.</w:t>
       </w:r>
     </w:p>
     <w:sectPr>
@@ -10780,11 +11628,12 @@
     <w:uiPriority w:val="9"/>
     <w:unhideWhenUsed/>
     <w:qFormat/>
-    <w:rsid w:val="001A3450"/>
+    <w:rsid w:val="00684620"/>
     <w:pPr>
       <w:keepNext/>
       <w:keepLines/>
-      <w:spacing w:before="40" w:after="0"/>
+      <w:spacing w:after="0" w:line="360" w:lineRule="auto"/>
+      <w:ind w:firstLine="709"/>
       <w:outlineLvl w:val="1"/>
     </w:pPr>
     <w:rPr>
@@ -10796,7 +11645,6 @@
   <w:style w:type="character" w:default="1" w:styleId="a0">
     <w:name w:val="Default Paragraph Font"/>
     <w:uiPriority w:val="1"/>
-    <w:semiHidden/>
     <w:unhideWhenUsed/>
   </w:style>
   <w:style w:type="table" w:default="1" w:styleId="a1">
@@ -11115,7 +11963,7 @@
     <w:basedOn w:val="a0"/>
     <w:link w:val="2"/>
     <w:uiPriority w:val="9"/>
-    <w:rsid w:val="001A3450"/>
+    <w:rsid w:val="00684620"/>
     <w:rPr>
       <w:rFonts w:ascii="Times New Roman" w:eastAsiaTheme="majorEastAsia" w:hAnsi="Times New Roman" w:cstheme="majorBidi"/>
       <w:color w:val="000000" w:themeColor="text1"/>

</xml_diff>

<commit_message>
Chapter with work plans
</commit_message>
<xml_diff>
--- a/articles/2_курс/КолбекоАБ_обзорная.docx
+++ b/articles/2_курс/КолбекоАБ_обзорная.docx
@@ -545,11 +545,19 @@
                 <w:szCs w:val="28"/>
               </w:rPr>
             </w:pPr>
+            <w:proofErr w:type="spellStart"/>
             <w:r>
               <w:rPr>
                 <w:szCs w:val="28"/>
               </w:rPr>
-              <w:t>Колбеко Александр Борисович</w:t>
+              <w:t>Колбеко</w:t>
+            </w:r>
+            <w:proofErr w:type="spellEnd"/>
+            <w:r>
+              <w:rPr>
+                <w:szCs w:val="28"/>
+              </w:rPr>
+              <w:t xml:space="preserve"> Александр Борисович</w:t>
             </w:r>
           </w:p>
         </w:tc>
@@ -653,11 +661,19 @@
                 <w:szCs w:val="28"/>
               </w:rPr>
             </w:pPr>
+            <w:proofErr w:type="spellStart"/>
             <w:r>
               <w:rPr>
                 <w:szCs w:val="28"/>
               </w:rPr>
-              <w:t>Ганопольский Родион Михайлович</w:t>
+              <w:t>Ганопольский</w:t>
+            </w:r>
+            <w:proofErr w:type="spellEnd"/>
+            <w:r>
+              <w:rPr>
+                <w:szCs w:val="28"/>
+              </w:rPr>
+              <w:t xml:space="preserve"> Родион Михайлович</w:t>
             </w:r>
           </w:p>
           <w:p>
@@ -1212,7 +1228,7 @@
                 <w:noProof/>
                 <w:webHidden/>
               </w:rPr>
-              <w:t>8</w:t>
+              <w:t>9</w:t>
             </w:r>
             <w:r>
               <w:rPr>
@@ -1282,7 +1298,7 @@
                 <w:noProof/>
                 <w:webHidden/>
               </w:rPr>
-              <w:t>14</w:t>
+              <w:t>15</w:t>
             </w:r>
             <w:r>
               <w:rPr>
@@ -1411,7 +1427,15 @@
         <w:jc w:val="both"/>
       </w:pPr>
       <w:r>
-        <w:t>В начале развития нефтегазовой промышленности добыча осуществлялась преимущественно с отложений сеноманского яруса верхнего мела Западной Сибири, характеризующимися хорошими коллекторными свойствами и отсутствием осложняющих факторов, для эффективной добычи и планирования разработки не требовалось моделирование процессов тепломассопереноса в пласте. Однако на сегодняшний день в Западной Сибири ведется разработка неокомских отложений (название применялось в СССР для обозначения над яруса, объединявшего несколько ярусов нижнего мела), активно разрабатываются Баженовские, Ачимовские, Туронскиe свиты (граница отделов нижнего мела и верхней юры).</w:t>
+        <w:t xml:space="preserve">В начале развития нефтегазовой промышленности добыча осуществлялась преимущественно с отложений сеноманского яруса верхнего мела Западной Сибири, характеризующимися хорошими коллекторными свойствами и отсутствием осложняющих факторов, для эффективной добычи и планирования разработки не требовалось моделирование процессов тепломассопереноса в пласте. Однако на сегодняшний день в Западной Сибири ведется разработка неокомских отложений (название применялось в СССР для обозначения над яруса, объединявшего несколько ярусов нижнего мела), активно разрабатываются Баженовские, Ачимовские, </w:t>
+      </w:r>
+      <w:proofErr w:type="spellStart"/>
+      <w:r>
+        <w:t>Туронскиe</w:t>
+      </w:r>
+      <w:proofErr w:type="spellEnd"/>
+      <w:r>
+        <w:t xml:space="preserve"> свиты (граница отделов нижнего мела и верхней юры).</w:t>
       </w:r>
     </w:p>
     <w:p>
@@ -1500,7 +1524,31 @@
       </w:pPr>
       <w:r>
         <w:lastRenderedPageBreak/>
-        <w:t>Помимо месторождений Западной Сибири, ввиду актуальных целей по загрузке трубопровода Сила Сибири, в Восточной Сибири активно вовлекаются залежи как открытые в период разведки и освоения Советским Союзом, так и в современной России, например Бюкские, Куросовские, Непские свиты (верхние и нижний отдел Вендской системы).</w:t>
+        <w:t xml:space="preserve">Помимо месторождений Западной Сибири, ввиду актуальных целей по загрузке трубопровода Сила Сибири, в Восточной Сибири активно вовлекаются залежи как открытые в период разведки и освоения Советским Союзом, так и в современной России, например </w:t>
+      </w:r>
+      <w:proofErr w:type="spellStart"/>
+      <w:r>
+        <w:t>Бюкские</w:t>
+      </w:r>
+      <w:proofErr w:type="spellEnd"/>
+      <w:r>
+        <w:t xml:space="preserve">, </w:t>
+      </w:r>
+      <w:proofErr w:type="spellStart"/>
+      <w:r>
+        <w:t>Куросовские</w:t>
+      </w:r>
+      <w:proofErr w:type="spellEnd"/>
+      <w:r>
+        <w:t xml:space="preserve">, </w:t>
+      </w:r>
+      <w:proofErr w:type="spellStart"/>
+      <w:r>
+        <w:t>Непские</w:t>
+      </w:r>
+      <w:proofErr w:type="spellEnd"/>
+      <w:r>
+        <w:t xml:space="preserve"> свиты (верхние и нижний отдел Вендской системы).</w:t>
       </w:r>
     </w:p>
     <w:p>
@@ -1653,7 +1701,55 @@
         <w:t xml:space="preserve">тепловой метод </w:t>
       </w:r>
       <w:r>
-        <w:t xml:space="preserve">SAGD (The Steam Assisted Gravity Drainage), это термический процесс гравитационного дренажа с помощью пара, однако данный метод успешно применяется в относительно толстых коллекторах, в более тонких коллекторах и карбонатных породах с низкой пористостью потери тепла помешать применению этого процесса. VAPEX (Vapor extraction), является развитием SAGD, это новый процесс, основанный на закачке в верхнюю нагнетательную скважину углеводородных растворителей, которые при растворении в битуме значительно снижают его вязкость и отличается высокой энергоэффективностью по сравнению с паровыми процессами. Дальнейшим развитием стал процесс BUTEX, представляющей собой закачку неконденсируемого газа-носителя вместе с растворителем для повышения рабочего давления. Газ-носитель частично или в </w:t>
+        <w:t xml:space="preserve">SAGD (The </w:t>
+      </w:r>
+      <w:proofErr w:type="spellStart"/>
+      <w:r>
+        <w:t>Steam</w:t>
+      </w:r>
+      <w:proofErr w:type="spellEnd"/>
+      <w:r>
+        <w:t xml:space="preserve"> </w:t>
+      </w:r>
+      <w:proofErr w:type="spellStart"/>
+      <w:r>
+        <w:t>Assisted</w:t>
+      </w:r>
+      <w:proofErr w:type="spellEnd"/>
+      <w:r>
+        <w:t xml:space="preserve"> </w:t>
+      </w:r>
+      <w:proofErr w:type="spellStart"/>
+      <w:r>
+        <w:t>Gravity</w:t>
+      </w:r>
+      <w:proofErr w:type="spellEnd"/>
+      <w:r>
+        <w:t xml:space="preserve"> </w:t>
+      </w:r>
+      <w:proofErr w:type="spellStart"/>
+      <w:r>
+        <w:t>Drainage</w:t>
+      </w:r>
+      <w:proofErr w:type="spellEnd"/>
+      <w:r>
+        <w:t>), это термический процесс гравитационного дренажа с помощью пара, однако данный метод успешно применяется в относительно толстых коллекторах, в более тонких коллекторах и карбонатных породах с низкой пористостью потери тепла помешать применению этого процесса. VAPEX (</w:t>
+      </w:r>
+      <w:proofErr w:type="spellStart"/>
+      <w:r>
+        <w:t>Vapor</w:t>
+      </w:r>
+      <w:proofErr w:type="spellEnd"/>
+      <w:r>
+        <w:t xml:space="preserve"> </w:t>
+      </w:r>
+      <w:proofErr w:type="spellStart"/>
+      <w:r>
+        <w:t>extraction</w:t>
+      </w:r>
+      <w:proofErr w:type="spellEnd"/>
+      <w:r>
+        <w:t xml:space="preserve">), является развитием SAGD, это новый процесс, основанный на закачке в верхнюю нагнетательную скважину углеводородных растворителей, которые при растворении в битуме значительно снижают его вязкость и отличается высокой энергоэффективностью по сравнению с паровыми процессами. Дальнейшим развитием стал процесс BUTEX, представляющей собой закачку неконденсируемого газа-носителя вместе с растворителем для повышения рабочего давления. Газ-носитель частично или в </w:t>
       </w:r>
       <w:r>
         <w:lastRenderedPageBreak/>
@@ -1857,7 +1953,14 @@
         <w:rPr>
           <w:szCs w:val="28"/>
         </w:rPr>
-        <w:t xml:space="preserve"> а в коллекторах Б</w:t>
+        <w:t xml:space="preserve"> а в коллекторах </w:t>
+      </w:r>
+      <w:proofErr w:type="spellStart"/>
+      <w:r>
+        <w:rPr>
+          <w:szCs w:val="28"/>
+        </w:rPr>
+        <w:t>Б</w:t>
       </w:r>
       <w:r>
         <w:rPr>
@@ -1865,6 +1968,7 @@
         </w:rPr>
         <w:t>юкских</w:t>
       </w:r>
+      <w:proofErr w:type="spellEnd"/>
       <w:r>
         <w:rPr>
           <w:szCs w:val="28"/>
@@ -1875,7 +1979,14 @@
         <w:rPr>
           <w:szCs w:val="28"/>
         </w:rPr>
-        <w:t xml:space="preserve"> К</w:t>
+        <w:t xml:space="preserve"> </w:t>
+      </w:r>
+      <w:proofErr w:type="spellStart"/>
+      <w:r>
+        <w:rPr>
+          <w:szCs w:val="28"/>
+        </w:rPr>
+        <w:t>К</w:t>
       </w:r>
       <w:r>
         <w:rPr>
@@ -1889,6 +2000,7 @@
         </w:rPr>
         <w:t>их</w:t>
       </w:r>
+      <w:proofErr w:type="spellEnd"/>
       <w:r>
         <w:rPr>
           <w:szCs w:val="28"/>
@@ -2071,13 +2183,7 @@
         <w:jc w:val="both"/>
       </w:pPr>
       <w:r>
-        <w:t>П</w:t>
-      </w:r>
-      <w:r>
-        <w:t xml:space="preserve">рактически каждый </w:t>
-      </w:r>
-      <w:r>
-        <w:t>современный гидродинамических симуляторов поддерживает возможность моделирования температуры</w:t>
+        <w:t>Практически каждый современный гидродинамических симуляторов поддерживает возможность моделирования температуры</w:t>
       </w:r>
       <w:r>
         <w:t xml:space="preserve">, </w:t>
@@ -2094,21 +2200,25 @@
       <w:r>
         <w:t xml:space="preserve">, </w:t>
       </w:r>
+      <w:proofErr w:type="spellStart"/>
       <w:r>
         <w:rPr>
           <w:lang w:val="en-US"/>
         </w:rPr>
         <w:t>tNavigator</w:t>
       </w:r>
+      <w:proofErr w:type="spellEnd"/>
       <w:r>
         <w:t>,</w:t>
       </w:r>
       <w:r>
         <w:t xml:space="preserve"> </w:t>
       </w:r>
+      <w:proofErr w:type="spellStart"/>
       <w:r>
         <w:t>Intersect</w:t>
       </w:r>
+      <w:proofErr w:type="spellEnd"/>
       <w:r>
         <w:t xml:space="preserve">, </w:t>
       </w:r>
@@ -2125,106 +2235,107 @@
         <w:t xml:space="preserve"> </w:t>
       </w:r>
       <w:r>
-        <w:t xml:space="preserve">Для их решения </w:t>
-      </w:r>
-      <w:r>
-        <w:t xml:space="preserve">более узкопрофильных задач </w:t>
-      </w:r>
-      <w:r>
-        <w:t>используют другие программные продукты, например, UTCHEM (PetroMehras) для моделирования специальных методов физико-химического воздействия, STARS (CMG) для расчета сложных тепловых и термохимических процессов и т.д</w:t>
+        <w:t>Для их решения более узкопрофильных задач используют другие программные продукты, например, UTCHEM (</w:t>
+      </w:r>
+      <w:proofErr w:type="spellStart"/>
+      <w:r>
+        <w:t>PetroMehras</w:t>
+      </w:r>
+      <w:proofErr w:type="spellEnd"/>
+      <w:r>
+        <w:t>) для моделирования специальных методов физико-химического воздействия, STARS (CMG) для расчета сложных тепловых и термохимических процессов и т.д.</w:t>
+      </w:r>
+      <w:r>
+        <w:t xml:space="preserve"> </w:t>
+      </w:r>
+      <w:r>
+        <w:t xml:space="preserve">Ввиду близости и подобия предоставляемых инструментов остановимся на рассмотрении функций из </w:t>
+      </w:r>
+      <w:proofErr w:type="spellStart"/>
+      <w:r>
+        <w:t>tNavigator</w:t>
+      </w:r>
+      <w:proofErr w:type="spellEnd"/>
+      <w:r>
+        <w:t xml:space="preserve">. Данный симулятор </w:t>
+      </w:r>
+      <w:r>
+        <w:t xml:space="preserve">позволяет строить </w:t>
+      </w:r>
+      <w:r>
+        <w:t>термические</w:t>
+      </w:r>
+      <w:r>
+        <w:t xml:space="preserve"> модели черной нефти с температурным расширением</w:t>
+      </w:r>
+      <w:r>
+        <w:t xml:space="preserve">, </w:t>
+      </w:r>
+      <w:r>
+        <w:t xml:space="preserve">учитывающей теплообмен между </w:t>
+      </w:r>
+      <w:r>
+        <w:t>нефт</w:t>
+      </w:r>
+      <w:r>
+        <w:t>ью</w:t>
+      </w:r>
+      <w:r>
+        <w:t>, газ</w:t>
+      </w:r>
+      <w:r>
+        <w:t>ом</w:t>
+      </w:r>
+      <w:r>
+        <w:t>, вод</w:t>
+      </w:r>
+      <w:r>
+        <w:t>ой и породой</w:t>
+      </w:r>
+      <w:r>
+        <w:t xml:space="preserve">, </w:t>
+      </w:r>
+      <w:r>
+        <w:t>учитывает ф</w:t>
+      </w:r>
+      <w:r>
+        <w:t>азовые переходы парообразовани</w:t>
+      </w:r>
+      <w:r>
+        <w:t>я</w:t>
+      </w:r>
+      <w:r>
+        <w:t>, конденсаци</w:t>
+      </w:r>
+      <w:r>
+        <w:t>и</w:t>
+      </w:r>
+      <w:r>
+        <w:t>, испарени</w:t>
+      </w:r>
+      <w:r>
+        <w:t>я</w:t>
+      </w:r>
+      <w:r>
+        <w:t>, растворени</w:t>
+      </w:r>
+      <w:r>
+        <w:t>я</w:t>
+      </w:r>
+      <w:r>
+        <w:t>, горени</w:t>
+      </w:r>
+      <w:r>
+        <w:t>я</w:t>
       </w:r>
       <w:r>
         <w:t>.</w:t>
       </w:r>
       <w:r>
-        <w:t xml:space="preserve"> </w:t>
-      </w:r>
-      <w:r>
-        <w:t xml:space="preserve">Ввиду близости и подобия предоставляемых инструментов остановимся на рассмотрении функций из tNavigator. Данный симулятор </w:t>
-      </w:r>
-      <w:r>
-        <w:t xml:space="preserve">позволяет строить </w:t>
-      </w:r>
-      <w:r>
-        <w:t>термические</w:t>
-      </w:r>
-      <w:r>
-        <w:t xml:space="preserve"> модели черной нефти с температурным расширением</w:t>
-      </w:r>
-      <w:r>
-        <w:t xml:space="preserve">, </w:t>
-      </w:r>
-      <w:r>
-        <w:t xml:space="preserve">учитывающей теплообмен между </w:t>
-      </w:r>
-      <w:r>
-        <w:t>нефт</w:t>
-      </w:r>
-      <w:r>
-        <w:t>ью</w:t>
-      </w:r>
-      <w:r>
-        <w:t>, газ</w:t>
-      </w:r>
-      <w:r>
-        <w:t>ом</w:t>
-      </w:r>
-      <w:r>
-        <w:t>, вод</w:t>
-      </w:r>
-      <w:r>
-        <w:t>ой и породой</w:t>
-      </w:r>
-      <w:r>
-        <w:t xml:space="preserve">, </w:t>
-      </w:r>
-      <w:r>
-        <w:t>учитывает ф</w:t>
-      </w:r>
-      <w:r>
-        <w:t>азовые переходы парообразовани</w:t>
-      </w:r>
-      <w:r>
-        <w:t>я</w:t>
-      </w:r>
-      <w:r>
-        <w:t>, конденсаци</w:t>
-      </w:r>
-      <w:r>
-        <w:t>и</w:t>
-      </w:r>
-      <w:r>
-        <w:t>, испарени</w:t>
-      </w:r>
-      <w:r>
-        <w:t>я</w:t>
-      </w:r>
-      <w:r>
-        <w:t>, растворени</w:t>
-      </w:r>
-      <w:r>
-        <w:t>я</w:t>
-      </w:r>
-      <w:r>
-        <w:t>, горени</w:t>
-      </w:r>
-      <w:r>
-        <w:t>я</w:t>
-      </w:r>
-      <w:r>
-        <w:t>.</w:t>
-      </w:r>
-      <w:r>
         <w:t xml:space="preserve"> П</w:t>
       </w:r>
       <w:r>
-        <w:t>лотность</w:t>
-      </w:r>
-      <w:r>
-        <w:t xml:space="preserve">, </w:t>
-      </w:r>
-      <w:r>
-        <w:t xml:space="preserve">вязкость </w:t>
+        <w:t xml:space="preserve">лотность, вязкость </w:t>
       </w:r>
       <w:r>
         <w:t xml:space="preserve">и ОФП </w:t>
@@ -2248,67 +2359,52 @@
         <w:t xml:space="preserve">ей </w:t>
       </w:r>
       <w:r>
-        <w:t>от температуры и давления</w:t>
+        <w:t xml:space="preserve">от температуры и давления, </w:t>
+      </w:r>
+      <w:r>
+        <w:t>есть п</w:t>
+      </w:r>
+      <w:r>
+        <w:t>оддержка химических реакций для процессов внутрипластового горения</w:t>
+      </w:r>
+      <w:r>
+        <w:t>. Так же модель позволяет учитывать различные н</w:t>
+      </w:r>
+      <w:r>
+        <w:t xml:space="preserve">агреватели, </w:t>
+      </w:r>
+      <w:r>
+        <w:t>з</w:t>
+      </w:r>
+      <w:r>
+        <w:t>акачк</w:t>
+      </w:r>
+      <w:r>
+        <w:t xml:space="preserve">у </w:t>
+      </w:r>
+      <w:r>
+        <w:t>пара</w:t>
+      </w:r>
+      <w:r>
+        <w:t xml:space="preserve"> и</w:t>
+      </w:r>
+      <w:r>
+        <w:t xml:space="preserve"> многофазных смесей</w:t>
+      </w:r>
+      <w:r>
+        <w:t xml:space="preserve"> (</w:t>
+      </w:r>
+      <w:r>
+        <w:t>WAG</w:t>
+      </w:r>
+      <w:r>
+        <w:t>)</w:t>
       </w:r>
       <w:r>
         <w:t>,</w:t>
       </w:r>
       <w:r>
-        <w:t xml:space="preserve"> </w:t>
-      </w:r>
-      <w:r>
-        <w:t>есть п</w:t>
-      </w:r>
-      <w:r>
-        <w:t>оддержка химических реакций для процессов внутрипластового горения</w:t>
-      </w:r>
-      <w:r>
-        <w:t>. Так же модель позволяет учитывать различные н</w:t>
-      </w:r>
-      <w:r>
-        <w:t>агреватели</w:t>
-      </w:r>
-      <w:r>
-        <w:t xml:space="preserve">, </w:t>
-      </w:r>
-      <w:r>
-        <w:t>з</w:t>
-      </w:r>
-      <w:r>
-        <w:t>акачк</w:t>
-      </w:r>
-      <w:r>
-        <w:t xml:space="preserve">у </w:t>
-      </w:r>
-      <w:r>
-        <w:t>пара</w:t>
-      </w:r>
-      <w:r>
-        <w:t xml:space="preserve"> и</w:t>
-      </w:r>
-      <w:r>
-        <w:t xml:space="preserve"> многофазных смесей</w:t>
-      </w:r>
-      <w:r>
-        <w:t xml:space="preserve"> (</w:t>
-      </w:r>
-      <w:r>
-        <w:t>WAG</w:t>
-      </w:r>
-      <w:r>
-        <w:t>)</w:t>
-      </w:r>
-      <w:r>
-        <w:t>,</w:t>
-      </w:r>
-      <w:r>
-        <w:t xml:space="preserve"> </w:t>
-      </w:r>
-      <w:r>
-        <w:t>закачкой пара STARS</w:t>
-      </w:r>
-      <w:r>
-        <w:t xml:space="preserve">, </w:t>
+        <w:t xml:space="preserve"> закачкой пара STARS, </w:t>
       </w:r>
       <w:r>
         <w:t>поддерживается т</w:t>
@@ -2375,8 +2471,13 @@
         <w:t xml:space="preserve">в одной из тем на веб-портале </w:t>
       </w:r>
       <w:r>
-        <w:t>Petroleum Engineers</w:t>
-      </w:r>
+        <w:t xml:space="preserve">Petroleum </w:t>
+      </w:r>
+      <w:proofErr w:type="spellStart"/>
+      <w:r>
+        <w:t>Engineers</w:t>
+      </w:r>
+      <w:proofErr w:type="spellEnd"/>
       <w:r>
         <w:t xml:space="preserve"> обсуждают ошибку </w:t>
       </w:r>
@@ -2396,7 +2497,15 @@
         <w:t>CMG</w:t>
       </w:r>
       <w:r>
-        <w:t xml:space="preserve"> при моделирования нагнетания пара</w:t>
+        <w:t xml:space="preserve"> </w:t>
+      </w:r>
+      <w:proofErr w:type="gramStart"/>
+      <w:r>
+        <w:t>при моделирования</w:t>
+      </w:r>
+      <w:proofErr w:type="gramEnd"/>
+      <w:r>
+        <w:t xml:space="preserve"> нагнетания пара</w:t>
       </w:r>
       <w:r>
         <w:t>.</w:t>
@@ -2432,7 +2541,15 @@
         <w:t xml:space="preserve">, </w:t>
       </w:r>
       <w:r>
-        <w:t>вследствие чего могут возникать нефизичные температуры</w:t>
+        <w:t xml:space="preserve">вследствие чего могут возникать </w:t>
+      </w:r>
+      <w:proofErr w:type="spellStart"/>
+      <w:r>
+        <w:t>нефизичные</w:t>
+      </w:r>
+      <w:proofErr w:type="spellEnd"/>
+      <w:r>
+        <w:t xml:space="preserve"> температуры</w:t>
       </w:r>
       <w:r>
         <w:t xml:space="preserve"> [26]</w:t>
@@ -2526,12 +2643,14 @@
       <w:r>
         <w:t xml:space="preserve">позволяющие задавать содержание </w:t>
       </w:r>
+      <w:proofErr w:type="spellStart"/>
       <w:r>
         <w:rPr>
           <w:lang w:val="en-US"/>
         </w:rPr>
         <w:t>i</w:t>
       </w:r>
+      <w:proofErr w:type="spellEnd"/>
       <w:r>
         <w:t>-</w:t>
       </w:r>
@@ -2542,34 +2661,55 @@
         <w:t>.</w:t>
       </w:r>
       <w:r>
-        <w:t xml:space="preserve"> При решении </w:t>
-      </w:r>
-      <w:r>
-        <w:t>системы дифференциальных уравнений могут использоваться полностью</w:t>
-      </w:r>
+        <w:t xml:space="preserve"> При решении системы дифференциальных уравнений могут использоваться полностью неявная схема (</w:t>
+      </w:r>
+      <w:proofErr w:type="spellStart"/>
+      <w:r>
+        <w:t>fully</w:t>
+      </w:r>
+      <w:proofErr w:type="spellEnd"/>
       <w:r>
         <w:t xml:space="preserve"> </w:t>
       </w:r>
-      <w:r>
-        <w:t>неявная схема (fully implicit) и адаптивный неявный метод (AIM — adaptive implicit)</w:t>
-      </w:r>
-      <w:r>
-        <w:t>.  Для аппроксимации системы уравнений по пространству как правило и</w:t>
-      </w:r>
-      <w:r>
-        <w:t>спользуется метод конечных объемов с разностной аппроксимацией</w:t>
-      </w:r>
+      <w:proofErr w:type="spellStart"/>
+      <w:r>
+        <w:t>implicit</w:t>
+      </w:r>
+      <w:proofErr w:type="spellEnd"/>
+      <w:r>
+        <w:t xml:space="preserve">) и адаптивный неявный метод (AIM — </w:t>
+      </w:r>
+      <w:proofErr w:type="spellStart"/>
+      <w:r>
+        <w:t>adaptive</w:t>
+      </w:r>
+      <w:proofErr w:type="spellEnd"/>
       <w:r>
         <w:t xml:space="preserve"> </w:t>
       </w:r>
-      <w:r>
-        <w:t>дифференциальных операторов. Предполагается направленная аппроксимация по</w:t>
-      </w:r>
+      <w:proofErr w:type="spellStart"/>
+      <w:r>
+        <w:t>implicit</w:t>
+      </w:r>
+      <w:proofErr w:type="spellEnd"/>
+      <w:r>
+        <w:t>).  Для аппроксимации системы уравнений по пространству как правило используется метод конечных объемов с разностной аппроксимацией дифференциальных операторов. Предполагается направленная аппроксимация по направлению потока (</w:t>
+      </w:r>
+      <w:proofErr w:type="spellStart"/>
+      <w:r>
+        <w:t>upstream</w:t>
+      </w:r>
+      <w:proofErr w:type="spellEnd"/>
       <w:r>
         <w:t xml:space="preserve"> </w:t>
       </w:r>
-      <w:r>
-        <w:t>направлению потока (upstream approximation).</w:t>
+      <w:proofErr w:type="spellStart"/>
+      <w:r>
+        <w:t>approximation</w:t>
+      </w:r>
+      <w:proofErr w:type="spellEnd"/>
+      <w:r>
+        <w:t>).</w:t>
       </w:r>
       <w:r>
         <w:t xml:space="preserve"> Стоит </w:t>
@@ -2614,8 +2754,21 @@
         <w:t>н</w:t>
       </w:r>
       <w:r>
-        <w:t>аиболее популярны уравнения состояния Пенга-Робинсона и Соаве-Ридлиха-Квонга</w:t>
-      </w:r>
+        <w:t xml:space="preserve">аиболее популярны уравнения состояния </w:t>
+      </w:r>
+      <w:proofErr w:type="spellStart"/>
+      <w:r>
+        <w:t>Пенга</w:t>
+      </w:r>
+      <w:proofErr w:type="spellEnd"/>
+      <w:r>
+        <w:t xml:space="preserve">-Робинсона и </w:t>
+      </w:r>
+      <w:proofErr w:type="spellStart"/>
+      <w:r>
+        <w:t>Соаве-Ридлиха-Квонга</w:t>
+      </w:r>
+      <w:proofErr w:type="spellEnd"/>
       <w:r>
         <w:t xml:space="preserve">, </w:t>
       </w:r>
@@ -2726,11 +2879,16 @@
         <w:t xml:space="preserve">например </w:t>
       </w:r>
       <w:r>
-        <w:t>подачей по затрубн</w:t>
+        <w:t xml:space="preserve">подачей по </w:t>
+      </w:r>
+      <w:proofErr w:type="spellStart"/>
+      <w:r>
+        <w:t>затрубн</w:t>
       </w:r>
       <w:r>
         <w:t>ому</w:t>
       </w:r>
+      <w:proofErr w:type="spellEnd"/>
       <w:r>
         <w:t xml:space="preserve"> </w:t>
       </w:r>
@@ -2742,13 +2900,7 @@
         <w:t>у</w:t>
       </w:r>
       <w:r>
-        <w:t xml:space="preserve"> реагентов на забой для предотвращения образования </w:t>
-      </w:r>
-      <w:r>
-        <w:t>гидрато</w:t>
-      </w:r>
-      <w:r>
-        <w:t xml:space="preserve">в и спуску </w:t>
+        <w:t xml:space="preserve"> реагентов на забой для предотвращения образования гидратов и спуску </w:t>
       </w:r>
       <w:r>
         <w:t>кабел</w:t>
@@ -2818,10 +2970,18 @@
         <w:t xml:space="preserve">, </w:t>
       </w:r>
       <w:r>
-        <w:t xml:space="preserve">применяемые в </w:t>
-      </w:r>
-      <w:r>
-        <w:t>современной нефтегазовой промышленности не являются обладающими одинаковой применимостью для моделирования процессов тепломассопереноса и решения актуальных задач по разработке пласта</w:t>
+        <w:t xml:space="preserve">применяемые </w:t>
+      </w:r>
+      <w:proofErr w:type="gramStart"/>
+      <w:r>
+        <w:t xml:space="preserve">в </w:t>
+      </w:r>
+      <w:r>
+        <w:t>современной нефтегазовой промышленности</w:t>
+      </w:r>
+      <w:proofErr w:type="gramEnd"/>
+      <w:r>
+        <w:t xml:space="preserve"> не являются обладающими одинаковой применимостью для моделирования процессов тепломассопереноса и решения актуальных задач по разработке пласта</w:t>
       </w:r>
       <w:r>
         <w:t>.</w:t>
@@ -3344,7 +3504,63 @@
         <w:rPr>
           <w:szCs w:val="28"/>
         </w:rPr>
-        <w:t>где Δr ширина зоны фильтрации, k проницаемость пласта, kw относительная фазовая проницаемость воды, pw плотность воды, g ускорение свободного падения и µw вязкость воды при температуре пласта. Учитывая, что под забоем скважины нефтенасыщенность остаточная, а газонасыщенность небольшая (так как водяная пленка на забое скважины изолирует ее от пара), можно предположить, что</w:t>
+        <w:t xml:space="preserve">где </w:t>
+      </w:r>
+      <w:proofErr w:type="spellStart"/>
+      <w:r>
+        <w:rPr>
+          <w:szCs w:val="28"/>
+        </w:rPr>
+        <w:t>Δr</w:t>
+      </w:r>
+      <w:proofErr w:type="spellEnd"/>
+      <w:r>
+        <w:rPr>
+          <w:szCs w:val="28"/>
+        </w:rPr>
+        <w:t xml:space="preserve"> ширина зоны фильтрации, k проницаемость пласта, </w:t>
+      </w:r>
+      <w:proofErr w:type="spellStart"/>
+      <w:r>
+        <w:rPr>
+          <w:szCs w:val="28"/>
+        </w:rPr>
+        <w:t>kw</w:t>
+      </w:r>
+      <w:proofErr w:type="spellEnd"/>
+      <w:r>
+        <w:rPr>
+          <w:szCs w:val="28"/>
+        </w:rPr>
+        <w:t xml:space="preserve"> относительная фазовая проницаемость воды, </w:t>
+      </w:r>
+      <w:proofErr w:type="spellStart"/>
+      <w:r>
+        <w:rPr>
+          <w:szCs w:val="28"/>
+        </w:rPr>
+        <w:t>pw</w:t>
+      </w:r>
+      <w:proofErr w:type="spellEnd"/>
+      <w:r>
+        <w:rPr>
+          <w:szCs w:val="28"/>
+        </w:rPr>
+        <w:t xml:space="preserve"> плотность воды, g ускорение свободного падения и µw вязкость воды при температуре пласта. Учитывая, что под забоем скважины нефтенасыщенность остаточная, а </w:t>
+      </w:r>
+      <w:proofErr w:type="spellStart"/>
+      <w:r>
+        <w:rPr>
+          <w:szCs w:val="28"/>
+        </w:rPr>
+        <w:t>газонасыщенность</w:t>
+      </w:r>
+      <w:proofErr w:type="spellEnd"/>
+      <w:r>
+        <w:rPr>
+          <w:szCs w:val="28"/>
+        </w:rPr>
+        <w:t xml:space="preserve"> небольшая (так как водяная пленка на забое скважины изолирует ее от пара), можно предположить, что</w:t>
       </w:r>
       <w:r>
         <w:rPr>
@@ -3362,7 +3578,21 @@
         <w:rPr>
           <w:szCs w:val="28"/>
         </w:rPr>
-        <w:t xml:space="preserve"> kw достаточно велика </w:t>
+        <w:t xml:space="preserve"> </w:t>
+      </w:r>
+      <w:proofErr w:type="spellStart"/>
+      <w:r>
+        <w:rPr>
+          <w:szCs w:val="28"/>
+        </w:rPr>
+        <w:t>kw</w:t>
+      </w:r>
+      <w:proofErr w:type="spellEnd"/>
+      <w:r>
+        <w:rPr>
+          <w:szCs w:val="28"/>
+        </w:rPr>
+        <w:t xml:space="preserve"> достаточно велика </w:t>
       </w:r>
       <w:r>
         <w:rPr>
@@ -3444,7 +3674,21 @@
         <w:rPr>
           <w:szCs w:val="28"/>
         </w:rPr>
-        <w:t xml:space="preserve">. Доля fE в водной фазе в каплях воды была оценена с использованием корреляции, приведенной в работе Уоллиса </w:t>
+        <w:t xml:space="preserve">. Доля </w:t>
+      </w:r>
+      <w:proofErr w:type="spellStart"/>
+      <w:r>
+        <w:rPr>
+          <w:szCs w:val="28"/>
+        </w:rPr>
+        <w:t>fE</w:t>
+      </w:r>
+      <w:proofErr w:type="spellEnd"/>
+      <w:r>
+        <w:rPr>
+          <w:szCs w:val="28"/>
+        </w:rPr>
+        <w:t xml:space="preserve"> в водной фазе в каплях воды была оценена с использованием корреляции, приведенной в работе Уоллиса </w:t>
       </w:r>
       <w:r>
         <w:rPr>
@@ -3945,7 +4189,14 @@
         <w:rPr>
           <w:szCs w:val="28"/>
         </w:rPr>
-        <w:t>σ - поверхностное натяжение, μ</w:t>
+        <w:t xml:space="preserve">σ - поверхностное натяжение, </w:t>
+      </w:r>
+      <w:proofErr w:type="spellStart"/>
+      <w:r>
+        <w:rPr>
+          <w:szCs w:val="28"/>
+        </w:rPr>
+        <w:t>μ</w:t>
       </w:r>
       <w:r>
         <w:rPr>
@@ -3954,11 +4205,19 @@
         </w:rPr>
         <w:t>v</w:t>
       </w:r>
-      <w:r>
-        <w:rPr>
-          <w:szCs w:val="28"/>
-        </w:rPr>
-        <w:t xml:space="preserve"> - вязкость паров, ρ</w:t>
+      <w:proofErr w:type="spellEnd"/>
+      <w:r>
+        <w:rPr>
+          <w:szCs w:val="28"/>
+        </w:rPr>
+        <w:t xml:space="preserve"> - вязкость паров, </w:t>
+      </w:r>
+      <w:proofErr w:type="spellStart"/>
+      <w:r>
+        <w:rPr>
+          <w:szCs w:val="28"/>
+        </w:rPr>
+        <w:t>ρ</w:t>
       </w:r>
       <w:r>
         <w:rPr>
@@ -3967,11 +4226,19 @@
         </w:rPr>
         <w:t>v</w:t>
       </w:r>
-      <w:r>
-        <w:rPr>
-          <w:szCs w:val="28"/>
-        </w:rPr>
-        <w:t xml:space="preserve"> - плотность паров, ρ</w:t>
+      <w:proofErr w:type="spellEnd"/>
+      <w:r>
+        <w:rPr>
+          <w:szCs w:val="28"/>
+        </w:rPr>
+        <w:t xml:space="preserve"> - плотность паров, </w:t>
+      </w:r>
+      <w:proofErr w:type="spellStart"/>
+      <w:r>
+        <w:rPr>
+          <w:szCs w:val="28"/>
+        </w:rPr>
+        <w:t>ρ</w:t>
       </w:r>
       <w:r>
         <w:rPr>
@@ -3980,6 +4247,7 @@
         </w:rPr>
         <w:t>w</w:t>
       </w:r>
+      <w:proofErr w:type="spellEnd"/>
       <w:r>
         <w:rPr>
           <w:szCs w:val="28"/>
@@ -4043,7 +4311,14 @@
         <w:rPr>
           <w:szCs w:val="28"/>
         </w:rPr>
-        <w:t xml:space="preserve"> / A - поверхностная скорость пара, A - площадь сечения скважины, q</w:t>
+        <w:t xml:space="preserve"> / A - поверхностная скорость пара, A - площадь сечения скважины, </w:t>
+      </w:r>
+      <w:proofErr w:type="spellStart"/>
+      <w:r>
+        <w:rPr>
+          <w:szCs w:val="28"/>
+        </w:rPr>
+        <w:t>q</w:t>
       </w:r>
       <w:r>
         <w:rPr>
@@ -4052,6 +4327,7 @@
         </w:rPr>
         <w:t>v</w:t>
       </w:r>
+      <w:proofErr w:type="spellEnd"/>
       <w:r>
         <w:rPr>
           <w:szCs w:val="28"/>
@@ -5256,7 +5532,49 @@
         <w:rPr>
           <w:szCs w:val="28"/>
         </w:rPr>
-        <w:t>(Yazdani and Maini 2005, 2006), проведенных при температуре, близкой к температуре окружающей среды, с использованием бутана в качестве закачиваемого растворителя.</w:t>
+        <w:t>(</w:t>
+      </w:r>
+      <w:proofErr w:type="spellStart"/>
+      <w:r>
+        <w:rPr>
+          <w:szCs w:val="28"/>
+        </w:rPr>
+        <w:t>Yazdani</w:t>
+      </w:r>
+      <w:proofErr w:type="spellEnd"/>
+      <w:r>
+        <w:rPr>
+          <w:szCs w:val="28"/>
+        </w:rPr>
+        <w:t xml:space="preserve"> </w:t>
+      </w:r>
+      <w:proofErr w:type="spellStart"/>
+      <w:r>
+        <w:rPr>
+          <w:szCs w:val="28"/>
+        </w:rPr>
+        <w:t>and</w:t>
+      </w:r>
+      <w:proofErr w:type="spellEnd"/>
+      <w:r>
+        <w:rPr>
+          <w:szCs w:val="28"/>
+        </w:rPr>
+        <w:t xml:space="preserve"> </w:t>
+      </w:r>
+      <w:proofErr w:type="spellStart"/>
+      <w:r>
+        <w:rPr>
+          <w:szCs w:val="28"/>
+        </w:rPr>
+        <w:t>Maini</w:t>
+      </w:r>
+      <w:proofErr w:type="spellEnd"/>
+      <w:r>
+        <w:rPr>
+          <w:szCs w:val="28"/>
+        </w:rPr>
+        <w:t xml:space="preserve"> 2005, 2006), проведенных при температуре, близкой к температуре окружающей среды, с использованием бутана в качестве закачиваемого растворителя.</w:t>
       </w:r>
     </w:p>
     <w:p>
@@ -5400,12 +5718,14 @@
         </w:rPr>
         <w:t xml:space="preserve"> </w:t>
       </w:r>
+      <w:proofErr w:type="spellStart"/>
       <w:r>
         <w:rPr>
           <w:szCs w:val="28"/>
         </w:rPr>
         <w:t>Бессер</w:t>
       </w:r>
+      <w:proofErr w:type="spellEnd"/>
       <w:r>
         <w:rPr>
           <w:szCs w:val="28"/>
@@ -5488,19 +5808,35 @@
         <w:rPr>
           <w:szCs w:val="28"/>
         </w:rPr>
-        <w:t xml:space="preserve"> сформулирована в работе А.Б. Шабарова</w:t>
-      </w:r>
+        <w:t xml:space="preserve"> сформулирована в работе А.Б. </w:t>
+      </w:r>
+      <w:proofErr w:type="spellStart"/>
+      <w:r>
+        <w:rPr>
+          <w:szCs w:val="28"/>
+        </w:rPr>
+        <w:t>Шабарова</w:t>
+      </w:r>
+      <w:proofErr w:type="spellEnd"/>
       <w:r>
         <w:rPr>
           <w:szCs w:val="28"/>
         </w:rPr>
         <w:t xml:space="preserve">, </w:t>
       </w:r>
-      <w:r>
-        <w:rPr>
-          <w:szCs w:val="28"/>
-        </w:rPr>
-        <w:t xml:space="preserve">С.А.Заночуева </w:t>
+      <w:proofErr w:type="spellStart"/>
+      <w:r>
+        <w:rPr>
+          <w:szCs w:val="28"/>
+        </w:rPr>
+        <w:t>С.А.Заночуева</w:t>
+      </w:r>
+      <w:proofErr w:type="spellEnd"/>
+      <w:r>
+        <w:rPr>
+          <w:szCs w:val="28"/>
+        </w:rPr>
+        <w:t xml:space="preserve"> </w:t>
       </w:r>
       <w:r>
         <w:rPr>
@@ -5700,6 +6036,7 @@
         </w:rPr>
         <w:t xml:space="preserve"> представленным в </w:t>
       </w:r>
+      <w:proofErr w:type="spellStart"/>
       <w:r>
         <w:rPr>
           <w:szCs w:val="28"/>
@@ -5707,6 +6044,7 @@
         </w:rPr>
         <w:t>tNavigator</w:t>
       </w:r>
+      <w:proofErr w:type="spellEnd"/>
       <w:r>
         <w:rPr>
           <w:szCs w:val="28"/>
@@ -6202,13 +6540,27 @@
         <w:rPr>
           <w:szCs w:val="28"/>
         </w:rPr>
-        <w:t xml:space="preserve">позволяющие прогнозировать образование гидратов в процессе эксплуатации месторождений. Данная проблема и подход к ее </w:t>
-      </w:r>
-      <w:r>
-        <w:rPr>
-          <w:szCs w:val="28"/>
-        </w:rPr>
-        <w:t>решение, например</w:t>
+        <w:t xml:space="preserve">позволяющие прогнозировать образование гидратов в процессе эксплуатации месторождений. Данная проблема и подход </w:t>
+      </w:r>
+      <w:proofErr w:type="gramStart"/>
+      <w:r>
+        <w:rPr>
+          <w:szCs w:val="28"/>
+        </w:rPr>
+        <w:t xml:space="preserve">к ее </w:t>
+      </w:r>
+      <w:r>
+        <w:rPr>
+          <w:szCs w:val="28"/>
+        </w:rPr>
+        <w:t>решение</w:t>
+      </w:r>
+      <w:proofErr w:type="gramEnd"/>
+      <w:r>
+        <w:rPr>
+          <w:szCs w:val="28"/>
+        </w:rPr>
+        <w:t>, например</w:t>
       </w:r>
       <w:r>
         <w:rPr>
@@ -6238,7 +6590,21 @@
         <w:rPr>
           <w:szCs w:val="28"/>
         </w:rPr>
-        <w:t xml:space="preserve"> рассматривается данная проблема при разработке туронских залежей. </w:t>
+        <w:t xml:space="preserve"> рассматривается данная проблема при разработке </w:t>
+      </w:r>
+      <w:proofErr w:type="spellStart"/>
+      <w:r>
+        <w:rPr>
+          <w:szCs w:val="28"/>
+        </w:rPr>
+        <w:t>туронских</w:t>
+      </w:r>
+      <w:proofErr w:type="spellEnd"/>
+      <w:r>
+        <w:rPr>
+          <w:szCs w:val="28"/>
+        </w:rPr>
+        <w:t xml:space="preserve"> залежей. </w:t>
       </w:r>
       <w:r>
         <w:rPr>
@@ -6276,6 +6642,7 @@
         </w:rPr>
         <w:t xml:space="preserve"> Метода построения и адаптации термогидродинамической модели в статьей построена с применение гидродинамического симулятора </w:t>
       </w:r>
+      <w:proofErr w:type="spellStart"/>
       <w:r>
         <w:rPr>
           <w:szCs w:val="28"/>
@@ -6283,6 +6650,7 @@
         </w:rPr>
         <w:t>tNavigator</w:t>
       </w:r>
+      <w:proofErr w:type="spellEnd"/>
       <w:r>
         <w:rPr>
           <w:szCs w:val="28"/>
@@ -6432,8 +6800,16 @@
         <w:rPr>
           <w:szCs w:val="28"/>
         </w:rPr>
-        <w:t xml:space="preserve"> вычисляется согласно модели адсорбции Люнгмюра</w:t>
-      </w:r>
+        <w:t xml:space="preserve"> вычисляется согласно модели адсорбции </w:t>
+      </w:r>
+      <w:proofErr w:type="spellStart"/>
+      <w:r>
+        <w:rPr>
+          <w:szCs w:val="28"/>
+        </w:rPr>
+        <w:t>Люнгмюра</w:t>
+      </w:r>
+      <w:proofErr w:type="spellEnd"/>
       <w:r>
         <w:rPr>
           <w:szCs w:val="28"/>
@@ -6917,6 +7293,7 @@
         </w:rPr>
         <w:t xml:space="preserve"> - летучесть компонента </w:t>
       </w:r>
+      <w:proofErr w:type="spellStart"/>
       <w:r>
         <w:rPr>
           <w:szCs w:val="28"/>
@@ -6924,6 +7301,7 @@
         </w:rPr>
         <w:t>i</w:t>
       </w:r>
+      <w:proofErr w:type="spellEnd"/>
       <w:r>
         <w:rPr>
           <w:szCs w:val="28"/>
@@ -6979,7 +7357,21 @@
         <w:rPr>
           <w:szCs w:val="28"/>
         </w:rPr>
-        <w:t>В дальнейшие описания модели гидратообразования в текущей работе не рассматриваются</w:t>
+        <w:t xml:space="preserve">В дальнейшие описания модели </w:t>
+      </w:r>
+      <w:proofErr w:type="spellStart"/>
+      <w:r>
+        <w:rPr>
+          <w:szCs w:val="28"/>
+        </w:rPr>
+        <w:t>гидратообразования</w:t>
+      </w:r>
+      <w:proofErr w:type="spellEnd"/>
+      <w:r>
+        <w:rPr>
+          <w:szCs w:val="28"/>
+        </w:rPr>
+        <w:t xml:space="preserve"> в текущей работе не рассматриваются</w:t>
       </w:r>
       <w:r>
         <w:rPr>
@@ -7171,6 +7563,7 @@
         </w:rPr>
         <w:t xml:space="preserve">например </w:t>
       </w:r>
+      <w:proofErr w:type="spellStart"/>
       <w:r>
         <w:rPr>
           <w:szCs w:val="28"/>
@@ -7178,6 +7571,7 @@
         </w:rPr>
         <w:t>tNavigator</w:t>
       </w:r>
+      <w:proofErr w:type="spellEnd"/>
       <w:r>
         <w:rPr>
           <w:szCs w:val="28"/>
@@ -7344,12 +7738,280 @@
       </w:r>
     </w:p>
     <w:p>
-      <w:r>
-        <w:br w:type="page"/>
+      <w:pPr>
+        <w:ind w:firstLine="708"/>
+        <w:jc w:val="both"/>
+      </w:pPr>
+      <w:r>
+        <w:t>Моделирование</w:t>
+      </w:r>
+      <w:r>
+        <w:t xml:space="preserve"> фильтрационных процессов в пласте</w:t>
+      </w:r>
+      <w:r>
+        <w:t xml:space="preserve"> с учетом динамического изменения проницаемости </w:t>
+      </w:r>
+      <w:r>
+        <w:t xml:space="preserve">является </w:t>
+      </w:r>
+      <w:r>
+        <w:t xml:space="preserve">сформированной областью исследований с широко представленным результатами в прикладных инструментах. При этом проблема </w:t>
+      </w:r>
+      <w:r>
+        <w:t>падени</w:t>
+      </w:r>
+      <w:r>
+        <w:t>е</w:t>
+      </w:r>
+      <w:r>
+        <w:t xml:space="preserve"> </w:t>
+      </w:r>
+      <w:r>
+        <w:t xml:space="preserve">проницаемости за счет </w:t>
+      </w:r>
+      <w:r>
+        <w:t>образования</w:t>
+      </w:r>
+      <w:r>
+        <w:t xml:space="preserve"> </w:t>
+      </w:r>
+      <w:r>
+        <w:t>гидрато</w:t>
+      </w:r>
+      <w:r>
+        <w:t>в на текущий момент не имеет сформулированной модели</w:t>
+      </w:r>
+      <w:r>
+        <w:t xml:space="preserve">, </w:t>
+      </w:r>
+      <w:r>
+        <w:t>у</w:t>
+      </w:r>
+      <w:r>
+        <w:t>величение доли месторождений</w:t>
+      </w:r>
+      <w:r>
+        <w:t>,</w:t>
+      </w:r>
+      <w:r>
+        <w:t xml:space="preserve"> термобарические условия в которых делают данный процесс значимым в ближайшие годы будет активно увеличиваться</w:t>
+      </w:r>
+      <w:r>
+        <w:t>,</w:t>
+      </w:r>
+      <w:r>
+        <w:t xml:space="preserve"> что делает задачу построения такой модели не только имеющей интерес академический</w:t>
+      </w:r>
+      <w:r>
+        <w:t xml:space="preserve">, </w:t>
+      </w:r>
+      <w:r>
+        <w:t xml:space="preserve">но и имеющей </w:t>
+      </w:r>
+      <w:r>
+        <w:t xml:space="preserve">потенциал </w:t>
+      </w:r>
+      <w:r>
+        <w:t>практическо</w:t>
+      </w:r>
+      <w:r>
+        <w:t>го</w:t>
+      </w:r>
+      <w:r>
+        <w:t xml:space="preserve"> применение</w:t>
+      </w:r>
+      <w:r>
+        <w:t xml:space="preserve">. </w:t>
+      </w:r>
+      <w:r>
+        <w:t>С</w:t>
+      </w:r>
+      <w:r>
+        <w:t>овременные симуляторы умеют учитывать</w:t>
+      </w:r>
+      <w:r>
+        <w:t xml:space="preserve"> множество процессов и предоставляют инструментарий для фактического определения</w:t>
+      </w:r>
+      <w:r>
+        <w:t xml:space="preserve"> состояния потока</w:t>
+      </w:r>
+      <w:r>
+        <w:t>:</w:t>
+      </w:r>
+      <w:r>
+        <w:t xml:space="preserve"> </w:t>
+      </w:r>
+      <w:r>
+        <w:t>происходит ли при текущ</w:t>
+      </w:r>
+      <w:r>
+        <w:t>ем</w:t>
+      </w:r>
+      <w:r>
+        <w:t xml:space="preserve"> режим </w:t>
+      </w:r>
+      <w:r>
+        <w:t xml:space="preserve">течения </w:t>
+      </w:r>
+      <w:r>
+        <w:t>образование гидрата</w:t>
+      </w:r>
+      <w:r>
+        <w:t xml:space="preserve">, </w:t>
+      </w:r>
+      <w:r>
+        <w:t>однако падение проницаемости за счет этого процесса не</w:t>
+      </w:r>
+      <w:r>
+        <w:t xml:space="preserve"> моделируют</w:t>
+      </w:r>
+      <w:r>
+        <w:t>.</w:t>
       </w:r>
     </w:p>
     <w:p>
       <w:pPr>
+        <w:ind w:firstLine="708"/>
+        <w:jc w:val="both"/>
+      </w:pPr>
+      <w:r>
+        <w:t>Таким образом</w:t>
+      </w:r>
+      <w:r>
+        <w:t xml:space="preserve">, </w:t>
+      </w:r>
+      <w:r>
+        <w:t>можно сформулировать несколько последующих</w:t>
+      </w:r>
+      <w:r>
+        <w:t xml:space="preserve">, </w:t>
+      </w:r>
+      <w:r>
+        <w:t>решение которых позволит оценить целесообразность развития данного направления моделирования</w:t>
+      </w:r>
+      <w:r>
+        <w:t>:</w:t>
+      </w:r>
+    </w:p>
+    <w:p>
+      <w:pPr>
+        <w:pStyle w:val="a4"/>
+        <w:numPr>
+          <w:ilvl w:val="0"/>
+          <w:numId w:val="26"/>
+        </w:numPr>
+        <w:jc w:val="both"/>
+      </w:pPr>
+      <w:r>
+        <w:t>Написать модуль к одному из гидродинамических симуляторов</w:t>
+      </w:r>
+      <w:r>
+        <w:t xml:space="preserve">, </w:t>
+      </w:r>
+      <w:r>
+        <w:t>который будет изменять проницаемостей в ячейках модели в зависимости от условий образования гидратов.</w:t>
+      </w:r>
+    </w:p>
+    <w:p>
+      <w:pPr>
+        <w:pStyle w:val="a4"/>
+        <w:numPr>
+          <w:ilvl w:val="0"/>
+          <w:numId w:val="26"/>
+        </w:numPr>
+        <w:jc w:val="both"/>
+      </w:pPr>
+      <w:r>
+        <w:t>Сопоставить результаты с эмпирическим методом</w:t>
+      </w:r>
+      <w:r>
+        <w:t xml:space="preserve">, </w:t>
+      </w:r>
+      <w:r>
+        <w:t xml:space="preserve">основанном на экспертной корреляции, применяемой для моделирования газовых скважин месторождения </w:t>
+      </w:r>
+      <w:r>
+        <w:rPr>
+          <w:lang w:val="en-US"/>
+        </w:rPr>
+        <w:t>X</w:t>
+      </w:r>
+      <w:r>
+        <w:t>.</w:t>
+      </w:r>
+    </w:p>
+    <w:p>
+      <w:pPr>
+        <w:pStyle w:val="a4"/>
+        <w:numPr>
+          <w:ilvl w:val="0"/>
+          <w:numId w:val="26"/>
+        </w:numPr>
+        <w:jc w:val="both"/>
+      </w:pPr>
+      <w:r>
+        <w:t>Н</w:t>
+      </w:r>
+      <w:r>
+        <w:t>аписать решатель уравнения теплопроводности</w:t>
+      </w:r>
+      <w:r>
+        <w:t xml:space="preserve"> с учетом конвекции</w:t>
+      </w:r>
+      <w:r>
+        <w:t xml:space="preserve">, сравнить с синтетической/фактической гидродинамической моделью, </w:t>
+      </w:r>
+      <w:r>
+        <w:t>в которой включена термическая опция.</w:t>
+      </w:r>
+    </w:p>
+    <w:p>
+      <w:pPr>
+        <w:pStyle w:val="a4"/>
+        <w:numPr>
+          <w:ilvl w:val="0"/>
+          <w:numId w:val="26"/>
+        </w:numPr>
+        <w:jc w:val="both"/>
+      </w:pPr>
+      <w:r>
+        <w:t xml:space="preserve">Написать </w:t>
+      </w:r>
+      <w:r>
+        <w:t xml:space="preserve">упрощенный </w:t>
+      </w:r>
+      <w:r>
+        <w:t xml:space="preserve">симулятор, </w:t>
+      </w:r>
+      <w:r>
+        <w:t>основанный на решателе уравнения неразрывности</w:t>
+      </w:r>
+      <w:r>
+        <w:t xml:space="preserve">, теплопроводности, </w:t>
+      </w:r>
+      <w:r>
+        <w:t xml:space="preserve">введя уравнения падения проницаемости от </w:t>
+      </w:r>
+      <w:r>
+        <w:t>образования</w:t>
+      </w:r>
+      <w:r>
+        <w:t xml:space="preserve"> </w:t>
+      </w:r>
+      <w:r>
+        <w:t>гидрат</w:t>
+      </w:r>
+      <w:r>
+        <w:t>а в поровом объеме.</w:t>
+      </w:r>
+      <w:r>
+        <w:br w:type="page"/>
+      </w:r>
+    </w:p>
+    <w:p/>
+    <w:p/>
+    <w:p>
+      <w:pPr>
         <w:pStyle w:val="1"/>
         <w:jc w:val="center"/>
         <w:rPr>
@@ -7361,7 +8023,6 @@
         <w:rPr>
           <w:sz w:val="32"/>
         </w:rPr>
-        <w:lastRenderedPageBreak/>
         <w:t>СПИСОК ЛИТЕРАТУРЫ</w:t>
       </w:r>
       <w:bookmarkEnd w:id="6"/>
@@ -7387,7 +8048,39 @@
           <w:szCs w:val="28"/>
           <w:lang w:val="en-US"/>
         </w:rPr>
-        <w:t>Kalra H., Kubota H., Robinson D.B., Besserer G. J. The equilibrium phase properties of the nitrogen - n-pentane system // J.Chem. and Eng. Data. - 1977. - v. 22. - № 2. - pp. 215-218.</w:t>
+        <w:t xml:space="preserve">Kalra H., Kubota H., Robinson D.B., </w:t>
+      </w:r>
+      <w:proofErr w:type="spellStart"/>
+      <w:r>
+        <w:rPr>
+          <w:szCs w:val="28"/>
+          <w:lang w:val="en-US"/>
+        </w:rPr>
+        <w:t>Besserer</w:t>
+      </w:r>
+      <w:proofErr w:type="spellEnd"/>
+      <w:r>
+        <w:rPr>
+          <w:szCs w:val="28"/>
+          <w:lang w:val="en-US"/>
+        </w:rPr>
+        <w:t xml:space="preserve"> G. J. The equilibrium phase properties of the nitrogen - n-pentane system // </w:t>
+      </w:r>
+      <w:proofErr w:type="spellStart"/>
+      <w:r>
+        <w:rPr>
+          <w:szCs w:val="28"/>
+          <w:lang w:val="en-US"/>
+        </w:rPr>
+        <w:t>J.Chem</w:t>
+      </w:r>
+      <w:proofErr w:type="spellEnd"/>
+      <w:r>
+        <w:rPr>
+          <w:szCs w:val="28"/>
+          <w:lang w:val="en-US"/>
+        </w:rPr>
+        <w:t>. and Eng. Data. - 1977. - v. 22. - № 2. - pp. 215-218.</w:t>
       </w:r>
     </w:p>
     <w:p>
@@ -7460,6 +8153,7 @@
         </w:rPr>
         <w:t>://</w:t>
       </w:r>
+      <w:proofErr w:type="spellStart"/>
       <w:r>
         <w:rPr>
           <w:szCs w:val="28"/>
@@ -7467,12 +8161,14 @@
         </w:rPr>
         <w:t>karpinskyinstitute</w:t>
       </w:r>
+      <w:proofErr w:type="spellEnd"/>
       <w:r>
         <w:rPr>
           <w:szCs w:val="28"/>
         </w:rPr>
         <w:t>.</w:t>
       </w:r>
+      <w:proofErr w:type="spellStart"/>
       <w:r>
         <w:rPr>
           <w:szCs w:val="28"/>
@@ -7480,12 +8176,14 @@
         </w:rPr>
         <w:t>ru</w:t>
       </w:r>
+      <w:proofErr w:type="spellEnd"/>
       <w:r>
         <w:rPr>
           <w:szCs w:val="28"/>
         </w:rPr>
         <w:t>/</w:t>
       </w:r>
+      <w:proofErr w:type="spellStart"/>
       <w:r>
         <w:rPr>
           <w:szCs w:val="28"/>
@@ -7493,6 +8191,7 @@
         </w:rPr>
         <w:t>ru</w:t>
       </w:r>
+      <w:proofErr w:type="spellEnd"/>
       <w:r>
         <w:rPr>
           <w:szCs w:val="28"/>
@@ -7512,6 +8211,7 @@
         </w:rPr>
         <w:t>/</w:t>
       </w:r>
+      <w:proofErr w:type="spellStart"/>
       <w:r>
         <w:rPr>
           <w:szCs w:val="28"/>
@@ -7519,6 +8219,7 @@
         </w:rPr>
         <w:t>msk</w:t>
       </w:r>
+      <w:proofErr w:type="spellEnd"/>
       <w:r>
         <w:rPr>
           <w:szCs w:val="28"/>
@@ -7567,12 +8268,30 @@
           <w:lang w:val="en-US"/>
         </w:rPr>
       </w:pPr>
-      <w:r>
-        <w:rPr>
-          <w:szCs w:val="28"/>
-          <w:lang w:val="en-US"/>
-        </w:rPr>
-        <w:t xml:space="preserve">S.K.Das, R.M. Butler </w:t>
+      <w:proofErr w:type="spellStart"/>
+      <w:r>
+        <w:rPr>
+          <w:szCs w:val="28"/>
+          <w:lang w:val="en-US"/>
+        </w:rPr>
+        <w:t>S.</w:t>
+      </w:r>
+      <w:proofErr w:type="gramStart"/>
+      <w:r>
+        <w:rPr>
+          <w:szCs w:val="28"/>
+          <w:lang w:val="en-US"/>
+        </w:rPr>
+        <w:t>K.Das</w:t>
+      </w:r>
+      <w:proofErr w:type="spellEnd"/>
+      <w:proofErr w:type="gramEnd"/>
+      <w:r>
+        <w:rPr>
+          <w:szCs w:val="28"/>
+          <w:lang w:val="en-US"/>
+        </w:rPr>
+        <w:t xml:space="preserve">, R.M. Butler </w:t>
       </w:r>
       <w:r>
         <w:rPr>
@@ -7586,7 +8305,23 @@
           <w:szCs w:val="28"/>
           <w:lang w:val="en-US"/>
         </w:rPr>
-        <w:t xml:space="preserve"> /  S.K.Das, R.M. Butler  // </w:t>
+        <w:t xml:space="preserve"> /  </w:t>
+      </w:r>
+      <w:proofErr w:type="spellStart"/>
+      <w:r>
+        <w:rPr>
+          <w:szCs w:val="28"/>
+          <w:lang w:val="en-US"/>
+        </w:rPr>
+        <w:t>S.K.Das</w:t>
+      </w:r>
+      <w:proofErr w:type="spellEnd"/>
+      <w:r>
+        <w:rPr>
+          <w:szCs w:val="28"/>
+          <w:lang w:val="en-US"/>
+        </w:rPr>
+        <w:t xml:space="preserve">, R.M. Butler  // </w:t>
       </w:r>
       <w:r>
         <w:rPr>
@@ -7731,7 +8466,48 @@
           <w:szCs w:val="28"/>
           <w:lang w:val="en-US"/>
         </w:rPr>
-        <w:t>. Holmes, J.A., Barkve,T. and Lund, O.: “Application of a Multisegment Well Model to Simulate Flow in Advanced Wells”, SPE 50646, SPE European Petroleum Conference, The Hague, October 1998</w:t>
+        <w:t xml:space="preserve">. Holmes, J.A., </w:t>
+      </w:r>
+      <w:proofErr w:type="spellStart"/>
+      <w:proofErr w:type="gramStart"/>
+      <w:r>
+        <w:rPr>
+          <w:szCs w:val="28"/>
+          <w:lang w:val="en-US"/>
+        </w:rPr>
+        <w:t>Barkve,T</w:t>
+      </w:r>
+      <w:proofErr w:type="spellEnd"/>
+      <w:r>
+        <w:rPr>
+          <w:szCs w:val="28"/>
+          <w:lang w:val="en-US"/>
+        </w:rPr>
+        <w:t>.</w:t>
+      </w:r>
+      <w:proofErr w:type="gramEnd"/>
+      <w:r>
+        <w:rPr>
+          <w:szCs w:val="28"/>
+          <w:lang w:val="en-US"/>
+        </w:rPr>
+        <w:t xml:space="preserve"> and Lund, O.: “Application of a </w:t>
+      </w:r>
+      <w:proofErr w:type="spellStart"/>
+      <w:r>
+        <w:rPr>
+          <w:szCs w:val="28"/>
+          <w:lang w:val="en-US"/>
+        </w:rPr>
+        <w:t>Multisegment</w:t>
+      </w:r>
+      <w:proofErr w:type="spellEnd"/>
+      <w:r>
+        <w:rPr>
+          <w:szCs w:val="28"/>
+          <w:lang w:val="en-US"/>
+        </w:rPr>
+        <w:t xml:space="preserve"> Well Model to Simulate Flow in Advanced Wells”, SPE 50646, SPE European Petroleum Conference, The Hague, October 1998</w:t>
       </w:r>
     </w:p>
     <w:p>
@@ -7754,7 +8530,103 @@
           <w:szCs w:val="28"/>
           <w:lang w:val="en-US"/>
         </w:rPr>
-        <w:t>Gokhan Coskuner, Consultant; Haibo Huang, InnoTech Alberta, Inc. Enhanced Oil Recovery in Post-CHOPS Cold Heavy Oil Production with Sand Heavy Oil Reservoirs of Alberta and Saskatchewan Part 1: Field Piloting of Mild Heating Technologies / Gokhan Coskuner, Consultant; Haibo Huang, InnoTech Alberta, Inc. /</w:t>
+        <w:t xml:space="preserve">Gokhan </w:t>
+      </w:r>
+      <w:proofErr w:type="spellStart"/>
+      <w:r>
+        <w:rPr>
+          <w:szCs w:val="28"/>
+          <w:lang w:val="en-US"/>
+        </w:rPr>
+        <w:t>Coskuner</w:t>
+      </w:r>
+      <w:proofErr w:type="spellEnd"/>
+      <w:r>
+        <w:rPr>
+          <w:szCs w:val="28"/>
+          <w:lang w:val="en-US"/>
+        </w:rPr>
+        <w:t xml:space="preserve">, Consultant; </w:t>
+      </w:r>
+      <w:proofErr w:type="spellStart"/>
+      <w:r>
+        <w:rPr>
+          <w:szCs w:val="28"/>
+          <w:lang w:val="en-US"/>
+        </w:rPr>
+        <w:t>Haibo</w:t>
+      </w:r>
+      <w:proofErr w:type="spellEnd"/>
+      <w:r>
+        <w:rPr>
+          <w:szCs w:val="28"/>
+          <w:lang w:val="en-US"/>
+        </w:rPr>
+        <w:t xml:space="preserve"> Huang, </w:t>
+      </w:r>
+      <w:proofErr w:type="spellStart"/>
+      <w:r>
+        <w:rPr>
+          <w:szCs w:val="28"/>
+          <w:lang w:val="en-US"/>
+        </w:rPr>
+        <w:t>InnoTech</w:t>
+      </w:r>
+      <w:proofErr w:type="spellEnd"/>
+      <w:r>
+        <w:rPr>
+          <w:szCs w:val="28"/>
+          <w:lang w:val="en-US"/>
+        </w:rPr>
+        <w:t xml:space="preserve"> Alberta, Inc. Enhanced Oil Recovery in Post-CHOPS Cold Heavy Oil Production with Sand Heavy Oil Reservoirs of Alberta and Saskatchewan Part 1: Field Piloting of Mild Heating Technologies / Gokhan </w:t>
+      </w:r>
+      <w:proofErr w:type="spellStart"/>
+      <w:r>
+        <w:rPr>
+          <w:szCs w:val="28"/>
+          <w:lang w:val="en-US"/>
+        </w:rPr>
+        <w:t>Coskuner</w:t>
+      </w:r>
+      <w:proofErr w:type="spellEnd"/>
+      <w:r>
+        <w:rPr>
+          <w:szCs w:val="28"/>
+          <w:lang w:val="en-US"/>
+        </w:rPr>
+        <w:t xml:space="preserve">, Consultant; </w:t>
+      </w:r>
+      <w:proofErr w:type="spellStart"/>
+      <w:r>
+        <w:rPr>
+          <w:szCs w:val="28"/>
+          <w:lang w:val="en-US"/>
+        </w:rPr>
+        <w:t>Haibo</w:t>
+      </w:r>
+      <w:proofErr w:type="spellEnd"/>
+      <w:r>
+        <w:rPr>
+          <w:szCs w:val="28"/>
+          <w:lang w:val="en-US"/>
+        </w:rPr>
+        <w:t xml:space="preserve"> Huang, </w:t>
+      </w:r>
+      <w:proofErr w:type="spellStart"/>
+      <w:r>
+        <w:rPr>
+          <w:szCs w:val="28"/>
+          <w:lang w:val="en-US"/>
+        </w:rPr>
+        <w:t>InnoTech</w:t>
+      </w:r>
+      <w:proofErr w:type="spellEnd"/>
+      <w:r>
+        <w:rPr>
+          <w:szCs w:val="28"/>
+          <w:lang w:val="en-US"/>
+        </w:rPr>
+        <w:t xml:space="preserve"> Alberta, Inc. /</w:t>
       </w:r>
       <w:r>
         <w:rPr>
@@ -7768,8 +8640,25 @@
           <w:szCs w:val="28"/>
           <w:lang w:val="en-US"/>
         </w:rPr>
-        <w:t xml:space="preserve"> Canada Heavy Oil Techncial </w:t>
-      </w:r>
+        <w:t xml:space="preserve"> Canada Heavy Oil </w:t>
+      </w:r>
+      <w:proofErr w:type="spellStart"/>
+      <w:r>
+        <w:rPr>
+          <w:szCs w:val="28"/>
+          <w:lang w:val="en-US"/>
+        </w:rPr>
+        <w:t>Techncial</w:t>
+      </w:r>
+      <w:proofErr w:type="spellEnd"/>
+      <w:r>
+        <w:rPr>
+          <w:szCs w:val="28"/>
+          <w:lang w:val="en-US"/>
+        </w:rPr>
+        <w:t xml:space="preserve"> </w:t>
+      </w:r>
+      <w:proofErr w:type="gramStart"/>
       <w:r>
         <w:rPr>
           <w:szCs w:val="28"/>
@@ -7784,6 +8673,7 @@
         </w:rPr>
         <w:t>,</w:t>
       </w:r>
+      <w:proofErr w:type="gramEnd"/>
       <w:r>
         <w:rPr>
           <w:szCs w:val="28"/>
@@ -7812,15 +8702,40 @@
           <w:szCs w:val="28"/>
           <w:lang w:val="en-US"/>
         </w:rPr>
-        <w:t xml:space="preserve">Da Zhu, RGL Reservoir Management Inc.; Gary Bunio, Suncor Energy; Ian D. Gates Phased Heating and Solvent Injection to Enhance Recovery of Heavy Oil </w:t>
-      </w:r>
-      <w:r>
-        <w:rPr>
-          <w:szCs w:val="28"/>
-          <w:lang w:val="en-US"/>
-        </w:rPr>
         <w:lastRenderedPageBreak/>
-        <w:t xml:space="preserve">and Bitumen / Da Zhu, RGL Reservoir Management Inc.; Gary Bunio, Suncor Energy; Ian D. </w:t>
+        <w:t xml:space="preserve">Da Zhu, RGL Reservoir Management Inc.; Gary </w:t>
+      </w:r>
+      <w:proofErr w:type="spellStart"/>
+      <w:r>
+        <w:rPr>
+          <w:szCs w:val="28"/>
+          <w:lang w:val="en-US"/>
+        </w:rPr>
+        <w:t>Bunio</w:t>
+      </w:r>
+      <w:proofErr w:type="spellEnd"/>
+      <w:r>
+        <w:rPr>
+          <w:szCs w:val="28"/>
+          <w:lang w:val="en-US"/>
+        </w:rPr>
+        <w:t xml:space="preserve">, Suncor Energy; Ian D. Gates Phased Heating and Solvent Injection to Enhance Recovery of Heavy Oil and Bitumen / Da Zhu, RGL Reservoir Management Inc.; Gary </w:t>
+      </w:r>
+      <w:proofErr w:type="spellStart"/>
+      <w:r>
+        <w:rPr>
+          <w:szCs w:val="28"/>
+          <w:lang w:val="en-US"/>
+        </w:rPr>
+        <w:t>Bunio</w:t>
+      </w:r>
+      <w:proofErr w:type="spellEnd"/>
+      <w:r>
+        <w:rPr>
+          <w:szCs w:val="28"/>
+          <w:lang w:val="en-US"/>
+        </w:rPr>
+        <w:t xml:space="preserve">, Suncor Energy; Ian D. </w:t>
       </w:r>
       <w:r>
         <w:rPr>
@@ -7834,7 +8749,25 @@
           <w:szCs w:val="28"/>
           <w:lang w:val="en-US"/>
         </w:rPr>
-        <w:t>/ SPE EOR Conference at Oil and Gas West Asia held in Muscat. — Oman:SPE, 2016.</w:t>
+        <w:t xml:space="preserve">/ SPE EOR Conference at Oil and Gas West Asia held in Muscat. — </w:t>
+      </w:r>
+      <w:proofErr w:type="spellStart"/>
+      <w:proofErr w:type="gramStart"/>
+      <w:r>
+        <w:rPr>
+          <w:szCs w:val="28"/>
+          <w:lang w:val="en-US"/>
+        </w:rPr>
+        <w:t>Oman:SPE</w:t>
+      </w:r>
+      <w:proofErr w:type="spellEnd"/>
+      <w:proofErr w:type="gramEnd"/>
+      <w:r>
+        <w:rPr>
+          <w:szCs w:val="28"/>
+          <w:lang w:val="en-US"/>
+        </w:rPr>
+        <w:t>, 2016.</w:t>
       </w:r>
     </w:p>
     <w:p>
@@ -7894,7 +8827,23 @@
           <w:szCs w:val="28"/>
           <w:lang w:val="en-US"/>
         </w:rPr>
-        <w:t>Franck Diedro, University of Calgary; Jonathan Bryan, Sergey Kryuchkov, and Apostolos</w:t>
+        <w:t xml:space="preserve">Franck </w:t>
+      </w:r>
+      <w:proofErr w:type="spellStart"/>
+      <w:r>
+        <w:rPr>
+          <w:szCs w:val="28"/>
+          <w:lang w:val="en-US"/>
+        </w:rPr>
+        <w:t>Diedro</w:t>
+      </w:r>
+      <w:proofErr w:type="spellEnd"/>
+      <w:r>
+        <w:rPr>
+          <w:szCs w:val="28"/>
+          <w:lang w:val="en-US"/>
+        </w:rPr>
+        <w:t>, University of Calgary; Jonathan Bryan, Sergey Kryuchkov, and Apostolos</w:t>
       </w:r>
       <w:r>
         <w:rPr>
@@ -7908,7 +8857,41 @@
           <w:szCs w:val="28"/>
           <w:lang w:val="en-US"/>
         </w:rPr>
-        <w:t xml:space="preserve"> Kantzas Evaluation of Diffusion of Light Hydrocarbon Solvents in Bitumen // SPE Canada Heavy Oil Technical Conference. — Calgary:SPE, 2015.</w:t>
+        <w:t xml:space="preserve"> </w:t>
+      </w:r>
+      <w:proofErr w:type="spellStart"/>
+      <w:r>
+        <w:rPr>
+          <w:szCs w:val="28"/>
+          <w:lang w:val="en-US"/>
+        </w:rPr>
+        <w:t>Kantzas</w:t>
+      </w:r>
+      <w:proofErr w:type="spellEnd"/>
+      <w:r>
+        <w:rPr>
+          <w:szCs w:val="28"/>
+          <w:lang w:val="en-US"/>
+        </w:rPr>
+        <w:t xml:space="preserve"> Evaluation of Diffusion of Light Hydrocarbon Solvents in Bitumen // SPE Canada Heavy Oil Technical Conference. — </w:t>
+      </w:r>
+      <w:proofErr w:type="spellStart"/>
+      <w:proofErr w:type="gramStart"/>
+      <w:r>
+        <w:rPr>
+          <w:szCs w:val="28"/>
+          <w:lang w:val="en-US"/>
+        </w:rPr>
+        <w:t>Calgary:SPE</w:t>
+      </w:r>
+      <w:proofErr w:type="spellEnd"/>
+      <w:proofErr w:type="gramEnd"/>
+      <w:r>
+        <w:rPr>
+          <w:szCs w:val="28"/>
+          <w:lang w:val="en-US"/>
+        </w:rPr>
+        <w:t>, 2015.</w:t>
       </w:r>
     </w:p>
     <w:p>
@@ -7931,7 +8914,57 @@
           <w:szCs w:val="28"/>
           <w:lang w:val="en-US"/>
         </w:rPr>
-        <w:t>Bita Bayestehparvin, Jalal Abedi, and S. M. Farouq Ali Non-Equilibrium Reservoir Simulation of Solvent-Steam Processes, Based on Mass and Heat Transfer Inside a Pore / Bita Bayestehparvin, Jalal Abedi, and S. M. Farouq Ali // SPE Reservoir Simulation Conference. Montgomery:SPE, 2017.</w:t>
+        <w:t xml:space="preserve">Bita </w:t>
+      </w:r>
+      <w:proofErr w:type="spellStart"/>
+      <w:r>
+        <w:rPr>
+          <w:szCs w:val="28"/>
+          <w:lang w:val="en-US"/>
+        </w:rPr>
+        <w:t>Bayestehparvin</w:t>
+      </w:r>
+      <w:proofErr w:type="spellEnd"/>
+      <w:r>
+        <w:rPr>
+          <w:szCs w:val="28"/>
+          <w:lang w:val="en-US"/>
+        </w:rPr>
+        <w:t xml:space="preserve">, Jalal Abedi, and S. M. Farouq Ali Non-Equilibrium Reservoir Simulation of Solvent-Steam Processes, Based on Mass and Heat Transfer Inside a Pore / Bita </w:t>
+      </w:r>
+      <w:proofErr w:type="spellStart"/>
+      <w:r>
+        <w:rPr>
+          <w:szCs w:val="28"/>
+          <w:lang w:val="en-US"/>
+        </w:rPr>
+        <w:t>Bayestehparvin</w:t>
+      </w:r>
+      <w:proofErr w:type="spellEnd"/>
+      <w:r>
+        <w:rPr>
+          <w:szCs w:val="28"/>
+          <w:lang w:val="en-US"/>
+        </w:rPr>
+        <w:t xml:space="preserve">, Jalal Abedi, and S. M. Farouq Ali // SPE Reservoir Simulation Conference. </w:t>
+      </w:r>
+      <w:proofErr w:type="spellStart"/>
+      <w:proofErr w:type="gramStart"/>
+      <w:r>
+        <w:rPr>
+          <w:szCs w:val="28"/>
+          <w:lang w:val="en-US"/>
+        </w:rPr>
+        <w:t>Montgomery:SPE</w:t>
+      </w:r>
+      <w:proofErr w:type="spellEnd"/>
+      <w:proofErr w:type="gramEnd"/>
+      <w:r>
+        <w:rPr>
+          <w:szCs w:val="28"/>
+          <w:lang w:val="en-US"/>
+        </w:rPr>
+        <w:t>, 2017.</w:t>
       </w:r>
     </w:p>
     <w:p>
@@ -7954,7 +8987,23 @@
           <w:szCs w:val="28"/>
           <w:lang w:val="en-US"/>
         </w:rPr>
-        <w:t xml:space="preserve">Hamed Reza Motahhari, Rahman Khaledi </w:t>
+        <w:t xml:space="preserve">Hamed Reza </w:t>
+      </w:r>
+      <w:proofErr w:type="spellStart"/>
+      <w:r>
+        <w:rPr>
+          <w:szCs w:val="28"/>
+          <w:lang w:val="en-US"/>
+        </w:rPr>
+        <w:t>Motahhari</w:t>
+      </w:r>
+      <w:proofErr w:type="spellEnd"/>
+      <w:r>
+        <w:rPr>
+          <w:szCs w:val="28"/>
+          <w:lang w:val="en-US"/>
+        </w:rPr>
+        <w:t xml:space="preserve">, Rahman Khaledi </w:t>
       </w:r>
       <w:r>
         <w:rPr>
@@ -7996,7 +9045,25 @@
           <w:szCs w:val="28"/>
           <w:lang w:val="en-US"/>
         </w:rPr>
-        <w:t xml:space="preserve"> — Calgary:SPE, 2018. </w:t>
+        <w:t xml:space="preserve"> — </w:t>
+      </w:r>
+      <w:proofErr w:type="spellStart"/>
+      <w:proofErr w:type="gramStart"/>
+      <w:r>
+        <w:rPr>
+          <w:szCs w:val="28"/>
+          <w:lang w:val="en-US"/>
+        </w:rPr>
+        <w:t>Calgary:SPE</w:t>
+      </w:r>
+      <w:proofErr w:type="spellEnd"/>
+      <w:proofErr w:type="gramEnd"/>
+      <w:r>
+        <w:rPr>
+          <w:szCs w:val="28"/>
+          <w:lang w:val="en-US"/>
+        </w:rPr>
+        <w:t xml:space="preserve">, 2018. </w:t>
       </w:r>
     </w:p>
     <w:p>
@@ -8019,7 +9086,39 @@
           <w:szCs w:val="28"/>
           <w:lang w:val="en-US"/>
         </w:rPr>
-        <w:t>Rahman Khaledi and Hamed Reza Motahhari, Thomas J. Boone, Chen Fang, Adam S. Coutee Azeotropic Heated Vapour Extraction- A New Thermal-Solvent Assisted Gravity Drainage Recovery Process // SPE Canada Heavy Oil Technical Conference. - Calgary: SPE, 2018</w:t>
+        <w:t xml:space="preserve">Rahman Khaledi and Hamed Reza </w:t>
+      </w:r>
+      <w:proofErr w:type="spellStart"/>
+      <w:r>
+        <w:rPr>
+          <w:szCs w:val="28"/>
+          <w:lang w:val="en-US"/>
+        </w:rPr>
+        <w:t>Motahhari</w:t>
+      </w:r>
+      <w:proofErr w:type="spellEnd"/>
+      <w:r>
+        <w:rPr>
+          <w:szCs w:val="28"/>
+          <w:lang w:val="en-US"/>
+        </w:rPr>
+        <w:t xml:space="preserve">, Thomas J. Boone, Chen Fang, Adam S. Coutee Azeotropic Heated </w:t>
+      </w:r>
+      <w:proofErr w:type="spellStart"/>
+      <w:r>
+        <w:rPr>
+          <w:szCs w:val="28"/>
+          <w:lang w:val="en-US"/>
+        </w:rPr>
+        <w:t>Vapour</w:t>
+      </w:r>
+      <w:proofErr w:type="spellEnd"/>
+      <w:r>
+        <w:rPr>
+          <w:szCs w:val="28"/>
+          <w:lang w:val="en-US"/>
+        </w:rPr>
+        <w:t xml:space="preserve"> Extraction- A New Thermal-Solvent Assisted Gravity Drainage Recovery Process // SPE Canada Heavy Oil Technical Conference. - Calgary: SPE, 2018</w:t>
       </w:r>
     </w:p>
     <w:p>
@@ -8079,7 +9178,23 @@
           <w:szCs w:val="28"/>
           <w:lang w:val="en-US"/>
         </w:rPr>
-        <w:t>Ilyas Al-Kindi, Tayfun Babadagli, Revisiting Kelvin Equation for Accurate Modeling of Pore Scale Thermodynamics of Different Solvent Gases // SPE Western Regional Meeting. - San Jose: SPE, 2019</w:t>
+        <w:t xml:space="preserve">Ilyas Al-Kindi, Tayfun </w:t>
+      </w:r>
+      <w:proofErr w:type="spellStart"/>
+      <w:r>
+        <w:rPr>
+          <w:szCs w:val="28"/>
+          <w:lang w:val="en-US"/>
+        </w:rPr>
+        <w:t>Babadagli</w:t>
+      </w:r>
+      <w:proofErr w:type="spellEnd"/>
+      <w:r>
+        <w:rPr>
+          <w:szCs w:val="28"/>
+          <w:lang w:val="en-US"/>
+        </w:rPr>
+        <w:t>, Revisiting Kelvin Equation for Accurate Modeling of Pore Scale Thermodynamics of Different Solvent Gases // SPE Western Regional Meeting. - San Jose: SPE, 2019</w:t>
       </w:r>
     </w:p>
     <w:p>
@@ -8102,15 +9217,56 @@
           <w:szCs w:val="28"/>
           <w:lang w:val="en-US"/>
         </w:rPr>
-        <w:t xml:space="preserve">Kelvin D. Knorr, SPE, Muhammad Imran Solvent Chamber Development in 3D Physical Model Experiments of Solvent Vapour Extraction Processes (SVX) With Various Permeabilities and Solvent Vapour Qualities vin Equation for </w:t>
-      </w:r>
-      <w:r>
-        <w:rPr>
-          <w:szCs w:val="28"/>
-          <w:lang w:val="en-US"/>
-        </w:rPr>
         <w:lastRenderedPageBreak/>
-        <w:t>Accurate Modeling of Pore Scale Thermodynamics of Different Solvent Gases // Canadian Unconventional Resources Conference. - Calgary: SPE, 2011</w:t>
+        <w:t xml:space="preserve">Kelvin D. Knorr, SPE, Muhammad Imran Solvent Chamber Development in 3D Physical Model Experiments of Solvent </w:t>
+      </w:r>
+      <w:proofErr w:type="spellStart"/>
+      <w:r>
+        <w:rPr>
+          <w:szCs w:val="28"/>
+          <w:lang w:val="en-US"/>
+        </w:rPr>
+        <w:t>Vapour</w:t>
+      </w:r>
+      <w:proofErr w:type="spellEnd"/>
+      <w:r>
+        <w:rPr>
+          <w:szCs w:val="28"/>
+          <w:lang w:val="en-US"/>
+        </w:rPr>
+        <w:t xml:space="preserve"> Extraction Processes (SVX) With Various Permeabilities and Solvent </w:t>
+      </w:r>
+      <w:proofErr w:type="spellStart"/>
+      <w:r>
+        <w:rPr>
+          <w:szCs w:val="28"/>
+          <w:lang w:val="en-US"/>
+        </w:rPr>
+        <w:t>Vapour</w:t>
+      </w:r>
+      <w:proofErr w:type="spellEnd"/>
+      <w:r>
+        <w:rPr>
+          <w:szCs w:val="28"/>
+          <w:lang w:val="en-US"/>
+        </w:rPr>
+        <w:t xml:space="preserve"> Qualities </w:t>
+      </w:r>
+      <w:proofErr w:type="gramStart"/>
+      <w:r>
+        <w:rPr>
+          <w:szCs w:val="28"/>
+          <w:lang w:val="en-US"/>
+        </w:rPr>
+        <w:t>vin</w:t>
+      </w:r>
+      <w:proofErr w:type="gramEnd"/>
+      <w:r>
+        <w:rPr>
+          <w:szCs w:val="28"/>
+          <w:lang w:val="en-US"/>
+        </w:rPr>
+        <w:t xml:space="preserve"> Equation for Accurate Modeling of Pore Scale Thermodynamics of Different Solvent Gases // Canadian Unconventional Resources Conference. - Calgary: SPE, 2011</w:t>
       </w:r>
     </w:p>
     <w:p>
@@ -8131,7 +9287,35 @@
         <w:rPr>
           <w:szCs w:val="28"/>
         </w:rPr>
-        <w:t>А.Б. Шабаров, С.А. Заночуев Метод расчета изменения компонентного и фазового состава газоконденсатной смеси в призабойной зоне пласта // Вестник Тюменского государственного университета. - 2015. - С. 5-10.</w:t>
+        <w:t xml:space="preserve">А.Б. </w:t>
+      </w:r>
+      <w:proofErr w:type="spellStart"/>
+      <w:r>
+        <w:rPr>
+          <w:szCs w:val="28"/>
+        </w:rPr>
+        <w:t>Шабаров</w:t>
+      </w:r>
+      <w:proofErr w:type="spellEnd"/>
+      <w:r>
+        <w:rPr>
+          <w:szCs w:val="28"/>
+        </w:rPr>
+        <w:t xml:space="preserve">, С.А. </w:t>
+      </w:r>
+      <w:proofErr w:type="spellStart"/>
+      <w:r>
+        <w:rPr>
+          <w:szCs w:val="28"/>
+        </w:rPr>
+        <w:t>Заночуев</w:t>
+      </w:r>
+      <w:proofErr w:type="spellEnd"/>
+      <w:r>
+        <w:rPr>
+          <w:szCs w:val="28"/>
+        </w:rPr>
+        <w:t xml:space="preserve"> Метод расчета изменения компонентного и фазового состава газоконденсатной смеси в призабойной зоне пласта // Вестник Тюменского государственного университета. - 2015. - С. 5-10.</w:t>
       </w:r>
     </w:p>
     <w:p>
@@ -8209,7 +9393,21 @@
         <w:rPr>
           <w:szCs w:val="28"/>
         </w:rPr>
-        <w:t>етодика создания и адаптации термогидродинамических моделей разработки туронских газовых залежей на основе гидродинамических моделей изотермической фильтрации для прогнозирования термобарических условий углеводородного сырья при их разработке</w:t>
+        <w:t xml:space="preserve">етодика создания и адаптации термогидродинамических моделей разработки </w:t>
+      </w:r>
+      <w:proofErr w:type="spellStart"/>
+      <w:r>
+        <w:rPr>
+          <w:szCs w:val="28"/>
+        </w:rPr>
+        <w:t>туронских</w:t>
+      </w:r>
+      <w:proofErr w:type="spellEnd"/>
+      <w:r>
+        <w:rPr>
+          <w:szCs w:val="28"/>
+        </w:rPr>
+        <w:t xml:space="preserve"> газовых залежей на основе гидродинамических моделей изотермической фильтрации для прогнозирования термобарических условий углеводородного сырья при их разработке</w:t>
       </w:r>
       <w:r>
         <w:rPr>
@@ -8248,7 +9446,21 @@
         <w:rPr>
           <w:szCs w:val="28"/>
         </w:rPr>
-        <w:t>Рок Флоу Динамикс Техническое руководство. - стр.451 изд. - 2024. - 4389 с.</w:t>
+        <w:t xml:space="preserve">Рок Флоу </w:t>
+      </w:r>
+      <w:proofErr w:type="spellStart"/>
+      <w:r>
+        <w:rPr>
+          <w:szCs w:val="28"/>
+        </w:rPr>
+        <w:t>Динамикс</w:t>
+      </w:r>
+      <w:proofErr w:type="spellEnd"/>
+      <w:r>
+        <w:rPr>
+          <w:szCs w:val="28"/>
+        </w:rPr>
+        <w:t xml:space="preserve"> Техническое руководство. - стр.451 изд. - 2024. - 4389 с.</w:t>
       </w:r>
     </w:p>
     <w:p>
@@ -8350,7 +9562,21 @@
         <w:rPr>
           <w:szCs w:val="28"/>
         </w:rPr>
-        <w:t>Определение глубины газогидратообразования в нефтяных скважинах с учетом режима ее работы и состава попутного газа // Вестник ТюмГУ. - Тюмень: 2015. - С. 22-28.</w:t>
+        <w:t xml:space="preserve">Определение глубины </w:t>
+      </w:r>
+      <w:proofErr w:type="spellStart"/>
+      <w:r>
+        <w:rPr>
+          <w:szCs w:val="28"/>
+        </w:rPr>
+        <w:t>газогидратообразования</w:t>
+      </w:r>
+      <w:proofErr w:type="spellEnd"/>
+      <w:r>
+        <w:rPr>
+          <w:szCs w:val="28"/>
+        </w:rPr>
+        <w:t xml:space="preserve"> в нефтяных скважинах с учетом режима ее работы и состава попутного газа // Вестник ТюмГУ. - Тюмень: 2015. - С. 22-28.</w:t>
       </w:r>
     </w:p>
     <w:p>
@@ -8377,7 +9603,21 @@
         <w:rPr>
           <w:szCs w:val="28"/>
         </w:rPr>
-        <w:t>.Ш. Шагапов,</w:t>
+        <w:t xml:space="preserve">.Ш. </w:t>
+      </w:r>
+      <w:proofErr w:type="spellStart"/>
+      <w:r>
+        <w:rPr>
+          <w:szCs w:val="28"/>
+        </w:rPr>
+        <w:t>Шагапов</w:t>
+      </w:r>
+      <w:proofErr w:type="spellEnd"/>
+      <w:r>
+        <w:rPr>
+          <w:szCs w:val="28"/>
+        </w:rPr>
+        <w:t>,</w:t>
       </w:r>
       <w:r>
         <w:rPr>
@@ -8397,11 +9637,19 @@
         </w:rPr>
         <w:t xml:space="preserve"> </w:t>
       </w:r>
-      <w:r>
-        <w:rPr>
-          <w:szCs w:val="28"/>
-        </w:rPr>
-        <w:t>Ялаев, О.А.</w:t>
+      <w:proofErr w:type="spellStart"/>
+      <w:r>
+        <w:rPr>
+          <w:szCs w:val="28"/>
+        </w:rPr>
+        <w:t>Ялаев</w:t>
+      </w:r>
+      <w:proofErr w:type="spellEnd"/>
+      <w:r>
+        <w:rPr>
+          <w:szCs w:val="28"/>
+        </w:rPr>
+        <w:t>, О.А.</w:t>
       </w:r>
       <w:r>
         <w:rPr>
@@ -8409,17 +9657,33 @@
         </w:rPr>
         <w:t xml:space="preserve"> </w:t>
       </w:r>
+      <w:proofErr w:type="spellStart"/>
       <w:r>
         <w:rPr>
           <w:szCs w:val="28"/>
         </w:rPr>
         <w:t>Шепелькевич</w:t>
       </w:r>
-      <w:r>
-        <w:rPr>
-          <w:szCs w:val="28"/>
-        </w:rPr>
-        <w:t xml:space="preserve"> Период индукции гидратообразования при контакте газа и воды // Вестник ТюмГУ. - Тюмень: 2015. - С. 50-58.</w:t>
+      <w:proofErr w:type="spellEnd"/>
+      <w:r>
+        <w:rPr>
+          <w:szCs w:val="28"/>
+        </w:rPr>
+        <w:t xml:space="preserve"> Период индукции </w:t>
+      </w:r>
+      <w:proofErr w:type="spellStart"/>
+      <w:r>
+        <w:rPr>
+          <w:szCs w:val="28"/>
+        </w:rPr>
+        <w:t>гидратообразования</w:t>
+      </w:r>
+      <w:proofErr w:type="spellEnd"/>
+      <w:r>
+        <w:rPr>
+          <w:szCs w:val="28"/>
+        </w:rPr>
+        <w:t xml:space="preserve"> при контакте газа и воды // Вестник ТюмГУ. - Тюмень: 2015. - С. 50-58.</w:t>
       </w:r>
     </w:p>
     <w:p>
@@ -8436,11 +9700,47 @@
           <w:szCs w:val="28"/>
         </w:rPr>
       </w:pPr>
-      <w:r>
-        <w:rPr>
-          <w:szCs w:val="28"/>
-        </w:rPr>
-        <w:t>Шагапов В.Ш., Чиглинцева А. С., Русинов А.А. Описание гидрадинамических и температурных полей при разработке газогидратных пластов // Вестник ТюмГУ. - Тюмень: 2015. - С. 84-91.</w:t>
+      <w:proofErr w:type="spellStart"/>
+      <w:r>
+        <w:rPr>
+          <w:szCs w:val="28"/>
+        </w:rPr>
+        <w:t>Шагапов</w:t>
+      </w:r>
+      <w:proofErr w:type="spellEnd"/>
+      <w:r>
+        <w:rPr>
+          <w:szCs w:val="28"/>
+        </w:rPr>
+        <w:t xml:space="preserve"> В.Ш., </w:t>
+      </w:r>
+      <w:proofErr w:type="spellStart"/>
+      <w:r>
+        <w:rPr>
+          <w:szCs w:val="28"/>
+        </w:rPr>
+        <w:t>Чиглинцева</w:t>
+      </w:r>
+      <w:proofErr w:type="spellEnd"/>
+      <w:r>
+        <w:rPr>
+          <w:szCs w:val="28"/>
+        </w:rPr>
+        <w:t xml:space="preserve"> А. С., Русинов А.А. Описание </w:t>
+      </w:r>
+      <w:proofErr w:type="spellStart"/>
+      <w:r>
+        <w:rPr>
+          <w:szCs w:val="28"/>
+        </w:rPr>
+        <w:t>гидрадинамических</w:t>
+      </w:r>
+      <w:proofErr w:type="spellEnd"/>
+      <w:r>
+        <w:rPr>
+          <w:szCs w:val="28"/>
+        </w:rPr>
+        <w:t xml:space="preserve"> и температурных полей при разработке газогидратных пластов // Вестник ТюмГУ. - Тюмень: 2015. - С. 84-91.</w:t>
       </w:r>
     </w:p>
     <w:p>
@@ -8461,7 +9761,22 @@
         <w:rPr>
           <w:szCs w:val="28"/>
         </w:rPr>
-        <w:t>RFD Обзор модулей tNavigator. - www.rfdyn.ru, 2022. - 26 с.</w:t>
+        <w:lastRenderedPageBreak/>
+        <w:t xml:space="preserve">RFD Обзор модулей </w:t>
+      </w:r>
+      <w:proofErr w:type="spellStart"/>
+      <w:r>
+        <w:rPr>
+          <w:szCs w:val="28"/>
+        </w:rPr>
+        <w:t>tNavigator</w:t>
+      </w:r>
+      <w:proofErr w:type="spellEnd"/>
+      <w:r>
+        <w:rPr>
+          <w:szCs w:val="28"/>
+        </w:rPr>
+        <w:t>. - www.rfdyn.ru, 2022. - 26 с.</w:t>
       </w:r>
     </w:p>
     <w:p>
@@ -8482,8 +9797,21 @@
         <w:rPr>
           <w:szCs w:val="28"/>
         </w:rPr>
-        <w:lastRenderedPageBreak/>
-        <w:t>Проблема с закачкой пара в STARS // Petroleum Engineers URL: https://www.petroleumengineers.ru/node/4325?ysclid=m64kf5hju5925364188 (дата обращения: 20.01.2025).</w:t>
+        <w:t xml:space="preserve">Проблема с закачкой пара в STARS // Petroleum </w:t>
+      </w:r>
+      <w:proofErr w:type="spellStart"/>
+      <w:r>
+        <w:rPr>
+          <w:szCs w:val="28"/>
+        </w:rPr>
+        <w:t>Engineers</w:t>
+      </w:r>
+      <w:proofErr w:type="spellEnd"/>
+      <w:r>
+        <w:rPr>
+          <w:szCs w:val="28"/>
+        </w:rPr>
+        <w:t xml:space="preserve"> URL: https://www.petroleumengineers.ru/node/4325?ysclid=m64kf5hju5925364188 (дата обращения: 20.01.2025).</w:t>
       </w:r>
     </w:p>
     <w:p>
@@ -8504,7 +9832,21 @@
         <w:rPr>
           <w:szCs w:val="28"/>
         </w:rPr>
-        <w:t xml:space="preserve">Лобанова О.А., Индрупский И.М. </w:t>
+        <w:t xml:space="preserve">Лобанова О.А., </w:t>
+      </w:r>
+      <w:proofErr w:type="spellStart"/>
+      <w:r>
+        <w:rPr>
+          <w:szCs w:val="28"/>
+        </w:rPr>
+        <w:t>Индрупский</w:t>
+      </w:r>
+      <w:proofErr w:type="spellEnd"/>
+      <w:r>
+        <w:rPr>
+          <w:szCs w:val="28"/>
+        </w:rPr>
+        <w:t xml:space="preserve"> И.М. </w:t>
       </w:r>
       <w:r>
         <w:rPr>
@@ -8522,7 +9864,21 @@
         <w:rPr>
           <w:szCs w:val="28"/>
         </w:rPr>
-        <w:t xml:space="preserve"> // SOCAR Proceedings. - 2023. - №3. - С. 120-130.</w:t>
+        <w:t xml:space="preserve"> // SOCAR </w:t>
+      </w:r>
+      <w:proofErr w:type="spellStart"/>
+      <w:r>
+        <w:rPr>
+          <w:szCs w:val="28"/>
+        </w:rPr>
+        <w:t>Proceedings</w:t>
+      </w:r>
+      <w:proofErr w:type="spellEnd"/>
+      <w:r>
+        <w:rPr>
+          <w:szCs w:val="28"/>
+        </w:rPr>
+        <w:t>. - 2023. - №3. - С. 120-130.</w:t>
       </w:r>
     </w:p>
     <w:sectPr>
@@ -9441,6 +10797,92 @@
     </w:lvl>
   </w:abstractNum>
   <w:abstractNum w:abstractNumId="8" w15:restartNumberingAfterBreak="0">
+    <w:nsid w:val="27262716"/>
+    <w:multiLevelType w:val="hybridMultilevel"/>
+    <w:tmpl w:val="3D8C6F7E"/>
+    <w:lvl w:ilvl="0" w:tplc="0419000F">
+      <w:start w:val="1"/>
+      <w:numFmt w:val="decimal"/>
+      <w:lvlText w:val="%1."/>
+      <w:lvlJc w:val="left"/>
+      <w:pPr>
+        <w:ind w:left="1428" w:hanging="360"/>
+      </w:pPr>
+    </w:lvl>
+    <w:lvl w:ilvl="1" w:tplc="04190019" w:tentative="1">
+      <w:start w:val="1"/>
+      <w:numFmt w:val="lowerLetter"/>
+      <w:lvlText w:val="%2."/>
+      <w:lvlJc w:val="left"/>
+      <w:pPr>
+        <w:ind w:left="2148" w:hanging="360"/>
+      </w:pPr>
+    </w:lvl>
+    <w:lvl w:ilvl="2" w:tplc="0419001B" w:tentative="1">
+      <w:start w:val="1"/>
+      <w:numFmt w:val="lowerRoman"/>
+      <w:lvlText w:val="%3."/>
+      <w:lvlJc w:val="right"/>
+      <w:pPr>
+        <w:ind w:left="2868" w:hanging="180"/>
+      </w:pPr>
+    </w:lvl>
+    <w:lvl w:ilvl="3" w:tplc="0419000F" w:tentative="1">
+      <w:start w:val="1"/>
+      <w:numFmt w:val="decimal"/>
+      <w:lvlText w:val="%4."/>
+      <w:lvlJc w:val="left"/>
+      <w:pPr>
+        <w:ind w:left="3588" w:hanging="360"/>
+      </w:pPr>
+    </w:lvl>
+    <w:lvl w:ilvl="4" w:tplc="04190019" w:tentative="1">
+      <w:start w:val="1"/>
+      <w:numFmt w:val="lowerLetter"/>
+      <w:lvlText w:val="%5."/>
+      <w:lvlJc w:val="left"/>
+      <w:pPr>
+        <w:ind w:left="4308" w:hanging="360"/>
+      </w:pPr>
+    </w:lvl>
+    <w:lvl w:ilvl="5" w:tplc="0419001B" w:tentative="1">
+      <w:start w:val="1"/>
+      <w:numFmt w:val="lowerRoman"/>
+      <w:lvlText w:val="%6."/>
+      <w:lvlJc w:val="right"/>
+      <w:pPr>
+        <w:ind w:left="5028" w:hanging="180"/>
+      </w:pPr>
+    </w:lvl>
+    <w:lvl w:ilvl="6" w:tplc="0419000F" w:tentative="1">
+      <w:start w:val="1"/>
+      <w:numFmt w:val="decimal"/>
+      <w:lvlText w:val="%7."/>
+      <w:lvlJc w:val="left"/>
+      <w:pPr>
+        <w:ind w:left="5748" w:hanging="360"/>
+      </w:pPr>
+    </w:lvl>
+    <w:lvl w:ilvl="7" w:tplc="04190019" w:tentative="1">
+      <w:start w:val="1"/>
+      <w:numFmt w:val="lowerLetter"/>
+      <w:lvlText w:val="%8."/>
+      <w:lvlJc w:val="left"/>
+      <w:pPr>
+        <w:ind w:left="6468" w:hanging="360"/>
+      </w:pPr>
+    </w:lvl>
+    <w:lvl w:ilvl="8" w:tplc="0419001B" w:tentative="1">
+      <w:start w:val="1"/>
+      <w:numFmt w:val="lowerRoman"/>
+      <w:lvlText w:val="%9."/>
+      <w:lvlJc w:val="right"/>
+      <w:pPr>
+        <w:ind w:left="7188" w:hanging="180"/>
+      </w:pPr>
+    </w:lvl>
+  </w:abstractNum>
+  <w:abstractNum w:abstractNumId="9" w15:restartNumberingAfterBreak="0">
     <w:nsid w:val="28CD0957"/>
     <w:multiLevelType w:val="hybridMultilevel"/>
     <w:tmpl w:val="F4B21980"/>
@@ -9553,7 +10995,7 @@
       </w:rPr>
     </w:lvl>
   </w:abstractNum>
-  <w:abstractNum w:abstractNumId="9" w15:restartNumberingAfterBreak="0">
+  <w:abstractNum w:abstractNumId="10" w15:restartNumberingAfterBreak="0">
     <w:nsid w:val="2A6E6CF4"/>
     <w:multiLevelType w:val="hybridMultilevel"/>
     <w:tmpl w:val="1E0E4292"/>
@@ -9642,7 +11084,7 @@
       </w:pPr>
     </w:lvl>
   </w:abstractNum>
-  <w:abstractNum w:abstractNumId="10" w15:restartNumberingAfterBreak="0">
+  <w:abstractNum w:abstractNumId="11" w15:restartNumberingAfterBreak="0">
     <w:nsid w:val="3B277988"/>
     <w:multiLevelType w:val="hybridMultilevel"/>
     <w:tmpl w:val="51582A6A"/>
@@ -9728,7 +11170,7 @@
       </w:pPr>
     </w:lvl>
   </w:abstractNum>
-  <w:abstractNum w:abstractNumId="11" w15:restartNumberingAfterBreak="0">
+  <w:abstractNum w:abstractNumId="12" w15:restartNumberingAfterBreak="0">
     <w:nsid w:val="3C153822"/>
     <w:multiLevelType w:val="hybridMultilevel"/>
     <w:tmpl w:val="5C66473E"/>
@@ -9841,7 +11283,7 @@
       </w:rPr>
     </w:lvl>
   </w:abstractNum>
-  <w:abstractNum w:abstractNumId="12" w15:restartNumberingAfterBreak="0">
+  <w:abstractNum w:abstractNumId="13" w15:restartNumberingAfterBreak="0">
     <w:nsid w:val="3C7A5C62"/>
     <w:multiLevelType w:val="hybridMultilevel"/>
     <w:tmpl w:val="B4082D1C"/>
@@ -9954,7 +11396,7 @@
       </w:rPr>
     </w:lvl>
   </w:abstractNum>
-  <w:abstractNum w:abstractNumId="13" w15:restartNumberingAfterBreak="0">
+  <w:abstractNum w:abstractNumId="14" w15:restartNumberingAfterBreak="0">
     <w:nsid w:val="426D7F50"/>
     <w:multiLevelType w:val="hybridMultilevel"/>
     <w:tmpl w:val="BB96DE58"/>
@@ -10043,7 +11485,7 @@
       </w:pPr>
     </w:lvl>
   </w:abstractNum>
-  <w:abstractNum w:abstractNumId="14" w15:restartNumberingAfterBreak="0">
+  <w:abstractNum w:abstractNumId="15" w15:restartNumberingAfterBreak="0">
     <w:nsid w:val="47DC062C"/>
     <w:multiLevelType w:val="hybridMultilevel"/>
     <w:tmpl w:val="080E4FCA"/>
@@ -10156,7 +11598,7 @@
       </w:rPr>
     </w:lvl>
   </w:abstractNum>
-  <w:abstractNum w:abstractNumId="15" w15:restartNumberingAfterBreak="0">
+  <w:abstractNum w:abstractNumId="16" w15:restartNumberingAfterBreak="0">
     <w:nsid w:val="524440F7"/>
     <w:multiLevelType w:val="hybridMultilevel"/>
     <w:tmpl w:val="F2BE1270"/>
@@ -10242,7 +11684,7 @@
       </w:pPr>
     </w:lvl>
   </w:abstractNum>
-  <w:abstractNum w:abstractNumId="16" w15:restartNumberingAfterBreak="0">
+  <w:abstractNum w:abstractNumId="17" w15:restartNumberingAfterBreak="0">
     <w:nsid w:val="58DF37E8"/>
     <w:multiLevelType w:val="hybridMultilevel"/>
     <w:tmpl w:val="27125BB6"/>
@@ -10355,7 +11797,7 @@
       </w:rPr>
     </w:lvl>
   </w:abstractNum>
-  <w:abstractNum w:abstractNumId="17" w15:restartNumberingAfterBreak="0">
+  <w:abstractNum w:abstractNumId="18" w15:restartNumberingAfterBreak="0">
     <w:nsid w:val="5C02084D"/>
     <w:multiLevelType w:val="hybridMultilevel"/>
     <w:tmpl w:val="48C874C2"/>
@@ -10468,7 +11910,93 @@
       </w:rPr>
     </w:lvl>
   </w:abstractNum>
-  <w:abstractNum w:abstractNumId="18" w15:restartNumberingAfterBreak="0">
+  <w:abstractNum w:abstractNumId="19" w15:restartNumberingAfterBreak="0">
+    <w:nsid w:val="64B25161"/>
+    <w:multiLevelType w:val="hybridMultilevel"/>
+    <w:tmpl w:val="9E328278"/>
+    <w:lvl w:ilvl="0" w:tplc="0419000F">
+      <w:start w:val="1"/>
+      <w:numFmt w:val="decimal"/>
+      <w:lvlText w:val="%1."/>
+      <w:lvlJc w:val="left"/>
+      <w:pPr>
+        <w:ind w:left="720" w:hanging="360"/>
+      </w:pPr>
+    </w:lvl>
+    <w:lvl w:ilvl="1" w:tplc="04190019" w:tentative="1">
+      <w:start w:val="1"/>
+      <w:numFmt w:val="lowerLetter"/>
+      <w:lvlText w:val="%2."/>
+      <w:lvlJc w:val="left"/>
+      <w:pPr>
+        <w:ind w:left="1440" w:hanging="360"/>
+      </w:pPr>
+    </w:lvl>
+    <w:lvl w:ilvl="2" w:tplc="0419001B" w:tentative="1">
+      <w:start w:val="1"/>
+      <w:numFmt w:val="lowerRoman"/>
+      <w:lvlText w:val="%3."/>
+      <w:lvlJc w:val="right"/>
+      <w:pPr>
+        <w:ind w:left="2160" w:hanging="180"/>
+      </w:pPr>
+    </w:lvl>
+    <w:lvl w:ilvl="3" w:tplc="0419000F" w:tentative="1">
+      <w:start w:val="1"/>
+      <w:numFmt w:val="decimal"/>
+      <w:lvlText w:val="%4."/>
+      <w:lvlJc w:val="left"/>
+      <w:pPr>
+        <w:ind w:left="2880" w:hanging="360"/>
+      </w:pPr>
+    </w:lvl>
+    <w:lvl w:ilvl="4" w:tplc="04190019" w:tentative="1">
+      <w:start w:val="1"/>
+      <w:numFmt w:val="lowerLetter"/>
+      <w:lvlText w:val="%5."/>
+      <w:lvlJc w:val="left"/>
+      <w:pPr>
+        <w:ind w:left="3600" w:hanging="360"/>
+      </w:pPr>
+    </w:lvl>
+    <w:lvl w:ilvl="5" w:tplc="0419001B" w:tentative="1">
+      <w:start w:val="1"/>
+      <w:numFmt w:val="lowerRoman"/>
+      <w:lvlText w:val="%6."/>
+      <w:lvlJc w:val="right"/>
+      <w:pPr>
+        <w:ind w:left="4320" w:hanging="180"/>
+      </w:pPr>
+    </w:lvl>
+    <w:lvl w:ilvl="6" w:tplc="0419000F" w:tentative="1">
+      <w:start w:val="1"/>
+      <w:numFmt w:val="decimal"/>
+      <w:lvlText w:val="%7."/>
+      <w:lvlJc w:val="left"/>
+      <w:pPr>
+        <w:ind w:left="5040" w:hanging="360"/>
+      </w:pPr>
+    </w:lvl>
+    <w:lvl w:ilvl="7" w:tplc="04190019" w:tentative="1">
+      <w:start w:val="1"/>
+      <w:numFmt w:val="lowerLetter"/>
+      <w:lvlText w:val="%8."/>
+      <w:lvlJc w:val="left"/>
+      <w:pPr>
+        <w:ind w:left="5760" w:hanging="360"/>
+      </w:pPr>
+    </w:lvl>
+    <w:lvl w:ilvl="8" w:tplc="0419001B" w:tentative="1">
+      <w:start w:val="1"/>
+      <w:numFmt w:val="lowerRoman"/>
+      <w:lvlText w:val="%9."/>
+      <w:lvlJc w:val="right"/>
+      <w:pPr>
+        <w:ind w:left="6480" w:hanging="180"/>
+      </w:pPr>
+    </w:lvl>
+  </w:abstractNum>
+  <w:abstractNum w:abstractNumId="20" w15:restartNumberingAfterBreak="0">
     <w:nsid w:val="657C16B2"/>
     <w:multiLevelType w:val="hybridMultilevel"/>
     <w:tmpl w:val="CCD0E85E"/>
@@ -10557,7 +12085,7 @@
       </w:pPr>
     </w:lvl>
   </w:abstractNum>
-  <w:abstractNum w:abstractNumId="19" w15:restartNumberingAfterBreak="0">
+  <w:abstractNum w:abstractNumId="21" w15:restartNumberingAfterBreak="0">
     <w:nsid w:val="69CF76F8"/>
     <w:multiLevelType w:val="hybridMultilevel"/>
     <w:tmpl w:val="C2023EE8"/>
@@ -10670,7 +12198,7 @@
       </w:rPr>
     </w:lvl>
   </w:abstractNum>
-  <w:abstractNum w:abstractNumId="20" w15:restartNumberingAfterBreak="0">
+  <w:abstractNum w:abstractNumId="22" w15:restartNumberingAfterBreak="0">
     <w:nsid w:val="6E8E08C8"/>
     <w:multiLevelType w:val="hybridMultilevel"/>
     <w:tmpl w:val="8F5E8088"/>
@@ -10783,7 +12311,7 @@
       </w:rPr>
     </w:lvl>
   </w:abstractNum>
-  <w:abstractNum w:abstractNumId="21" w15:restartNumberingAfterBreak="0">
+  <w:abstractNum w:abstractNumId="23" w15:restartNumberingAfterBreak="0">
     <w:nsid w:val="6ED64CA5"/>
     <w:multiLevelType w:val="hybridMultilevel"/>
     <w:tmpl w:val="12E893A2"/>
@@ -10896,7 +12424,7 @@
       </w:rPr>
     </w:lvl>
   </w:abstractNum>
-  <w:abstractNum w:abstractNumId="22" w15:restartNumberingAfterBreak="0">
+  <w:abstractNum w:abstractNumId="24" w15:restartNumberingAfterBreak="0">
     <w:nsid w:val="74F53187"/>
     <w:multiLevelType w:val="hybridMultilevel"/>
     <w:tmpl w:val="A3F8E1F8"/>
@@ -11009,7 +12537,7 @@
       </w:rPr>
     </w:lvl>
   </w:abstractNum>
-  <w:abstractNum w:abstractNumId="23" w15:restartNumberingAfterBreak="0">
+  <w:abstractNum w:abstractNumId="25" w15:restartNumberingAfterBreak="0">
     <w:nsid w:val="79CB206E"/>
     <w:multiLevelType w:val="hybridMultilevel"/>
     <w:tmpl w:val="ABC4EB22"/>
@@ -11123,46 +12651,46 @@
     </w:lvl>
   </w:abstractNum>
   <w:num w:numId="1" w16cid:durableId="852107525">
-    <w:abstractNumId w:val="11"/>
+    <w:abstractNumId w:val="12"/>
   </w:num>
   <w:num w:numId="2" w16cid:durableId="2001998205">
     <w:abstractNumId w:val="7"/>
   </w:num>
   <w:num w:numId="3" w16cid:durableId="213585968">
-    <w:abstractNumId w:val="20"/>
+    <w:abstractNumId w:val="22"/>
   </w:num>
   <w:num w:numId="4" w16cid:durableId="382146406">
     <w:abstractNumId w:val="0"/>
   </w:num>
   <w:num w:numId="5" w16cid:durableId="2028866038">
-    <w:abstractNumId w:val="14"/>
+    <w:abstractNumId w:val="15"/>
   </w:num>
   <w:num w:numId="6" w16cid:durableId="1842769897">
-    <w:abstractNumId w:val="22"/>
+    <w:abstractNumId w:val="24"/>
   </w:num>
   <w:num w:numId="7" w16cid:durableId="668027281">
-    <w:abstractNumId w:val="8"/>
+    <w:abstractNumId w:val="9"/>
   </w:num>
   <w:num w:numId="8" w16cid:durableId="979067622">
-    <w:abstractNumId w:val="21"/>
+    <w:abstractNumId w:val="23"/>
   </w:num>
   <w:num w:numId="9" w16cid:durableId="1758135839">
     <w:abstractNumId w:val="2"/>
   </w:num>
   <w:num w:numId="10" w16cid:durableId="1067385347">
-    <w:abstractNumId w:val="23"/>
+    <w:abstractNumId w:val="25"/>
   </w:num>
   <w:num w:numId="11" w16cid:durableId="909080452">
-    <w:abstractNumId w:val="19"/>
+    <w:abstractNumId w:val="21"/>
   </w:num>
   <w:num w:numId="12" w16cid:durableId="2055808739">
-    <w:abstractNumId w:val="16"/>
+    <w:abstractNumId w:val="17"/>
   </w:num>
   <w:num w:numId="13" w16cid:durableId="1296527405">
     <w:abstractNumId w:val="3"/>
   </w:num>
   <w:num w:numId="14" w16cid:durableId="1152529107">
-    <w:abstractNumId w:val="12"/>
+    <w:abstractNumId w:val="13"/>
   </w:num>
   <w:num w:numId="15" w16cid:durableId="690567074">
     <w:abstractNumId w:val="6"/>
@@ -11174,25 +12702,31 @@
     <w:abstractNumId w:val="4"/>
   </w:num>
   <w:num w:numId="18" w16cid:durableId="561058330">
-    <w:abstractNumId w:val="17"/>
+    <w:abstractNumId w:val="18"/>
   </w:num>
   <w:num w:numId="19" w16cid:durableId="916090262">
-    <w:abstractNumId w:val="10"/>
+    <w:abstractNumId w:val="11"/>
   </w:num>
   <w:num w:numId="20" w16cid:durableId="186798010">
-    <w:abstractNumId w:val="15"/>
+    <w:abstractNumId w:val="16"/>
   </w:num>
   <w:num w:numId="21" w16cid:durableId="473835761">
     <w:abstractNumId w:val="1"/>
   </w:num>
   <w:num w:numId="22" w16cid:durableId="1954241250">
-    <w:abstractNumId w:val="18"/>
+    <w:abstractNumId w:val="20"/>
   </w:num>
   <w:num w:numId="23" w16cid:durableId="1922834858">
-    <w:abstractNumId w:val="13"/>
+    <w:abstractNumId w:val="14"/>
   </w:num>
   <w:num w:numId="24" w16cid:durableId="174076429">
-    <w:abstractNumId w:val="9"/>
+    <w:abstractNumId w:val="10"/>
+  </w:num>
+  <w:num w:numId="25" w16cid:durableId="1602377414">
+    <w:abstractNumId w:val="8"/>
+  </w:num>
+  <w:num w:numId="26" w16cid:durableId="1439326984">
+    <w:abstractNumId w:val="19"/>
   </w:num>
 </w:numbering>
 </file>
@@ -11645,6 +13179,7 @@
   <w:style w:type="character" w:default="1" w:styleId="a0">
     <w:name w:val="Default Paragraph Font"/>
     <w:uiPriority w:val="1"/>
+    <w:semiHidden/>
     <w:unhideWhenUsed/>
   </w:style>
   <w:style w:type="table" w:default="1" w:styleId="a1">

</xml_diff>